<commit_message>
Complete medical management system with Ajax and security features
</commit_message>
<xml_diff>
--- a/Word/Patient Medication Record Tracking.docx
+++ b/Word/Patient Medication Record Tracking.docx
@@ -1020,17 +1020,33 @@
           </w:r>
         </w:p>
         <w:p>
-          <w:fldSimple w:instr=" TOC \o &quot;1-3&quot; \h \z \u ">
-            <w:r>
-              <w:rPr>
-                <w:b/>
-                <w:bCs/>
-                <w:noProof/>
-                <w:lang w:val="en-US"/>
-              </w:rPr>
-              <w:t>No table of contents entries found.</w:t>
-            </w:r>
-          </w:fldSimple>
+          <w:r>
+            <w:fldChar w:fldCharType="begin"/>
+          </w:r>
+          <w:r>
+            <w:instrText xml:space="preserve"> TOC \o "1-3" \h \z \u </w:instrText>
+          </w:r>
+          <w:r>
+            <w:fldChar w:fldCharType="separate"/>
+          </w:r>
+          <w:r>
+            <w:rPr>
+              <w:b/>
+              <w:bCs/>
+              <w:noProof/>
+              <w:lang w:val="en-US"/>
+            </w:rPr>
+            <w:t>No table of contents entries found.</w:t>
+          </w:r>
+          <w:r>
+            <w:rPr>
+              <w:b/>
+              <w:bCs/>
+              <w:noProof/>
+              <w:lang w:val="en-US"/>
+            </w:rPr>
+            <w:fldChar w:fldCharType="end"/>
+          </w:r>
         </w:p>
       </w:sdtContent>
     </w:sdt>
@@ -1040,30 +1056,63 @@
       </w:r>
     </w:p>
     <w:p>
-      <w:fldSimple w:instr=" TOC \h \z \c &quot;Figure&quot; ">
-        <w:r>
-          <w:rPr>
-            <w:b/>
-            <w:bCs/>
-            <w:noProof/>
-            <w:lang w:val="en-US"/>
-          </w:rPr>
-          <w:t>No table of figures entries found.</w:t>
-        </w:r>
-      </w:fldSimple>
-    </w:p>
-    <w:p>
-      <w:fldSimple w:instr=" TOC \h \z \c &quot;Table&quot; ">
-        <w:r>
-          <w:rPr>
-            <w:b/>
-            <w:bCs/>
-            <w:noProof/>
-            <w:lang w:val="en-US"/>
-          </w:rPr>
-          <w:t>No table of figures entries found.</w:t>
-        </w:r>
-      </w:fldSimple>
+      <w:r>
+        <w:lastRenderedPageBreak/>
+        <w:fldChar w:fldCharType="begin"/>
+      </w:r>
+      <w:r>
+        <w:instrText xml:space="preserve"> TOC \h \z \c "Figure" </w:instrText>
+      </w:r>
+      <w:r>
+        <w:fldChar w:fldCharType="separate"/>
+      </w:r>
+      <w:r>
+        <w:rPr>
+          <w:b/>
+          <w:bCs/>
+          <w:noProof/>
+          <w:lang w:val="en-US"/>
+        </w:rPr>
+        <w:t>No table of figures entries found.</w:t>
+      </w:r>
+      <w:r>
+        <w:rPr>
+          <w:b/>
+          <w:bCs/>
+          <w:noProof/>
+          <w:lang w:val="en-US"/>
+        </w:rPr>
+        <w:fldChar w:fldCharType="end"/>
+      </w:r>
+    </w:p>
+    <w:p>
+      <w:r>
+        <w:fldChar w:fldCharType="begin"/>
+      </w:r>
+      <w:r>
+        <w:instrText xml:space="preserve"> TOC \h \z \c "Table" </w:instrText>
+      </w:r>
+      <w:r>
+        <w:fldChar w:fldCharType="separate"/>
+      </w:r>
+      <w:r>
+        <w:rPr>
+          <w:b/>
+          <w:bCs/>
+          <w:noProof/>
+          <w:lang w:val="en-US"/>
+        </w:rPr>
+        <w:t>No table of figures entries found.</w:t>
+      </w:r>
+      <w:r>
+        <w:rPr>
+          <w:b/>
+          <w:bCs/>
+          <w:noProof/>
+          <w:lang w:val="en-US"/>
+        </w:rPr>
+        <w:fldChar w:fldCharType="end"/>
+      </w:r>
     </w:p>
     <w:p>
       <w:r>
@@ -1080,16 +1129,15 @@
       </w:r>
     </w:p>
     <w:p>
-      <w:pPr>
-        <w:spacing w:line="360" w:lineRule="auto"/>
-        <w:jc w:val="center"/>
-      </w:pPr>
-      <w:r>
+      <w:r>
+        <w:rPr>
+          <w:noProof/>
+        </w:rPr>
         <w:drawing>
-          <wp:inline distT="0" distB="0" distL="0" distR="0" wp14:anchorId="5E4F27AA" wp14:editId="1DB183FE">
+          <wp:inline distT="0" distB="0" distL="0" distR="0" wp14:anchorId="6FC20A47" wp14:editId="021132B0">
             <wp:extent cx="4915586" cy="6506483"/>
             <wp:effectExtent l="0" t="0" r="0" b="8890"/>
-            <wp:docPr id="1521000456" name="Picture 1"/>
+            <wp:docPr id="1521000456" name="Picture 1" descr="A screenshot of a computer&#10;&#10;AI-generated content may be incorrect."/>
             <wp:cNvGraphicFramePr>
               <a:graphicFrameLocks xmlns:a="http://schemas.openxmlformats.org/drawingml/2006/main" noChangeAspect="1"/>
             </wp:cNvGraphicFramePr>
@@ -1097,7 +1145,7 @@
               <a:graphicData uri="http://schemas.openxmlformats.org/drawingml/2006/picture">
                 <pic:pic xmlns:pic="http://schemas.openxmlformats.org/drawingml/2006/picture">
                   <pic:nvPicPr>
-                    <pic:cNvPr id="1521000456" name=""/>
+                    <pic:cNvPr id="1521000456" name="Picture 1" descr="A screenshot of a computer&#10;&#10;AI-generated content may be incorrect."/>
                     <pic:cNvPicPr/>
                   </pic:nvPicPr>
                   <pic:blipFill>
@@ -1120,6 +1168,1230 @@
             </a:graphic>
           </wp:inline>
         </w:drawing>
+      </w:r>
+    </w:p>
+    <w:p/>
+    <w:p>
+      <w:pPr>
+        <w:spacing w:line="360" w:lineRule="auto"/>
+      </w:pPr>
+      <w:r>
+        <w:t xml:space="preserve">Modern healthcare environments demand robust digital systems capable of managing sensitive patient information, ensuring clinical accountability, and supporting regulatory compliance. The Medical Management System (MMS) described in this document is a comprehensive healthcare software platform designed to streamline patient record management, prescription workflows, and provider accountability. By integrating professional </w:t>
+      </w:r>
+      <w:r>
+        <w:lastRenderedPageBreak/>
+        <w:t>medical standards with advanced technical architecture, the system serves as a foundational tool for clinics, hospitals, and medical practices seeking efficient and secure digital transformation. This report provides a detailed overview of the system’s objectives, entity relationship model, architectural rationale, workflow assumptions, and overall business and clinical impact.</w:t>
+      </w:r>
+    </w:p>
+    <w:p>
+      <w:pPr>
+        <w:spacing w:line="360" w:lineRule="auto"/>
+        <w:rPr>
+          <w:b/>
+          <w:bCs/>
+        </w:rPr>
+      </w:pPr>
+      <w:r>
+        <w:rPr>
+          <w:b/>
+          <w:bCs/>
+        </w:rPr>
+        <w:t>Project Overview</w:t>
+      </w:r>
+    </w:p>
+    <w:p>
+      <w:pPr>
+        <w:spacing w:line="360" w:lineRule="auto"/>
+      </w:pPr>
+      <w:r>
+        <w:t>The MMS is built around core healthcare data management principles: accurate and secure patient records, precise medication tracking, strict adherence to prescriber authority, and transparent audit trails. It functions as both an administrative and clinical tool, enabling healthcare professionals to manage patient demographics, document medical histories, and issue prescriptions while maintaining full traceability of every action.</w:t>
+      </w:r>
+    </w:p>
+    <w:p>
+      <w:pPr>
+        <w:spacing w:line="360" w:lineRule="auto"/>
+      </w:pPr>
+      <w:r>
+        <w:t>The system is engineered for environments where data protection regulations, such as the GDPR, require rigorous security controls for storing and using patient information. As such, the MMS promotes data integrity, professional accountability, and safe clinical practice across all user roles.</w:t>
+      </w:r>
+    </w:p>
+    <w:p>
+      <w:pPr>
+        <w:spacing w:line="360" w:lineRule="auto"/>
+        <w:rPr>
+          <w:b/>
+          <w:bCs/>
+        </w:rPr>
+      </w:pPr>
+      <w:r>
+        <w:rPr>
+          <w:b/>
+          <w:bCs/>
+        </w:rPr>
+        <w:t>Core Objectives</w:t>
+      </w:r>
+    </w:p>
+    <w:p>
+      <w:pPr>
+        <w:spacing w:line="360" w:lineRule="auto"/>
+      </w:pPr>
+      <w:r>
+        <w:t>The platform has five key objectives central to healthcare IT:</w:t>
+      </w:r>
+    </w:p>
+    <w:p>
+      <w:pPr>
+        <w:numPr>
+          <w:ilvl w:val="0"/>
+          <w:numId w:val="13"/>
+        </w:numPr>
+        <w:spacing w:line="360" w:lineRule="auto"/>
+      </w:pPr>
+      <w:r>
+        <w:rPr>
+          <w:b/>
+          <w:bCs/>
+        </w:rPr>
+        <w:t>Patient Data Management</w:t>
+      </w:r>
+      <w:r>
+        <w:br/>
+        <w:t>Centralised storage of patient demographics, contact details, medical history, and identifiers ensures a single source of truth across the organisation.</w:t>
+      </w:r>
+    </w:p>
+    <w:p>
+      <w:pPr>
+        <w:numPr>
+          <w:ilvl w:val="0"/>
+          <w:numId w:val="13"/>
+        </w:numPr>
+        <w:spacing w:line="360" w:lineRule="auto"/>
+      </w:pPr>
+      <w:r>
+        <w:rPr>
+          <w:b/>
+          <w:bCs/>
+        </w:rPr>
+        <w:t>Medication Tracking</w:t>
+      </w:r>
+      <w:r>
+        <w:br/>
+        <w:t>A complete audit trail of medication entries, tied directly to the prescribing user, ensures clinical safety and legal traceability.</w:t>
+      </w:r>
+    </w:p>
+    <w:p>
+      <w:pPr>
+        <w:numPr>
+          <w:ilvl w:val="0"/>
+          <w:numId w:val="13"/>
+        </w:numPr>
+        <w:spacing w:line="360" w:lineRule="auto"/>
+      </w:pPr>
+      <w:r>
+        <w:rPr>
+          <w:b/>
+          <w:bCs/>
+        </w:rPr>
+        <w:t>Role-Based Access Control</w:t>
+      </w:r>
+      <w:r>
+        <w:br/>
+        <w:t>Distinct medical roles—doctor, nurse, and administrator—determine user permissions, ensuring tasks align with professional competencies and licensing.</w:t>
+      </w:r>
+    </w:p>
+    <w:p>
+      <w:pPr>
+        <w:numPr>
+          <w:ilvl w:val="0"/>
+          <w:numId w:val="13"/>
+        </w:numPr>
+        <w:spacing w:line="360" w:lineRule="auto"/>
+      </w:pPr>
+      <w:r>
+        <w:rPr>
+          <w:b/>
+          <w:bCs/>
+        </w:rPr>
+        <w:lastRenderedPageBreak/>
+        <w:t>Regulatory Compliance</w:t>
+      </w:r>
+      <w:r>
+        <w:br/>
+        <w:t>Robust auditing practices, secure user authentication, and data handling techniques ensure compliance with GDPR and healthcare industry standards.</w:t>
+      </w:r>
+    </w:p>
+    <w:p>
+      <w:pPr>
+        <w:numPr>
+          <w:ilvl w:val="0"/>
+          <w:numId w:val="13"/>
+        </w:numPr>
+        <w:spacing w:line="360" w:lineRule="auto"/>
+      </w:pPr>
+      <w:r>
+        <w:rPr>
+          <w:b/>
+          <w:bCs/>
+        </w:rPr>
+        <w:t>Professional Accountability</w:t>
+      </w:r>
+      <w:r>
+        <w:br/>
+        <w:t>Every patient record creation or prescription action is attributed to a specific healthcare provider, supporting liability protection and clinical governance.</w:t>
+      </w:r>
+    </w:p>
+    <w:p>
+      <w:pPr>
+        <w:spacing w:line="360" w:lineRule="auto"/>
+        <w:rPr>
+          <w:b/>
+          <w:bCs/>
+        </w:rPr>
+      </w:pPr>
+      <w:r>
+        <w:rPr>
+          <w:b/>
+          <w:bCs/>
+        </w:rPr>
+        <w:t>Entity Relationship Diagram (ERD) Analysis</w:t>
+      </w:r>
+    </w:p>
+    <w:p>
+      <w:pPr>
+        <w:spacing w:line="360" w:lineRule="auto"/>
+        <w:rPr>
+          <w:b/>
+          <w:bCs/>
+        </w:rPr>
+      </w:pPr>
+      <w:r>
+        <w:rPr>
+          <w:b/>
+          <w:bCs/>
+        </w:rPr>
+        <w:t>Database Architecture</w:t>
+      </w:r>
+    </w:p>
+    <w:p>
+      <w:pPr>
+        <w:spacing w:line="360" w:lineRule="auto"/>
+      </w:pPr>
+      <w:r>
+        <w:t>The system’s ERD outlines a normalised relational database composed of six core entities designed for stability, scalability, and full audit capability.</w:t>
+      </w:r>
+    </w:p>
+    <w:p>
+      <w:pPr>
+        <w:numPr>
+          <w:ilvl w:val="0"/>
+          <w:numId w:val="14"/>
+        </w:numPr>
+        <w:spacing w:line="360" w:lineRule="auto"/>
+      </w:pPr>
+      <w:proofErr w:type="spellStart"/>
+      <w:r>
+        <w:rPr>
+          <w:b/>
+          <w:bCs/>
+        </w:rPr>
+        <w:t>TBL_Country</w:t>
+      </w:r>
+      <w:proofErr w:type="spellEnd"/>
+      <w:r>
+        <w:rPr>
+          <w:b/>
+          <w:bCs/>
+        </w:rPr>
+        <w:t xml:space="preserve"> &amp; </w:t>
+      </w:r>
+      <w:proofErr w:type="spellStart"/>
+      <w:r>
+        <w:rPr>
+          <w:b/>
+          <w:bCs/>
+        </w:rPr>
+        <w:t>TBL_Town</w:t>
+      </w:r>
+      <w:proofErr w:type="spellEnd"/>
+    </w:p>
+    <w:p>
+      <w:pPr>
+        <w:spacing w:line="360" w:lineRule="auto"/>
+        <w:ind w:left="720"/>
+      </w:pPr>
+      <w:r>
+        <w:t>These tables establish a geographic hierarchy supporting Malta and Gozo. Pre-populated entries reflect local healthcare context while retaining the ability to scale internationally.</w:t>
+      </w:r>
+    </w:p>
+    <w:p>
+      <w:pPr>
+        <w:numPr>
+          <w:ilvl w:val="0"/>
+          <w:numId w:val="14"/>
+        </w:numPr>
+        <w:spacing w:line="360" w:lineRule="auto"/>
+      </w:pPr>
+      <w:proofErr w:type="spellStart"/>
+      <w:r>
+        <w:rPr>
+          <w:b/>
+          <w:bCs/>
+        </w:rPr>
+        <w:t>TBL_Gender</w:t>
+      </w:r>
+      <w:proofErr w:type="spellEnd"/>
+      <w:r>
+        <w:br/>
+        <w:t>Supports inclusive demographic classification by allowing Male, Female, and Other.</w:t>
+      </w:r>
+    </w:p>
+    <w:p>
+      <w:pPr>
+        <w:numPr>
+          <w:ilvl w:val="0"/>
+          <w:numId w:val="14"/>
+        </w:numPr>
+        <w:spacing w:line="360" w:lineRule="auto"/>
+      </w:pPr>
+      <w:proofErr w:type="spellStart"/>
+      <w:r>
+        <w:rPr>
+          <w:b/>
+          <w:bCs/>
+        </w:rPr>
+        <w:t>TBL_Patient</w:t>
+      </w:r>
+      <w:proofErr w:type="spellEnd"/>
+      <w:r>
+        <w:br/>
+        <w:t xml:space="preserve">This table forms the system’s core, containing identifiers such as </w:t>
+      </w:r>
+      <w:proofErr w:type="spellStart"/>
+      <w:r>
+        <w:t>Patient_ID</w:t>
+      </w:r>
+      <w:proofErr w:type="spellEnd"/>
+      <w:r>
+        <w:t xml:space="preserve"> and </w:t>
+      </w:r>
+      <w:proofErr w:type="spellStart"/>
+      <w:r>
+        <w:t>Patient_Number</w:t>
+      </w:r>
+      <w:proofErr w:type="spellEnd"/>
+      <w:r>
+        <w:t xml:space="preserve">, personal information, address structure, and essential audit fields such as </w:t>
+      </w:r>
+      <w:proofErr w:type="spellStart"/>
+      <w:r>
+        <w:t>Created_By_User_ID</w:t>
+      </w:r>
+      <w:proofErr w:type="spellEnd"/>
+      <w:r>
+        <w:t xml:space="preserve"> and timestamps.</w:t>
+      </w:r>
+    </w:p>
+    <w:p>
+      <w:pPr>
+        <w:numPr>
+          <w:ilvl w:val="0"/>
+          <w:numId w:val="14"/>
+        </w:numPr>
+        <w:spacing w:line="360" w:lineRule="auto"/>
+      </w:pPr>
+      <w:proofErr w:type="spellStart"/>
+      <w:r>
+        <w:rPr>
+          <w:b/>
+          <w:bCs/>
+        </w:rPr>
+        <w:t>TBL_Medication</w:t>
+      </w:r>
+      <w:proofErr w:type="spellEnd"/>
+      <w:r>
+        <w:br/>
+        <w:t>Records contain medication name, prescribing date (</w:t>
+      </w:r>
+      <w:proofErr w:type="spellStart"/>
+      <w:r>
+        <w:t>System_Date</w:t>
+      </w:r>
+      <w:proofErr w:type="spellEnd"/>
+      <w:r>
+        <w:t xml:space="preserve">), remarks, associated patient, and the </w:t>
+      </w:r>
+      <w:proofErr w:type="spellStart"/>
+      <w:r>
+        <w:t>Prescribed_By_User_ID</w:t>
+      </w:r>
+      <w:proofErr w:type="spellEnd"/>
+      <w:r>
+        <w:t>—reinforcing full prescriber accountability.</w:t>
+      </w:r>
+    </w:p>
+    <w:p>
+      <w:pPr>
+        <w:numPr>
+          <w:ilvl w:val="0"/>
+          <w:numId w:val="14"/>
+        </w:numPr>
+        <w:spacing w:line="360" w:lineRule="auto"/>
+      </w:pPr>
+      <w:proofErr w:type="spellStart"/>
+      <w:r>
+        <w:rPr>
+          <w:b/>
+          <w:bCs/>
+        </w:rPr>
+        <w:t>TBL_User</w:t>
+      </w:r>
+      <w:proofErr w:type="spellEnd"/>
+      <w:r>
+        <w:br/>
+        <w:t>Stores authentication details, password hashing, user roles, and security tokens, enabling secure login and controlled system access.</w:t>
+      </w:r>
+    </w:p>
+    <w:p>
+      <w:pPr>
+        <w:spacing w:line="360" w:lineRule="auto"/>
+        <w:rPr>
+          <w:b/>
+          <w:bCs/>
+        </w:rPr>
+      </w:pPr>
+      <w:r>
+        <w:rPr>
+          <w:b/>
+          <w:bCs/>
+        </w:rPr>
+        <w:lastRenderedPageBreak/>
+        <w:t>Advanced Relationships</w:t>
+      </w:r>
+    </w:p>
+    <w:p>
+      <w:pPr>
+        <w:spacing w:line="360" w:lineRule="auto"/>
+      </w:pPr>
+      <w:r>
+        <w:t>Several key relationships shape the clinical workflow:</w:t>
+      </w:r>
+    </w:p>
+    <w:p>
+      <w:pPr>
+        <w:numPr>
+          <w:ilvl w:val="0"/>
+          <w:numId w:val="15"/>
+        </w:numPr>
+        <w:spacing w:line="360" w:lineRule="auto"/>
+      </w:pPr>
+      <w:r>
+        <w:rPr>
+          <w:b/>
+          <w:bCs/>
+        </w:rPr>
+        <w:t>Geographic Hierarchy:</w:t>
+      </w:r>
+      <w:r>
+        <w:t xml:space="preserve"> Country → Town → Patient allows for regional health analytics.</w:t>
+      </w:r>
+    </w:p>
+    <w:p>
+      <w:pPr>
+        <w:numPr>
+          <w:ilvl w:val="0"/>
+          <w:numId w:val="15"/>
+        </w:numPr>
+        <w:spacing w:line="360" w:lineRule="auto"/>
+      </w:pPr>
+      <w:r>
+        <w:rPr>
+          <w:b/>
+          <w:bCs/>
+        </w:rPr>
+        <w:t>Clinical Workflow:</w:t>
+      </w:r>
+      <w:r>
+        <w:t xml:space="preserve"> Patients can have multiple medication entries, forming a comprehensive medical history.</w:t>
+      </w:r>
+    </w:p>
+    <w:p>
+      <w:pPr>
+        <w:numPr>
+          <w:ilvl w:val="0"/>
+          <w:numId w:val="15"/>
+        </w:numPr>
+        <w:spacing w:line="360" w:lineRule="auto"/>
+      </w:pPr>
+      <w:r>
+        <w:rPr>
+          <w:b/>
+          <w:bCs/>
+        </w:rPr>
+        <w:t>Audit Trail:</w:t>
+      </w:r>
+      <w:r>
+        <w:t xml:space="preserve"> Both patients and medications include user attribution fields, creating an unbroken accountability chain.</w:t>
+      </w:r>
+    </w:p>
+    <w:p>
+      <w:pPr>
+        <w:spacing w:line="360" w:lineRule="auto"/>
+      </w:pPr>
+      <w:r>
+        <w:t>These relationships support not only clinical operations but also regulatory audits and patient safety initiatives.</w:t>
+      </w:r>
+    </w:p>
+    <w:p>
+      <w:pPr>
+        <w:spacing w:line="360" w:lineRule="auto"/>
+        <w:rPr>
+          <w:b/>
+          <w:bCs/>
+        </w:rPr>
+      </w:pPr>
+      <w:r>
+        <w:rPr>
+          <w:b/>
+          <w:bCs/>
+        </w:rPr>
+        <w:t>Key Assumptions and Design Rationale</w:t>
+      </w:r>
+    </w:p>
+    <w:p>
+      <w:pPr>
+        <w:spacing w:line="360" w:lineRule="auto"/>
+        <w:rPr>
+          <w:b/>
+          <w:bCs/>
+        </w:rPr>
+      </w:pPr>
+      <w:r>
+        <w:rPr>
+          <w:b/>
+          <w:bCs/>
+        </w:rPr>
+        <w:t>Professional Medical Hierarchy</w:t>
+      </w:r>
+    </w:p>
+    <w:p>
+      <w:pPr>
+        <w:spacing w:line="360" w:lineRule="auto"/>
+      </w:pPr>
+      <w:r>
+        <w:t>The system assumes a traditional medical licensing model where only clinicians—not administrative staff—can prescribe medications. This reflects global medical standards and reduces risk of unauthorised clinical actions. Role-based restrictions are enforced at both UI and API layers to prevent circumvention.</w:t>
+      </w:r>
+    </w:p>
+    <w:p>
+      <w:pPr>
+        <w:spacing w:line="360" w:lineRule="auto"/>
+        <w:rPr>
+          <w:b/>
+          <w:bCs/>
+        </w:rPr>
+      </w:pPr>
+      <w:r>
+        <w:rPr>
+          <w:b/>
+          <w:bCs/>
+        </w:rPr>
+        <w:t>Comprehensive Audit Trail</w:t>
+      </w:r>
+    </w:p>
+    <w:p>
+      <w:pPr>
+        <w:spacing w:line="360" w:lineRule="auto"/>
+      </w:pPr>
+      <w:r>
+        <w:t>Given the sensitive nature of medical data, an immutable audit system is essential. Every action—patient creation, medication entry, data modification—is tied to a specific user. This enables:</w:t>
+      </w:r>
+    </w:p>
+    <w:p>
+      <w:pPr>
+        <w:numPr>
+          <w:ilvl w:val="0"/>
+          <w:numId w:val="16"/>
+        </w:numPr>
+        <w:spacing w:line="360" w:lineRule="auto"/>
+      </w:pPr>
+      <w:r>
+        <w:t>Legal compliance</w:t>
+      </w:r>
+    </w:p>
+    <w:p>
+      <w:pPr>
+        <w:numPr>
+          <w:ilvl w:val="0"/>
+          <w:numId w:val="16"/>
+        </w:numPr>
+        <w:spacing w:line="360" w:lineRule="auto"/>
+      </w:pPr>
+      <w:r>
+        <w:t>Clinical quality oversight</w:t>
+      </w:r>
+    </w:p>
+    <w:p>
+      <w:pPr>
+        <w:numPr>
+          <w:ilvl w:val="0"/>
+          <w:numId w:val="16"/>
+        </w:numPr>
+        <w:spacing w:line="360" w:lineRule="auto"/>
+      </w:pPr>
+      <w:r>
+        <w:t>Insurance verification</w:t>
+      </w:r>
+    </w:p>
+    <w:p>
+      <w:pPr>
+        <w:numPr>
+          <w:ilvl w:val="0"/>
+          <w:numId w:val="16"/>
+        </w:numPr>
+        <w:spacing w:line="360" w:lineRule="auto"/>
+      </w:pPr>
+      <w:r>
+        <w:t>Protection in case of clinical disputes</w:t>
+      </w:r>
+    </w:p>
+    <w:p>
+      <w:pPr>
+        <w:spacing w:line="360" w:lineRule="auto"/>
+        <w:rPr>
+          <w:b/>
+          <w:bCs/>
+        </w:rPr>
+      </w:pPr>
+      <w:r>
+        <w:rPr>
+          <w:b/>
+          <w:bCs/>
+        </w:rPr>
+        <w:t>Geographic Specificity</w:t>
+      </w:r>
+    </w:p>
+    <w:p>
+      <w:pPr>
+        <w:spacing w:line="360" w:lineRule="auto"/>
+      </w:pPr>
+      <w:r>
+        <w:lastRenderedPageBreak/>
+        <w:t>Although designed for Malta and Gozo, the system’s architecture permits expansion. Preloading local towns ensures consistency in data entry while maintaining international scalability.</w:t>
+      </w:r>
+    </w:p>
+    <w:p>
+      <w:pPr>
+        <w:spacing w:line="360" w:lineRule="auto"/>
+        <w:rPr>
+          <w:b/>
+          <w:bCs/>
+        </w:rPr>
+      </w:pPr>
+      <w:r>
+        <w:rPr>
+          <w:b/>
+          <w:bCs/>
+        </w:rPr>
+        <w:t>Session-Based Security</w:t>
+      </w:r>
+    </w:p>
+    <w:p>
+      <w:pPr>
+        <w:spacing w:line="360" w:lineRule="auto"/>
+      </w:pPr>
+      <w:r>
+        <w:t>The platform uses secure sessions, CSRF protection, password hashing, and role-based navigation. These measures help ensure GDPR compliance and protect patient confidentiality.</w:t>
+      </w:r>
+    </w:p>
+    <w:p>
+      <w:pPr>
+        <w:spacing w:line="360" w:lineRule="auto"/>
+        <w:rPr>
+          <w:b/>
+          <w:bCs/>
+        </w:rPr>
+      </w:pPr>
+      <w:r>
+        <w:rPr>
+          <w:b/>
+          <w:bCs/>
+        </w:rPr>
+        <w:t>Technical Architecture</w:t>
+      </w:r>
+    </w:p>
+    <w:p>
+      <w:pPr>
+        <w:spacing w:line="360" w:lineRule="auto"/>
+        <w:rPr>
+          <w:b/>
+          <w:bCs/>
+        </w:rPr>
+      </w:pPr>
+      <w:r>
+        <w:rPr>
+          <w:b/>
+          <w:bCs/>
+        </w:rPr>
+        <w:t>Database Safety Features</w:t>
+      </w:r>
+    </w:p>
+    <w:p>
+      <w:pPr>
+        <w:numPr>
+          <w:ilvl w:val="0"/>
+          <w:numId w:val="17"/>
+        </w:numPr>
+        <w:spacing w:line="360" w:lineRule="auto"/>
+      </w:pPr>
+      <w:r>
+        <w:rPr>
+          <w:b/>
+          <w:bCs/>
+        </w:rPr>
+        <w:t>Safe Schema Evolution:</w:t>
+      </w:r>
+      <w:r>
+        <w:t xml:space="preserve"> IF NOT EXISTS safeguards avoid deployment failures during updates.</w:t>
+      </w:r>
+    </w:p>
+    <w:p>
+      <w:pPr>
+        <w:numPr>
+          <w:ilvl w:val="0"/>
+          <w:numId w:val="17"/>
+        </w:numPr>
+        <w:spacing w:line="360" w:lineRule="auto"/>
+      </w:pPr>
+      <w:r>
+        <w:rPr>
+          <w:b/>
+          <w:bCs/>
+        </w:rPr>
+        <w:t>Constraint Checking:</w:t>
+      </w:r>
+      <w:r>
+        <w:t xml:space="preserve"> The use of INFORMATION_SCHEMA prevents duplicate foreign key creation.</w:t>
+      </w:r>
+    </w:p>
+    <w:p>
+      <w:pPr>
+        <w:numPr>
+          <w:ilvl w:val="0"/>
+          <w:numId w:val="17"/>
+        </w:numPr>
+        <w:spacing w:line="360" w:lineRule="auto"/>
+      </w:pPr>
+      <w:r>
+        <w:rPr>
+          <w:b/>
+          <w:bCs/>
+        </w:rPr>
+        <w:t>Backward Compatibility:</w:t>
+      </w:r>
+      <w:r>
+        <w:t xml:space="preserve"> Defaults ensure older records integrate smoothly with new schema changes.</w:t>
+      </w:r>
+    </w:p>
+    <w:p>
+      <w:pPr>
+        <w:spacing w:line="360" w:lineRule="auto"/>
+        <w:rPr>
+          <w:b/>
+          <w:bCs/>
+        </w:rPr>
+      </w:pPr>
+      <w:r>
+        <w:rPr>
+          <w:b/>
+          <w:bCs/>
+        </w:rPr>
+        <w:t>Enhanced User Experience</w:t>
+      </w:r>
+    </w:p>
+    <w:p>
+      <w:pPr>
+        <w:numPr>
+          <w:ilvl w:val="0"/>
+          <w:numId w:val="18"/>
+        </w:numPr>
+        <w:spacing w:line="360" w:lineRule="auto"/>
+      </w:pPr>
+      <w:r>
+        <w:t>Real-time search across names, patient numbers, medication records, and locations</w:t>
+      </w:r>
+    </w:p>
+    <w:p>
+      <w:pPr>
+        <w:numPr>
+          <w:ilvl w:val="0"/>
+          <w:numId w:val="18"/>
+        </w:numPr>
+        <w:spacing w:line="360" w:lineRule="auto"/>
+      </w:pPr>
+      <w:r>
+        <w:t>Responsive, medical-themed UI</w:t>
+      </w:r>
+    </w:p>
+    <w:p>
+      <w:pPr>
+        <w:numPr>
+          <w:ilvl w:val="0"/>
+          <w:numId w:val="18"/>
+        </w:numPr>
+        <w:spacing w:line="360" w:lineRule="auto"/>
+      </w:pPr>
+      <w:r>
+        <w:t>Role-specific badges and restricted navigation</w:t>
+      </w:r>
+    </w:p>
+    <w:p>
+      <w:pPr>
+        <w:numPr>
+          <w:ilvl w:val="0"/>
+          <w:numId w:val="18"/>
+        </w:numPr>
+        <w:spacing w:line="360" w:lineRule="auto"/>
+      </w:pPr>
+      <w:r>
+        <w:t>Intelligent form handling to avoid duplicate accounts</w:t>
+      </w:r>
+    </w:p>
+    <w:p>
+      <w:pPr>
+        <w:spacing w:line="360" w:lineRule="auto"/>
+        <w:rPr>
+          <w:b/>
+          <w:bCs/>
+        </w:rPr>
+      </w:pPr>
+      <w:r>
+        <w:rPr>
+          <w:b/>
+          <w:bCs/>
+        </w:rPr>
+        <w:t>Security and Compliance</w:t>
+      </w:r>
+    </w:p>
+    <w:p>
+      <w:pPr>
+        <w:numPr>
+          <w:ilvl w:val="0"/>
+          <w:numId w:val="19"/>
+        </w:numPr>
+        <w:spacing w:line="360" w:lineRule="auto"/>
+      </w:pPr>
+      <w:r>
+        <w:t>Multi-layer authorization (page, API, database)</w:t>
+      </w:r>
+    </w:p>
+    <w:p>
+      <w:pPr>
+        <w:numPr>
+          <w:ilvl w:val="0"/>
+          <w:numId w:val="19"/>
+        </w:numPr>
+        <w:spacing w:line="360" w:lineRule="auto"/>
+      </w:pPr>
+      <w:proofErr w:type="spellStart"/>
+      <w:r>
+        <w:t>Bcrypt</w:t>
+      </w:r>
+      <w:proofErr w:type="spellEnd"/>
+      <w:r>
+        <w:t xml:space="preserve"> password hashing</w:t>
+      </w:r>
+    </w:p>
+    <w:p>
+      <w:pPr>
+        <w:numPr>
+          <w:ilvl w:val="0"/>
+          <w:numId w:val="19"/>
+        </w:numPr>
+        <w:spacing w:line="360" w:lineRule="auto"/>
+      </w:pPr>
+      <w:r>
+        <w:t>Secure password reset and session timeout</w:t>
+      </w:r>
+    </w:p>
+    <w:p>
+      <w:pPr>
+        <w:numPr>
+          <w:ilvl w:val="0"/>
+          <w:numId w:val="19"/>
+        </w:numPr>
+        <w:spacing w:line="360" w:lineRule="auto"/>
+      </w:pPr>
+      <w:r>
+        <w:t>GDPR-aligned data protection</w:t>
+      </w:r>
+    </w:p>
+    <w:p>
+      <w:pPr>
+        <w:spacing w:line="360" w:lineRule="auto"/>
+        <w:rPr>
+          <w:b/>
+          <w:bCs/>
+        </w:rPr>
+      </w:pPr>
+      <w:r>
+        <w:rPr>
+          <w:b/>
+          <w:bCs/>
+        </w:rPr>
+        <w:lastRenderedPageBreak/>
+        <w:t>Professional Medical Workflow</w:t>
+      </w:r>
+    </w:p>
+    <w:p>
+      <w:pPr>
+        <w:numPr>
+          <w:ilvl w:val="0"/>
+          <w:numId w:val="20"/>
+        </w:numPr>
+        <w:spacing w:line="360" w:lineRule="auto"/>
+      </w:pPr>
+      <w:r>
+        <w:t>Role-based navigation and permissions</w:t>
+      </w:r>
+    </w:p>
+    <w:p>
+      <w:pPr>
+        <w:numPr>
+          <w:ilvl w:val="0"/>
+          <w:numId w:val="20"/>
+        </w:numPr>
+        <w:spacing w:line="360" w:lineRule="auto"/>
+      </w:pPr>
+      <w:r>
+        <w:t>Recent medication prioritisation for clinical relevance</w:t>
+      </w:r>
+    </w:p>
+    <w:p>
+      <w:pPr>
+        <w:numPr>
+          <w:ilvl w:val="0"/>
+          <w:numId w:val="20"/>
+        </w:numPr>
+        <w:spacing w:line="360" w:lineRule="auto"/>
+      </w:pPr>
+      <w:r>
+        <w:t>Clear prescriber identification on every record</w:t>
+      </w:r>
+    </w:p>
+    <w:p>
+      <w:pPr>
+        <w:numPr>
+          <w:ilvl w:val="0"/>
+          <w:numId w:val="20"/>
+        </w:numPr>
+        <w:spacing w:line="360" w:lineRule="auto"/>
+      </w:pPr>
+      <w:r>
+        <w:t>Immutable audit trails</w:t>
+      </w:r>
+    </w:p>
+    <w:p>
+      <w:pPr>
+        <w:spacing w:line="360" w:lineRule="auto"/>
+        <w:rPr>
+          <w:b/>
+          <w:bCs/>
+        </w:rPr>
+      </w:pPr>
+      <w:r>
+        <w:rPr>
+          <w:b/>
+          <w:bCs/>
+        </w:rPr>
+        <w:t>Business Value and Clinical Impact</w:t>
+      </w:r>
+    </w:p>
+    <w:p>
+      <w:pPr>
+        <w:spacing w:line="360" w:lineRule="auto"/>
+        <w:rPr>
+          <w:b/>
+          <w:bCs/>
+        </w:rPr>
+      </w:pPr>
+      <w:r>
+        <w:rPr>
+          <w:b/>
+          <w:bCs/>
+        </w:rPr>
+        <w:t>Operational Excellence</w:t>
+      </w:r>
+    </w:p>
+    <w:p>
+      <w:pPr>
+        <w:spacing w:line="360" w:lineRule="auto"/>
+      </w:pPr>
+      <w:r>
+        <w:t>The MMS greatly enhances workflow efficiency:</w:t>
+      </w:r>
+    </w:p>
+    <w:p>
+      <w:pPr>
+        <w:numPr>
+          <w:ilvl w:val="0"/>
+          <w:numId w:val="21"/>
+        </w:numPr>
+        <w:spacing w:line="360" w:lineRule="auto"/>
+      </w:pPr>
+      <w:r>
+        <w:t>Reduced administrative workload</w:t>
+      </w:r>
+    </w:p>
+    <w:p>
+      <w:pPr>
+        <w:numPr>
+          <w:ilvl w:val="0"/>
+          <w:numId w:val="21"/>
+        </w:numPr>
+        <w:spacing w:line="360" w:lineRule="auto"/>
+      </w:pPr>
+      <w:r>
+        <w:t>Faster patient lookup</w:t>
+      </w:r>
+    </w:p>
+    <w:p>
+      <w:pPr>
+        <w:numPr>
+          <w:ilvl w:val="0"/>
+          <w:numId w:val="21"/>
+        </w:numPr>
+        <w:spacing w:line="360" w:lineRule="auto"/>
+      </w:pPr>
+      <w:r>
+        <w:t>Prevention of unauthorised prescribing</w:t>
+      </w:r>
+    </w:p>
+    <w:p>
+      <w:pPr>
+        <w:numPr>
+          <w:ilvl w:val="0"/>
+          <w:numId w:val="21"/>
+        </w:numPr>
+        <w:spacing w:line="360" w:lineRule="auto"/>
+      </w:pPr>
+      <w:r>
+        <w:t>Streamlined processes for clinicians and staff</w:t>
+      </w:r>
+    </w:p>
+    <w:p>
+      <w:pPr>
+        <w:spacing w:line="360" w:lineRule="auto"/>
+        <w:rPr>
+          <w:b/>
+          <w:bCs/>
+        </w:rPr>
+      </w:pPr>
+      <w:r>
+        <w:rPr>
+          <w:b/>
+          <w:bCs/>
+        </w:rPr>
+        <w:t>Regulatory Compliance</w:t>
+      </w:r>
+    </w:p>
+    <w:p>
+      <w:pPr>
+        <w:spacing w:line="360" w:lineRule="auto"/>
+      </w:pPr>
+      <w:r>
+        <w:t>With full traceability and secure data handling, organisations remain audit-ready and compliant with data-protection regulations.</w:t>
+      </w:r>
+    </w:p>
+    <w:p>
+      <w:pPr>
+        <w:spacing w:line="360" w:lineRule="auto"/>
+        <w:rPr>
+          <w:b/>
+          <w:bCs/>
+        </w:rPr>
+      </w:pPr>
+      <w:r>
+        <w:rPr>
+          <w:b/>
+          <w:bCs/>
+        </w:rPr>
+        <w:t>Quality Improvement</w:t>
+      </w:r>
+    </w:p>
+    <w:p>
+      <w:pPr>
+        <w:spacing w:line="360" w:lineRule="auto"/>
+      </w:pPr>
+      <w:r>
+        <w:t>The system supports data-driven quality assurance:</w:t>
+      </w:r>
+    </w:p>
+    <w:p>
+      <w:pPr>
+        <w:numPr>
+          <w:ilvl w:val="0"/>
+          <w:numId w:val="22"/>
+        </w:numPr>
+        <w:spacing w:line="360" w:lineRule="auto"/>
+      </w:pPr>
+      <w:r>
+        <w:t>Prescribing pattern analysis</w:t>
+      </w:r>
+    </w:p>
+    <w:p>
+      <w:pPr>
+        <w:numPr>
+          <w:ilvl w:val="0"/>
+          <w:numId w:val="22"/>
+        </w:numPr>
+        <w:spacing w:line="360" w:lineRule="auto"/>
+      </w:pPr>
+      <w:r>
+        <w:t>Peer review and clinical oversight</w:t>
+      </w:r>
+    </w:p>
+    <w:p>
+      <w:pPr>
+        <w:numPr>
+          <w:ilvl w:val="0"/>
+          <w:numId w:val="22"/>
+        </w:numPr>
+        <w:spacing w:line="360" w:lineRule="auto"/>
+      </w:pPr>
+      <w:r>
+        <w:t>Evidence-based decision support</w:t>
+      </w:r>
+    </w:p>
+    <w:p>
+      <w:pPr>
+        <w:spacing w:line="360" w:lineRule="auto"/>
+        <w:rPr>
+          <w:b/>
+          <w:bCs/>
+        </w:rPr>
+      </w:pPr>
+      <w:r>
+        <w:rPr>
+          <w:b/>
+          <w:bCs/>
+        </w:rPr>
+        <w:t>Risk Management</w:t>
+      </w:r>
+    </w:p>
+    <w:p>
+      <w:pPr>
+        <w:spacing w:line="360" w:lineRule="auto"/>
+      </w:pPr>
+      <w:r>
+        <w:lastRenderedPageBreak/>
+        <w:t>Audit trails and role restrictions protect both staff and patients by preventing unsafe clinical actions, enabling correction of errors, and providing legal defence when necessary.</w:t>
+      </w:r>
+    </w:p>
+    <w:p>
+      <w:pPr>
+        <w:spacing w:line="360" w:lineRule="auto"/>
+        <w:rPr>
+          <w:b/>
+          <w:bCs/>
+        </w:rPr>
+      </w:pPr>
+      <w:r>
+        <w:rPr>
+          <w:b/>
+          <w:bCs/>
+        </w:rPr>
+        <w:t>Future Scalability</w:t>
+      </w:r>
+    </w:p>
+    <w:p>
+      <w:pPr>
+        <w:spacing w:line="360" w:lineRule="auto"/>
+      </w:pPr>
+      <w:r>
+        <w:t>The platform is designed for long-term development and integration. Potential future features include:</w:t>
+      </w:r>
+    </w:p>
+    <w:p>
+      <w:pPr>
+        <w:numPr>
+          <w:ilvl w:val="0"/>
+          <w:numId w:val="23"/>
+        </w:numPr>
+        <w:spacing w:line="360" w:lineRule="auto"/>
+      </w:pPr>
+      <w:r>
+        <w:t>Telemedicine modules</w:t>
+      </w:r>
+    </w:p>
+    <w:p>
+      <w:pPr>
+        <w:numPr>
+          <w:ilvl w:val="0"/>
+          <w:numId w:val="23"/>
+        </w:numPr>
+        <w:spacing w:line="360" w:lineRule="auto"/>
+      </w:pPr>
+      <w:r>
+        <w:t>Laboratory data integration</w:t>
+      </w:r>
+    </w:p>
+    <w:p>
+      <w:pPr>
+        <w:numPr>
+          <w:ilvl w:val="0"/>
+          <w:numId w:val="23"/>
+        </w:numPr>
+        <w:spacing w:line="360" w:lineRule="auto"/>
+      </w:pPr>
+      <w:r>
+        <w:t>Drug interaction alerts</w:t>
+      </w:r>
+    </w:p>
+    <w:p>
+      <w:pPr>
+        <w:numPr>
+          <w:ilvl w:val="0"/>
+          <w:numId w:val="23"/>
+        </w:numPr>
+        <w:spacing w:line="360" w:lineRule="auto"/>
+      </w:pPr>
+      <w:r>
+        <w:t>National health system connectivity</w:t>
+      </w:r>
+    </w:p>
+    <w:p>
+      <w:pPr>
+        <w:numPr>
+          <w:ilvl w:val="0"/>
+          <w:numId w:val="23"/>
+        </w:numPr>
+        <w:spacing w:line="360" w:lineRule="auto"/>
+      </w:pPr>
+      <w:r>
+        <w:t>Population health analytics</w:t>
+      </w:r>
+    </w:p>
+    <w:p>
+      <w:pPr>
+        <w:spacing w:line="360" w:lineRule="auto"/>
+        <w:rPr>
+          <w:b/>
+          <w:bCs/>
+        </w:rPr>
+      </w:pPr>
+      <w:r>
+        <w:rPr>
+          <w:b/>
+          <w:bCs/>
+        </w:rPr>
+        <w:t>Conclusion</w:t>
+      </w:r>
+    </w:p>
+    <w:p>
+      <w:pPr>
+        <w:spacing w:line="360" w:lineRule="auto"/>
+      </w:pPr>
+      <w:r>
+        <w:t>The Medical Management System exemplifies enterprise-grade healthcare software, aligning clinical workflows, professional accountability, and regulatory compliance with modern technical practices. Its focus on secure patient management, detailed audit trails, and role-based permissions ensures it is suitable for real-world medical environments while remaining scalable for future enhancements.</w:t>
       </w:r>
     </w:p>
     <w:p>
@@ -1301,6 +2573,119 @@
 <file path=word/numbering.xml><?xml version="1.0" encoding="utf-8"?>
 <w:numbering xmlns:wpc="http://schemas.microsoft.com/office/word/2010/wordprocessingCanvas" xmlns:cx="http://schemas.microsoft.com/office/drawing/2014/chartex" xmlns:cx1="http://schemas.microsoft.com/office/drawing/2015/9/8/chartex" xmlns:cx2="http://schemas.microsoft.com/office/drawing/2015/10/21/chartex" xmlns:cx3="http://schemas.microsoft.com/office/drawing/2016/5/9/chartex" xmlns:cx4="http://schemas.microsoft.com/office/drawing/2016/5/10/chartex" xmlns:cx5="http://schemas.microsoft.com/office/drawing/2016/5/11/chartex" xmlns:cx6="http://schemas.microsoft.com/office/drawing/2016/5/12/chartex" xmlns:cx7="http://schemas.microsoft.com/office/drawing/2016/5/13/chartex" xmlns:cx8="http://schemas.microsoft.com/office/drawing/2016/5/14/chartex" xmlns:mc="http://schemas.openxmlformats.org/markup-compatibility/2006" xmlns:aink="http://schemas.microsoft.com/office/drawing/2016/ink" xmlns:am3d="http://schemas.microsoft.com/office/drawing/2017/model3d" xmlns:o="urn:schemas-microsoft-com:office:office" xmlns:oel="http://schemas.microsoft.com/office/2019/extlst" xmlns:r="http://schemas.openxmlformats.org/officeDocument/2006/relationships" xmlns:m="http://schemas.openxmlformats.org/officeDocument/2006/math" xmlns:v="urn:schemas-microsoft-com:vml" xmlns:wp14="http://schemas.microsoft.com/office/word/2010/wordprocessingDrawing" xmlns:wp="http://schemas.openxmlformats.org/drawingml/2006/wordprocessingDrawing" xmlns:w10="urn:schemas-microsoft-com:office:word" xmlns:w="http://schemas.openxmlformats.org/wordprocessingml/2006/main" xmlns:w14="http://schemas.microsoft.com/office/word/2010/wordml" xmlns:w15="http://schemas.microsoft.com/office/word/2012/wordml" xmlns:w16cex="http://schemas.microsoft.com/office/word/2018/wordml/cex" xmlns:w16cid="http://schemas.microsoft.com/office/word/2016/wordml/cid" xmlns:w16="http://schemas.microsoft.com/office/word/2018/wordml" xmlns:w16du="http://schemas.microsoft.com/office/word/2023/wordml/word16du" xmlns:w16sdtdh="http://schemas.microsoft.com/office/word/2020/wordml/sdtdatahash" xmlns:w16sdtfl="http://schemas.microsoft.com/office/word/2024/wordml/sdtformatlock" xmlns:w16se="http://schemas.microsoft.com/office/word/2015/wordml/symex" xmlns:wpg="http://schemas.microsoft.com/office/word/2010/wordprocessingGroup" xmlns:wpi="http://schemas.microsoft.com/office/word/2010/wordprocessingInk" xmlns:wne="http://schemas.microsoft.com/office/word/2006/wordml" xmlns:wps="http://schemas.microsoft.com/office/word/2010/wordprocessingShape" mc:Ignorable="w14 w15 w16se w16cid w16 w16cex w16sdtdh w16sdtfl w16du wp14">
   <w:abstractNum w:abstractNumId="0" w15:restartNumberingAfterBreak="0">
+    <w:nsid w:val="030F0E5A"/>
+    <w:multiLevelType w:val="multilevel"/>
+    <w:tmpl w:val="8D767722"/>
+    <w:lvl w:ilvl="0">
+      <w:start w:val="1"/>
+      <w:numFmt w:val="decimal"/>
+      <w:lvlText w:val="%1."/>
+      <w:lvlJc w:val="left"/>
+      <w:pPr>
+        <w:tabs>
+          <w:tab w:val="num" w:pos="720"/>
+        </w:tabs>
+        <w:ind w:left="720" w:hanging="360"/>
+      </w:pPr>
+    </w:lvl>
+    <w:lvl w:ilvl="1" w:tentative="1">
+      <w:start w:val="1"/>
+      <w:numFmt w:val="decimal"/>
+      <w:lvlText w:val="%2."/>
+      <w:lvlJc w:val="left"/>
+      <w:pPr>
+        <w:tabs>
+          <w:tab w:val="num" w:pos="1440"/>
+        </w:tabs>
+        <w:ind w:left="1440" w:hanging="360"/>
+      </w:pPr>
+    </w:lvl>
+    <w:lvl w:ilvl="2" w:tentative="1">
+      <w:start w:val="1"/>
+      <w:numFmt w:val="decimal"/>
+      <w:lvlText w:val="%3."/>
+      <w:lvlJc w:val="left"/>
+      <w:pPr>
+        <w:tabs>
+          <w:tab w:val="num" w:pos="2160"/>
+        </w:tabs>
+        <w:ind w:left="2160" w:hanging="360"/>
+      </w:pPr>
+    </w:lvl>
+    <w:lvl w:ilvl="3" w:tentative="1">
+      <w:start w:val="1"/>
+      <w:numFmt w:val="decimal"/>
+      <w:lvlText w:val="%4."/>
+      <w:lvlJc w:val="left"/>
+      <w:pPr>
+        <w:tabs>
+          <w:tab w:val="num" w:pos="2880"/>
+        </w:tabs>
+        <w:ind w:left="2880" w:hanging="360"/>
+      </w:pPr>
+    </w:lvl>
+    <w:lvl w:ilvl="4" w:tentative="1">
+      <w:start w:val="1"/>
+      <w:numFmt w:val="decimal"/>
+      <w:lvlText w:val="%5."/>
+      <w:lvlJc w:val="left"/>
+      <w:pPr>
+        <w:tabs>
+          <w:tab w:val="num" w:pos="3600"/>
+        </w:tabs>
+        <w:ind w:left="3600" w:hanging="360"/>
+      </w:pPr>
+    </w:lvl>
+    <w:lvl w:ilvl="5" w:tentative="1">
+      <w:start w:val="1"/>
+      <w:numFmt w:val="decimal"/>
+      <w:lvlText w:val="%6."/>
+      <w:lvlJc w:val="left"/>
+      <w:pPr>
+        <w:tabs>
+          <w:tab w:val="num" w:pos="4320"/>
+        </w:tabs>
+        <w:ind w:left="4320" w:hanging="360"/>
+      </w:pPr>
+    </w:lvl>
+    <w:lvl w:ilvl="6" w:tentative="1">
+      <w:start w:val="1"/>
+      <w:numFmt w:val="decimal"/>
+      <w:lvlText w:val="%7."/>
+      <w:lvlJc w:val="left"/>
+      <w:pPr>
+        <w:tabs>
+          <w:tab w:val="num" w:pos="5040"/>
+        </w:tabs>
+        <w:ind w:left="5040" w:hanging="360"/>
+      </w:pPr>
+    </w:lvl>
+    <w:lvl w:ilvl="7" w:tentative="1">
+      <w:start w:val="1"/>
+      <w:numFmt w:val="decimal"/>
+      <w:lvlText w:val="%8."/>
+      <w:lvlJc w:val="left"/>
+      <w:pPr>
+        <w:tabs>
+          <w:tab w:val="num" w:pos="5760"/>
+        </w:tabs>
+        <w:ind w:left="5760" w:hanging="360"/>
+      </w:pPr>
+    </w:lvl>
+    <w:lvl w:ilvl="8" w:tentative="1">
+      <w:start w:val="1"/>
+      <w:numFmt w:val="decimal"/>
+      <w:lvlText w:val="%9."/>
+      <w:lvlJc w:val="left"/>
+      <w:pPr>
+        <w:tabs>
+          <w:tab w:val="num" w:pos="6480"/>
+        </w:tabs>
+        <w:ind w:left="6480" w:hanging="360"/>
+      </w:pPr>
+    </w:lvl>
+  </w:abstractNum>
+  <w:abstractNum w:abstractNumId="1" w15:restartNumberingAfterBreak="0">
     <w:nsid w:val="056762C7"/>
     <w:multiLevelType w:val="multilevel"/>
     <w:tmpl w:val="4A7E413C"/>
@@ -1449,7 +2834,7 @@
       </w:rPr>
     </w:lvl>
   </w:abstractNum>
-  <w:abstractNum w:abstractNumId="1" w15:restartNumberingAfterBreak="0">
+  <w:abstractNum w:abstractNumId="2" w15:restartNumberingAfterBreak="0">
     <w:nsid w:val="09595C98"/>
     <w:multiLevelType w:val="multilevel"/>
     <w:tmpl w:val="EC6EEB0E"/>
@@ -1562,7 +2947,1353 @@
       </w:pPr>
     </w:lvl>
   </w:abstractNum>
-  <w:abstractNum w:abstractNumId="2" w15:restartNumberingAfterBreak="0">
+  <w:abstractNum w:abstractNumId="3" w15:restartNumberingAfterBreak="0">
+    <w:nsid w:val="096D4688"/>
+    <w:multiLevelType w:val="multilevel"/>
+    <w:tmpl w:val="321A9364"/>
+    <w:lvl w:ilvl="0">
+      <w:start w:val="1"/>
+      <w:numFmt w:val="bullet"/>
+      <w:lvlText w:val=""/>
+      <w:lvlJc w:val="left"/>
+      <w:pPr>
+        <w:tabs>
+          <w:tab w:val="num" w:pos="720"/>
+        </w:tabs>
+        <w:ind w:left="720" w:hanging="360"/>
+      </w:pPr>
+      <w:rPr>
+        <w:rFonts w:ascii="Symbol" w:hAnsi="Symbol" w:hint="default"/>
+        <w:sz w:val="20"/>
+      </w:rPr>
+    </w:lvl>
+    <w:lvl w:ilvl="1" w:tentative="1">
+      <w:start w:val="1"/>
+      <w:numFmt w:val="bullet"/>
+      <w:lvlText w:val="o"/>
+      <w:lvlJc w:val="left"/>
+      <w:pPr>
+        <w:tabs>
+          <w:tab w:val="num" w:pos="1440"/>
+        </w:tabs>
+        <w:ind w:left="1440" w:hanging="360"/>
+      </w:pPr>
+      <w:rPr>
+        <w:rFonts w:ascii="Courier New" w:hAnsi="Courier New" w:hint="default"/>
+        <w:sz w:val="20"/>
+      </w:rPr>
+    </w:lvl>
+    <w:lvl w:ilvl="2" w:tentative="1">
+      <w:start w:val="1"/>
+      <w:numFmt w:val="bullet"/>
+      <w:lvlText w:val=""/>
+      <w:lvlJc w:val="left"/>
+      <w:pPr>
+        <w:tabs>
+          <w:tab w:val="num" w:pos="2160"/>
+        </w:tabs>
+        <w:ind w:left="2160" w:hanging="360"/>
+      </w:pPr>
+      <w:rPr>
+        <w:rFonts w:ascii="Wingdings" w:hAnsi="Wingdings" w:hint="default"/>
+        <w:sz w:val="20"/>
+      </w:rPr>
+    </w:lvl>
+    <w:lvl w:ilvl="3" w:tentative="1">
+      <w:start w:val="1"/>
+      <w:numFmt w:val="bullet"/>
+      <w:lvlText w:val=""/>
+      <w:lvlJc w:val="left"/>
+      <w:pPr>
+        <w:tabs>
+          <w:tab w:val="num" w:pos="2880"/>
+        </w:tabs>
+        <w:ind w:left="2880" w:hanging="360"/>
+      </w:pPr>
+      <w:rPr>
+        <w:rFonts w:ascii="Wingdings" w:hAnsi="Wingdings" w:hint="default"/>
+        <w:sz w:val="20"/>
+      </w:rPr>
+    </w:lvl>
+    <w:lvl w:ilvl="4" w:tentative="1">
+      <w:start w:val="1"/>
+      <w:numFmt w:val="bullet"/>
+      <w:lvlText w:val=""/>
+      <w:lvlJc w:val="left"/>
+      <w:pPr>
+        <w:tabs>
+          <w:tab w:val="num" w:pos="3600"/>
+        </w:tabs>
+        <w:ind w:left="3600" w:hanging="360"/>
+      </w:pPr>
+      <w:rPr>
+        <w:rFonts w:ascii="Wingdings" w:hAnsi="Wingdings" w:hint="default"/>
+        <w:sz w:val="20"/>
+      </w:rPr>
+    </w:lvl>
+    <w:lvl w:ilvl="5" w:tentative="1">
+      <w:start w:val="1"/>
+      <w:numFmt w:val="bullet"/>
+      <w:lvlText w:val=""/>
+      <w:lvlJc w:val="left"/>
+      <w:pPr>
+        <w:tabs>
+          <w:tab w:val="num" w:pos="4320"/>
+        </w:tabs>
+        <w:ind w:left="4320" w:hanging="360"/>
+      </w:pPr>
+      <w:rPr>
+        <w:rFonts w:ascii="Wingdings" w:hAnsi="Wingdings" w:hint="default"/>
+        <w:sz w:val="20"/>
+      </w:rPr>
+    </w:lvl>
+    <w:lvl w:ilvl="6" w:tentative="1">
+      <w:start w:val="1"/>
+      <w:numFmt w:val="bullet"/>
+      <w:lvlText w:val=""/>
+      <w:lvlJc w:val="left"/>
+      <w:pPr>
+        <w:tabs>
+          <w:tab w:val="num" w:pos="5040"/>
+        </w:tabs>
+        <w:ind w:left="5040" w:hanging="360"/>
+      </w:pPr>
+      <w:rPr>
+        <w:rFonts w:ascii="Wingdings" w:hAnsi="Wingdings" w:hint="default"/>
+        <w:sz w:val="20"/>
+      </w:rPr>
+    </w:lvl>
+    <w:lvl w:ilvl="7" w:tentative="1">
+      <w:start w:val="1"/>
+      <w:numFmt w:val="bullet"/>
+      <w:lvlText w:val=""/>
+      <w:lvlJc w:val="left"/>
+      <w:pPr>
+        <w:tabs>
+          <w:tab w:val="num" w:pos="5760"/>
+        </w:tabs>
+        <w:ind w:left="5760" w:hanging="360"/>
+      </w:pPr>
+      <w:rPr>
+        <w:rFonts w:ascii="Wingdings" w:hAnsi="Wingdings" w:hint="default"/>
+        <w:sz w:val="20"/>
+      </w:rPr>
+    </w:lvl>
+    <w:lvl w:ilvl="8" w:tentative="1">
+      <w:start w:val="1"/>
+      <w:numFmt w:val="bullet"/>
+      <w:lvlText w:val=""/>
+      <w:lvlJc w:val="left"/>
+      <w:pPr>
+        <w:tabs>
+          <w:tab w:val="num" w:pos="6480"/>
+        </w:tabs>
+        <w:ind w:left="6480" w:hanging="360"/>
+      </w:pPr>
+      <w:rPr>
+        <w:rFonts w:ascii="Wingdings" w:hAnsi="Wingdings" w:hint="default"/>
+        <w:sz w:val="20"/>
+      </w:rPr>
+    </w:lvl>
+  </w:abstractNum>
+  <w:abstractNum w:abstractNumId="4" w15:restartNumberingAfterBreak="0">
+    <w:nsid w:val="15BE5764"/>
+    <w:multiLevelType w:val="hybridMultilevel"/>
+    <w:tmpl w:val="BEB4898A"/>
+    <w:lvl w:ilvl="0" w:tplc="08090001">
+      <w:start w:val="1"/>
+      <w:numFmt w:val="bullet"/>
+      <w:lvlText w:val=""/>
+      <w:lvlJc w:val="left"/>
+      <w:pPr>
+        <w:ind w:left="720" w:hanging="360"/>
+      </w:pPr>
+      <w:rPr>
+        <w:rFonts w:ascii="Symbol" w:hAnsi="Symbol" w:hint="default"/>
+      </w:rPr>
+    </w:lvl>
+    <w:lvl w:ilvl="1" w:tplc="08090003" w:tentative="1">
+      <w:start w:val="1"/>
+      <w:numFmt w:val="bullet"/>
+      <w:lvlText w:val="o"/>
+      <w:lvlJc w:val="left"/>
+      <w:pPr>
+        <w:ind w:left="1440" w:hanging="360"/>
+      </w:pPr>
+      <w:rPr>
+        <w:rFonts w:ascii="Courier New" w:hAnsi="Courier New" w:cs="Courier New" w:hint="default"/>
+      </w:rPr>
+    </w:lvl>
+    <w:lvl w:ilvl="2" w:tplc="08090005" w:tentative="1">
+      <w:start w:val="1"/>
+      <w:numFmt w:val="bullet"/>
+      <w:lvlText w:val=""/>
+      <w:lvlJc w:val="left"/>
+      <w:pPr>
+        <w:ind w:left="2160" w:hanging="360"/>
+      </w:pPr>
+      <w:rPr>
+        <w:rFonts w:ascii="Wingdings" w:hAnsi="Wingdings" w:hint="default"/>
+      </w:rPr>
+    </w:lvl>
+    <w:lvl w:ilvl="3" w:tplc="08090001" w:tentative="1">
+      <w:start w:val="1"/>
+      <w:numFmt w:val="bullet"/>
+      <w:lvlText w:val=""/>
+      <w:lvlJc w:val="left"/>
+      <w:pPr>
+        <w:ind w:left="2880" w:hanging="360"/>
+      </w:pPr>
+      <w:rPr>
+        <w:rFonts w:ascii="Symbol" w:hAnsi="Symbol" w:hint="default"/>
+      </w:rPr>
+    </w:lvl>
+    <w:lvl w:ilvl="4" w:tplc="08090003" w:tentative="1">
+      <w:start w:val="1"/>
+      <w:numFmt w:val="bullet"/>
+      <w:lvlText w:val="o"/>
+      <w:lvlJc w:val="left"/>
+      <w:pPr>
+        <w:ind w:left="3600" w:hanging="360"/>
+      </w:pPr>
+      <w:rPr>
+        <w:rFonts w:ascii="Courier New" w:hAnsi="Courier New" w:cs="Courier New" w:hint="default"/>
+      </w:rPr>
+    </w:lvl>
+    <w:lvl w:ilvl="5" w:tplc="08090005" w:tentative="1">
+      <w:start w:val="1"/>
+      <w:numFmt w:val="bullet"/>
+      <w:lvlText w:val=""/>
+      <w:lvlJc w:val="left"/>
+      <w:pPr>
+        <w:ind w:left="4320" w:hanging="360"/>
+      </w:pPr>
+      <w:rPr>
+        <w:rFonts w:ascii="Wingdings" w:hAnsi="Wingdings" w:hint="default"/>
+      </w:rPr>
+    </w:lvl>
+    <w:lvl w:ilvl="6" w:tplc="08090001" w:tentative="1">
+      <w:start w:val="1"/>
+      <w:numFmt w:val="bullet"/>
+      <w:lvlText w:val=""/>
+      <w:lvlJc w:val="left"/>
+      <w:pPr>
+        <w:ind w:left="5040" w:hanging="360"/>
+      </w:pPr>
+      <w:rPr>
+        <w:rFonts w:ascii="Symbol" w:hAnsi="Symbol" w:hint="default"/>
+      </w:rPr>
+    </w:lvl>
+    <w:lvl w:ilvl="7" w:tplc="08090003" w:tentative="1">
+      <w:start w:val="1"/>
+      <w:numFmt w:val="bullet"/>
+      <w:lvlText w:val="o"/>
+      <w:lvlJc w:val="left"/>
+      <w:pPr>
+        <w:ind w:left="5760" w:hanging="360"/>
+      </w:pPr>
+      <w:rPr>
+        <w:rFonts w:ascii="Courier New" w:hAnsi="Courier New" w:cs="Courier New" w:hint="default"/>
+      </w:rPr>
+    </w:lvl>
+    <w:lvl w:ilvl="8" w:tplc="08090005" w:tentative="1">
+      <w:start w:val="1"/>
+      <w:numFmt w:val="bullet"/>
+      <w:lvlText w:val=""/>
+      <w:lvlJc w:val="left"/>
+      <w:pPr>
+        <w:ind w:left="6480" w:hanging="360"/>
+      </w:pPr>
+      <w:rPr>
+        <w:rFonts w:ascii="Wingdings" w:hAnsi="Wingdings" w:hint="default"/>
+      </w:rPr>
+    </w:lvl>
+  </w:abstractNum>
+  <w:abstractNum w:abstractNumId="5" w15:restartNumberingAfterBreak="0">
+    <w:nsid w:val="163363EF"/>
+    <w:multiLevelType w:val="hybridMultilevel"/>
+    <w:tmpl w:val="47CA8122"/>
+    <w:lvl w:ilvl="0" w:tplc="08090001">
+      <w:start w:val="1"/>
+      <w:numFmt w:val="bullet"/>
+      <w:lvlText w:val=""/>
+      <w:lvlJc w:val="left"/>
+      <w:pPr>
+        <w:ind w:left="720" w:hanging="360"/>
+      </w:pPr>
+      <w:rPr>
+        <w:rFonts w:ascii="Symbol" w:hAnsi="Symbol" w:hint="default"/>
+      </w:rPr>
+    </w:lvl>
+    <w:lvl w:ilvl="1" w:tplc="08090003" w:tentative="1">
+      <w:start w:val="1"/>
+      <w:numFmt w:val="bullet"/>
+      <w:lvlText w:val="o"/>
+      <w:lvlJc w:val="left"/>
+      <w:pPr>
+        <w:ind w:left="1440" w:hanging="360"/>
+      </w:pPr>
+      <w:rPr>
+        <w:rFonts w:ascii="Courier New" w:hAnsi="Courier New" w:cs="Courier New" w:hint="default"/>
+      </w:rPr>
+    </w:lvl>
+    <w:lvl w:ilvl="2" w:tplc="08090005" w:tentative="1">
+      <w:start w:val="1"/>
+      <w:numFmt w:val="bullet"/>
+      <w:lvlText w:val=""/>
+      <w:lvlJc w:val="left"/>
+      <w:pPr>
+        <w:ind w:left="2160" w:hanging="360"/>
+      </w:pPr>
+      <w:rPr>
+        <w:rFonts w:ascii="Wingdings" w:hAnsi="Wingdings" w:hint="default"/>
+      </w:rPr>
+    </w:lvl>
+    <w:lvl w:ilvl="3" w:tplc="08090001" w:tentative="1">
+      <w:start w:val="1"/>
+      <w:numFmt w:val="bullet"/>
+      <w:lvlText w:val=""/>
+      <w:lvlJc w:val="left"/>
+      <w:pPr>
+        <w:ind w:left="2880" w:hanging="360"/>
+      </w:pPr>
+      <w:rPr>
+        <w:rFonts w:ascii="Symbol" w:hAnsi="Symbol" w:hint="default"/>
+      </w:rPr>
+    </w:lvl>
+    <w:lvl w:ilvl="4" w:tplc="08090003" w:tentative="1">
+      <w:start w:val="1"/>
+      <w:numFmt w:val="bullet"/>
+      <w:lvlText w:val="o"/>
+      <w:lvlJc w:val="left"/>
+      <w:pPr>
+        <w:ind w:left="3600" w:hanging="360"/>
+      </w:pPr>
+      <w:rPr>
+        <w:rFonts w:ascii="Courier New" w:hAnsi="Courier New" w:cs="Courier New" w:hint="default"/>
+      </w:rPr>
+    </w:lvl>
+    <w:lvl w:ilvl="5" w:tplc="08090005" w:tentative="1">
+      <w:start w:val="1"/>
+      <w:numFmt w:val="bullet"/>
+      <w:lvlText w:val=""/>
+      <w:lvlJc w:val="left"/>
+      <w:pPr>
+        <w:ind w:left="4320" w:hanging="360"/>
+      </w:pPr>
+      <w:rPr>
+        <w:rFonts w:ascii="Wingdings" w:hAnsi="Wingdings" w:hint="default"/>
+      </w:rPr>
+    </w:lvl>
+    <w:lvl w:ilvl="6" w:tplc="08090001" w:tentative="1">
+      <w:start w:val="1"/>
+      <w:numFmt w:val="bullet"/>
+      <w:lvlText w:val=""/>
+      <w:lvlJc w:val="left"/>
+      <w:pPr>
+        <w:ind w:left="5040" w:hanging="360"/>
+      </w:pPr>
+      <w:rPr>
+        <w:rFonts w:ascii="Symbol" w:hAnsi="Symbol" w:hint="default"/>
+      </w:rPr>
+    </w:lvl>
+    <w:lvl w:ilvl="7" w:tplc="08090003" w:tentative="1">
+      <w:start w:val="1"/>
+      <w:numFmt w:val="bullet"/>
+      <w:lvlText w:val="o"/>
+      <w:lvlJc w:val="left"/>
+      <w:pPr>
+        <w:ind w:left="5760" w:hanging="360"/>
+      </w:pPr>
+      <w:rPr>
+        <w:rFonts w:ascii="Courier New" w:hAnsi="Courier New" w:cs="Courier New" w:hint="default"/>
+      </w:rPr>
+    </w:lvl>
+    <w:lvl w:ilvl="8" w:tplc="08090005" w:tentative="1">
+      <w:start w:val="1"/>
+      <w:numFmt w:val="bullet"/>
+      <w:lvlText w:val=""/>
+      <w:lvlJc w:val="left"/>
+      <w:pPr>
+        <w:ind w:left="6480" w:hanging="360"/>
+      </w:pPr>
+      <w:rPr>
+        <w:rFonts w:ascii="Wingdings" w:hAnsi="Wingdings" w:hint="default"/>
+      </w:rPr>
+    </w:lvl>
+  </w:abstractNum>
+  <w:abstractNum w:abstractNumId="6" w15:restartNumberingAfterBreak="0">
+    <w:nsid w:val="17FD6BAD"/>
+    <w:multiLevelType w:val="multilevel"/>
+    <w:tmpl w:val="20BA0B00"/>
+    <w:lvl w:ilvl="0">
+      <w:start w:val="1"/>
+      <w:numFmt w:val="bullet"/>
+      <w:lvlText w:val=""/>
+      <w:lvlJc w:val="left"/>
+      <w:pPr>
+        <w:tabs>
+          <w:tab w:val="num" w:pos="720"/>
+        </w:tabs>
+        <w:ind w:left="720" w:hanging="360"/>
+      </w:pPr>
+      <w:rPr>
+        <w:rFonts w:ascii="Symbol" w:hAnsi="Symbol" w:hint="default"/>
+        <w:sz w:val="20"/>
+      </w:rPr>
+    </w:lvl>
+    <w:lvl w:ilvl="1" w:tentative="1">
+      <w:start w:val="1"/>
+      <w:numFmt w:val="bullet"/>
+      <w:lvlText w:val="o"/>
+      <w:lvlJc w:val="left"/>
+      <w:pPr>
+        <w:tabs>
+          <w:tab w:val="num" w:pos="1440"/>
+        </w:tabs>
+        <w:ind w:left="1440" w:hanging="360"/>
+      </w:pPr>
+      <w:rPr>
+        <w:rFonts w:ascii="Courier New" w:hAnsi="Courier New" w:hint="default"/>
+        <w:sz w:val="20"/>
+      </w:rPr>
+    </w:lvl>
+    <w:lvl w:ilvl="2" w:tentative="1">
+      <w:start w:val="1"/>
+      <w:numFmt w:val="bullet"/>
+      <w:lvlText w:val=""/>
+      <w:lvlJc w:val="left"/>
+      <w:pPr>
+        <w:tabs>
+          <w:tab w:val="num" w:pos="2160"/>
+        </w:tabs>
+        <w:ind w:left="2160" w:hanging="360"/>
+      </w:pPr>
+      <w:rPr>
+        <w:rFonts w:ascii="Wingdings" w:hAnsi="Wingdings" w:hint="default"/>
+        <w:sz w:val="20"/>
+      </w:rPr>
+    </w:lvl>
+    <w:lvl w:ilvl="3" w:tentative="1">
+      <w:start w:val="1"/>
+      <w:numFmt w:val="bullet"/>
+      <w:lvlText w:val=""/>
+      <w:lvlJc w:val="left"/>
+      <w:pPr>
+        <w:tabs>
+          <w:tab w:val="num" w:pos="2880"/>
+        </w:tabs>
+        <w:ind w:left="2880" w:hanging="360"/>
+      </w:pPr>
+      <w:rPr>
+        <w:rFonts w:ascii="Wingdings" w:hAnsi="Wingdings" w:hint="default"/>
+        <w:sz w:val="20"/>
+      </w:rPr>
+    </w:lvl>
+    <w:lvl w:ilvl="4" w:tentative="1">
+      <w:start w:val="1"/>
+      <w:numFmt w:val="bullet"/>
+      <w:lvlText w:val=""/>
+      <w:lvlJc w:val="left"/>
+      <w:pPr>
+        <w:tabs>
+          <w:tab w:val="num" w:pos="3600"/>
+        </w:tabs>
+        <w:ind w:left="3600" w:hanging="360"/>
+      </w:pPr>
+      <w:rPr>
+        <w:rFonts w:ascii="Wingdings" w:hAnsi="Wingdings" w:hint="default"/>
+        <w:sz w:val="20"/>
+      </w:rPr>
+    </w:lvl>
+    <w:lvl w:ilvl="5" w:tentative="1">
+      <w:start w:val="1"/>
+      <w:numFmt w:val="bullet"/>
+      <w:lvlText w:val=""/>
+      <w:lvlJc w:val="left"/>
+      <w:pPr>
+        <w:tabs>
+          <w:tab w:val="num" w:pos="4320"/>
+        </w:tabs>
+        <w:ind w:left="4320" w:hanging="360"/>
+      </w:pPr>
+      <w:rPr>
+        <w:rFonts w:ascii="Wingdings" w:hAnsi="Wingdings" w:hint="default"/>
+        <w:sz w:val="20"/>
+      </w:rPr>
+    </w:lvl>
+    <w:lvl w:ilvl="6" w:tentative="1">
+      <w:start w:val="1"/>
+      <w:numFmt w:val="bullet"/>
+      <w:lvlText w:val=""/>
+      <w:lvlJc w:val="left"/>
+      <w:pPr>
+        <w:tabs>
+          <w:tab w:val="num" w:pos="5040"/>
+        </w:tabs>
+        <w:ind w:left="5040" w:hanging="360"/>
+      </w:pPr>
+      <w:rPr>
+        <w:rFonts w:ascii="Wingdings" w:hAnsi="Wingdings" w:hint="default"/>
+        <w:sz w:val="20"/>
+      </w:rPr>
+    </w:lvl>
+    <w:lvl w:ilvl="7" w:tentative="1">
+      <w:start w:val="1"/>
+      <w:numFmt w:val="bullet"/>
+      <w:lvlText w:val=""/>
+      <w:lvlJc w:val="left"/>
+      <w:pPr>
+        <w:tabs>
+          <w:tab w:val="num" w:pos="5760"/>
+        </w:tabs>
+        <w:ind w:left="5760" w:hanging="360"/>
+      </w:pPr>
+      <w:rPr>
+        <w:rFonts w:ascii="Wingdings" w:hAnsi="Wingdings" w:hint="default"/>
+        <w:sz w:val="20"/>
+      </w:rPr>
+    </w:lvl>
+    <w:lvl w:ilvl="8" w:tentative="1">
+      <w:start w:val="1"/>
+      <w:numFmt w:val="bullet"/>
+      <w:lvlText w:val=""/>
+      <w:lvlJc w:val="left"/>
+      <w:pPr>
+        <w:tabs>
+          <w:tab w:val="num" w:pos="6480"/>
+        </w:tabs>
+        <w:ind w:left="6480" w:hanging="360"/>
+      </w:pPr>
+      <w:rPr>
+        <w:rFonts w:ascii="Wingdings" w:hAnsi="Wingdings" w:hint="default"/>
+        <w:sz w:val="20"/>
+      </w:rPr>
+    </w:lvl>
+  </w:abstractNum>
+  <w:abstractNum w:abstractNumId="7" w15:restartNumberingAfterBreak="0">
+    <w:nsid w:val="25CB08CE"/>
+    <w:multiLevelType w:val="hybridMultilevel"/>
+    <w:tmpl w:val="EAA6A89A"/>
+    <w:lvl w:ilvl="0" w:tplc="08090001">
+      <w:start w:val="1"/>
+      <w:numFmt w:val="bullet"/>
+      <w:lvlText w:val=""/>
+      <w:lvlJc w:val="left"/>
+      <w:pPr>
+        <w:ind w:left="720" w:hanging="360"/>
+      </w:pPr>
+      <w:rPr>
+        <w:rFonts w:ascii="Symbol" w:hAnsi="Symbol" w:hint="default"/>
+      </w:rPr>
+    </w:lvl>
+    <w:lvl w:ilvl="1" w:tplc="08090003" w:tentative="1">
+      <w:start w:val="1"/>
+      <w:numFmt w:val="bullet"/>
+      <w:lvlText w:val="o"/>
+      <w:lvlJc w:val="left"/>
+      <w:pPr>
+        <w:ind w:left="1440" w:hanging="360"/>
+      </w:pPr>
+      <w:rPr>
+        <w:rFonts w:ascii="Courier New" w:hAnsi="Courier New" w:cs="Courier New" w:hint="default"/>
+      </w:rPr>
+    </w:lvl>
+    <w:lvl w:ilvl="2" w:tplc="08090005" w:tentative="1">
+      <w:start w:val="1"/>
+      <w:numFmt w:val="bullet"/>
+      <w:lvlText w:val=""/>
+      <w:lvlJc w:val="left"/>
+      <w:pPr>
+        <w:ind w:left="2160" w:hanging="360"/>
+      </w:pPr>
+      <w:rPr>
+        <w:rFonts w:ascii="Wingdings" w:hAnsi="Wingdings" w:hint="default"/>
+      </w:rPr>
+    </w:lvl>
+    <w:lvl w:ilvl="3" w:tplc="08090001" w:tentative="1">
+      <w:start w:val="1"/>
+      <w:numFmt w:val="bullet"/>
+      <w:lvlText w:val=""/>
+      <w:lvlJc w:val="left"/>
+      <w:pPr>
+        <w:ind w:left="2880" w:hanging="360"/>
+      </w:pPr>
+      <w:rPr>
+        <w:rFonts w:ascii="Symbol" w:hAnsi="Symbol" w:hint="default"/>
+      </w:rPr>
+    </w:lvl>
+    <w:lvl w:ilvl="4" w:tplc="08090003" w:tentative="1">
+      <w:start w:val="1"/>
+      <w:numFmt w:val="bullet"/>
+      <w:lvlText w:val="o"/>
+      <w:lvlJc w:val="left"/>
+      <w:pPr>
+        <w:ind w:left="3600" w:hanging="360"/>
+      </w:pPr>
+      <w:rPr>
+        <w:rFonts w:ascii="Courier New" w:hAnsi="Courier New" w:cs="Courier New" w:hint="default"/>
+      </w:rPr>
+    </w:lvl>
+    <w:lvl w:ilvl="5" w:tplc="08090005" w:tentative="1">
+      <w:start w:val="1"/>
+      <w:numFmt w:val="bullet"/>
+      <w:lvlText w:val=""/>
+      <w:lvlJc w:val="left"/>
+      <w:pPr>
+        <w:ind w:left="4320" w:hanging="360"/>
+      </w:pPr>
+      <w:rPr>
+        <w:rFonts w:ascii="Wingdings" w:hAnsi="Wingdings" w:hint="default"/>
+      </w:rPr>
+    </w:lvl>
+    <w:lvl w:ilvl="6" w:tplc="08090001" w:tentative="1">
+      <w:start w:val="1"/>
+      <w:numFmt w:val="bullet"/>
+      <w:lvlText w:val=""/>
+      <w:lvlJc w:val="left"/>
+      <w:pPr>
+        <w:ind w:left="5040" w:hanging="360"/>
+      </w:pPr>
+      <w:rPr>
+        <w:rFonts w:ascii="Symbol" w:hAnsi="Symbol" w:hint="default"/>
+      </w:rPr>
+    </w:lvl>
+    <w:lvl w:ilvl="7" w:tplc="08090003" w:tentative="1">
+      <w:start w:val="1"/>
+      <w:numFmt w:val="bullet"/>
+      <w:lvlText w:val="o"/>
+      <w:lvlJc w:val="left"/>
+      <w:pPr>
+        <w:ind w:left="5760" w:hanging="360"/>
+      </w:pPr>
+      <w:rPr>
+        <w:rFonts w:ascii="Courier New" w:hAnsi="Courier New" w:cs="Courier New" w:hint="default"/>
+      </w:rPr>
+    </w:lvl>
+    <w:lvl w:ilvl="8" w:tplc="08090005" w:tentative="1">
+      <w:start w:val="1"/>
+      <w:numFmt w:val="bullet"/>
+      <w:lvlText w:val=""/>
+      <w:lvlJc w:val="left"/>
+      <w:pPr>
+        <w:ind w:left="6480" w:hanging="360"/>
+      </w:pPr>
+      <w:rPr>
+        <w:rFonts w:ascii="Wingdings" w:hAnsi="Wingdings" w:hint="default"/>
+      </w:rPr>
+    </w:lvl>
+  </w:abstractNum>
+  <w:abstractNum w:abstractNumId="8" w15:restartNumberingAfterBreak="0">
+    <w:nsid w:val="36297FA4"/>
+    <w:multiLevelType w:val="hybridMultilevel"/>
+    <w:tmpl w:val="F1FCDF58"/>
+    <w:lvl w:ilvl="0" w:tplc="08090001">
+      <w:start w:val="1"/>
+      <w:numFmt w:val="bullet"/>
+      <w:lvlText w:val=""/>
+      <w:lvlJc w:val="left"/>
+      <w:pPr>
+        <w:ind w:left="720" w:hanging="360"/>
+      </w:pPr>
+      <w:rPr>
+        <w:rFonts w:ascii="Symbol" w:hAnsi="Symbol" w:hint="default"/>
+      </w:rPr>
+    </w:lvl>
+    <w:lvl w:ilvl="1" w:tplc="08090003" w:tentative="1">
+      <w:start w:val="1"/>
+      <w:numFmt w:val="bullet"/>
+      <w:lvlText w:val="o"/>
+      <w:lvlJc w:val="left"/>
+      <w:pPr>
+        <w:ind w:left="1440" w:hanging="360"/>
+      </w:pPr>
+      <w:rPr>
+        <w:rFonts w:ascii="Courier New" w:hAnsi="Courier New" w:cs="Courier New" w:hint="default"/>
+      </w:rPr>
+    </w:lvl>
+    <w:lvl w:ilvl="2" w:tplc="08090005" w:tentative="1">
+      <w:start w:val="1"/>
+      <w:numFmt w:val="bullet"/>
+      <w:lvlText w:val=""/>
+      <w:lvlJc w:val="left"/>
+      <w:pPr>
+        <w:ind w:left="2160" w:hanging="360"/>
+      </w:pPr>
+      <w:rPr>
+        <w:rFonts w:ascii="Wingdings" w:hAnsi="Wingdings" w:hint="default"/>
+      </w:rPr>
+    </w:lvl>
+    <w:lvl w:ilvl="3" w:tplc="08090001" w:tentative="1">
+      <w:start w:val="1"/>
+      <w:numFmt w:val="bullet"/>
+      <w:lvlText w:val=""/>
+      <w:lvlJc w:val="left"/>
+      <w:pPr>
+        <w:ind w:left="2880" w:hanging="360"/>
+      </w:pPr>
+      <w:rPr>
+        <w:rFonts w:ascii="Symbol" w:hAnsi="Symbol" w:hint="default"/>
+      </w:rPr>
+    </w:lvl>
+    <w:lvl w:ilvl="4" w:tplc="08090003" w:tentative="1">
+      <w:start w:val="1"/>
+      <w:numFmt w:val="bullet"/>
+      <w:lvlText w:val="o"/>
+      <w:lvlJc w:val="left"/>
+      <w:pPr>
+        <w:ind w:left="3600" w:hanging="360"/>
+      </w:pPr>
+      <w:rPr>
+        <w:rFonts w:ascii="Courier New" w:hAnsi="Courier New" w:cs="Courier New" w:hint="default"/>
+      </w:rPr>
+    </w:lvl>
+    <w:lvl w:ilvl="5" w:tplc="08090005" w:tentative="1">
+      <w:start w:val="1"/>
+      <w:numFmt w:val="bullet"/>
+      <w:lvlText w:val=""/>
+      <w:lvlJc w:val="left"/>
+      <w:pPr>
+        <w:ind w:left="4320" w:hanging="360"/>
+      </w:pPr>
+      <w:rPr>
+        <w:rFonts w:ascii="Wingdings" w:hAnsi="Wingdings" w:hint="default"/>
+      </w:rPr>
+    </w:lvl>
+    <w:lvl w:ilvl="6" w:tplc="08090001" w:tentative="1">
+      <w:start w:val="1"/>
+      <w:numFmt w:val="bullet"/>
+      <w:lvlText w:val=""/>
+      <w:lvlJc w:val="left"/>
+      <w:pPr>
+        <w:ind w:left="5040" w:hanging="360"/>
+      </w:pPr>
+      <w:rPr>
+        <w:rFonts w:ascii="Symbol" w:hAnsi="Symbol" w:hint="default"/>
+      </w:rPr>
+    </w:lvl>
+    <w:lvl w:ilvl="7" w:tplc="08090003" w:tentative="1">
+      <w:start w:val="1"/>
+      <w:numFmt w:val="bullet"/>
+      <w:lvlText w:val="o"/>
+      <w:lvlJc w:val="left"/>
+      <w:pPr>
+        <w:ind w:left="5760" w:hanging="360"/>
+      </w:pPr>
+      <w:rPr>
+        <w:rFonts w:ascii="Courier New" w:hAnsi="Courier New" w:cs="Courier New" w:hint="default"/>
+      </w:rPr>
+    </w:lvl>
+    <w:lvl w:ilvl="8" w:tplc="08090005" w:tentative="1">
+      <w:start w:val="1"/>
+      <w:numFmt w:val="bullet"/>
+      <w:lvlText w:val=""/>
+      <w:lvlJc w:val="left"/>
+      <w:pPr>
+        <w:ind w:left="6480" w:hanging="360"/>
+      </w:pPr>
+      <w:rPr>
+        <w:rFonts w:ascii="Wingdings" w:hAnsi="Wingdings" w:hint="default"/>
+      </w:rPr>
+    </w:lvl>
+  </w:abstractNum>
+  <w:abstractNum w:abstractNumId="9" w15:restartNumberingAfterBreak="0">
+    <w:nsid w:val="40EA20AA"/>
+    <w:multiLevelType w:val="multilevel"/>
+    <w:tmpl w:val="88CC8156"/>
+    <w:lvl w:ilvl="0">
+      <w:start w:val="1"/>
+      <w:numFmt w:val="bullet"/>
+      <w:lvlText w:val=""/>
+      <w:lvlJc w:val="left"/>
+      <w:pPr>
+        <w:tabs>
+          <w:tab w:val="num" w:pos="720"/>
+        </w:tabs>
+        <w:ind w:left="720" w:hanging="360"/>
+      </w:pPr>
+      <w:rPr>
+        <w:rFonts w:ascii="Symbol" w:hAnsi="Symbol" w:hint="default"/>
+        <w:sz w:val="20"/>
+      </w:rPr>
+    </w:lvl>
+    <w:lvl w:ilvl="1" w:tentative="1">
+      <w:start w:val="1"/>
+      <w:numFmt w:val="bullet"/>
+      <w:lvlText w:val="o"/>
+      <w:lvlJc w:val="left"/>
+      <w:pPr>
+        <w:tabs>
+          <w:tab w:val="num" w:pos="1440"/>
+        </w:tabs>
+        <w:ind w:left="1440" w:hanging="360"/>
+      </w:pPr>
+      <w:rPr>
+        <w:rFonts w:ascii="Courier New" w:hAnsi="Courier New" w:hint="default"/>
+        <w:sz w:val="20"/>
+      </w:rPr>
+    </w:lvl>
+    <w:lvl w:ilvl="2" w:tentative="1">
+      <w:start w:val="1"/>
+      <w:numFmt w:val="bullet"/>
+      <w:lvlText w:val=""/>
+      <w:lvlJc w:val="left"/>
+      <w:pPr>
+        <w:tabs>
+          <w:tab w:val="num" w:pos="2160"/>
+        </w:tabs>
+        <w:ind w:left="2160" w:hanging="360"/>
+      </w:pPr>
+      <w:rPr>
+        <w:rFonts w:ascii="Wingdings" w:hAnsi="Wingdings" w:hint="default"/>
+        <w:sz w:val="20"/>
+      </w:rPr>
+    </w:lvl>
+    <w:lvl w:ilvl="3" w:tentative="1">
+      <w:start w:val="1"/>
+      <w:numFmt w:val="bullet"/>
+      <w:lvlText w:val=""/>
+      <w:lvlJc w:val="left"/>
+      <w:pPr>
+        <w:tabs>
+          <w:tab w:val="num" w:pos="2880"/>
+        </w:tabs>
+        <w:ind w:left="2880" w:hanging="360"/>
+      </w:pPr>
+      <w:rPr>
+        <w:rFonts w:ascii="Wingdings" w:hAnsi="Wingdings" w:hint="default"/>
+        <w:sz w:val="20"/>
+      </w:rPr>
+    </w:lvl>
+    <w:lvl w:ilvl="4" w:tentative="1">
+      <w:start w:val="1"/>
+      <w:numFmt w:val="bullet"/>
+      <w:lvlText w:val=""/>
+      <w:lvlJc w:val="left"/>
+      <w:pPr>
+        <w:tabs>
+          <w:tab w:val="num" w:pos="3600"/>
+        </w:tabs>
+        <w:ind w:left="3600" w:hanging="360"/>
+      </w:pPr>
+      <w:rPr>
+        <w:rFonts w:ascii="Wingdings" w:hAnsi="Wingdings" w:hint="default"/>
+        <w:sz w:val="20"/>
+      </w:rPr>
+    </w:lvl>
+    <w:lvl w:ilvl="5" w:tentative="1">
+      <w:start w:val="1"/>
+      <w:numFmt w:val="bullet"/>
+      <w:lvlText w:val=""/>
+      <w:lvlJc w:val="left"/>
+      <w:pPr>
+        <w:tabs>
+          <w:tab w:val="num" w:pos="4320"/>
+        </w:tabs>
+        <w:ind w:left="4320" w:hanging="360"/>
+      </w:pPr>
+      <w:rPr>
+        <w:rFonts w:ascii="Wingdings" w:hAnsi="Wingdings" w:hint="default"/>
+        <w:sz w:val="20"/>
+      </w:rPr>
+    </w:lvl>
+    <w:lvl w:ilvl="6" w:tentative="1">
+      <w:start w:val="1"/>
+      <w:numFmt w:val="bullet"/>
+      <w:lvlText w:val=""/>
+      <w:lvlJc w:val="left"/>
+      <w:pPr>
+        <w:tabs>
+          <w:tab w:val="num" w:pos="5040"/>
+        </w:tabs>
+        <w:ind w:left="5040" w:hanging="360"/>
+      </w:pPr>
+      <w:rPr>
+        <w:rFonts w:ascii="Wingdings" w:hAnsi="Wingdings" w:hint="default"/>
+        <w:sz w:val="20"/>
+      </w:rPr>
+    </w:lvl>
+    <w:lvl w:ilvl="7" w:tentative="1">
+      <w:start w:val="1"/>
+      <w:numFmt w:val="bullet"/>
+      <w:lvlText w:val=""/>
+      <w:lvlJc w:val="left"/>
+      <w:pPr>
+        <w:tabs>
+          <w:tab w:val="num" w:pos="5760"/>
+        </w:tabs>
+        <w:ind w:left="5760" w:hanging="360"/>
+      </w:pPr>
+      <w:rPr>
+        <w:rFonts w:ascii="Wingdings" w:hAnsi="Wingdings" w:hint="default"/>
+        <w:sz w:val="20"/>
+      </w:rPr>
+    </w:lvl>
+    <w:lvl w:ilvl="8" w:tentative="1">
+      <w:start w:val="1"/>
+      <w:numFmt w:val="bullet"/>
+      <w:lvlText w:val=""/>
+      <w:lvlJc w:val="left"/>
+      <w:pPr>
+        <w:tabs>
+          <w:tab w:val="num" w:pos="6480"/>
+        </w:tabs>
+        <w:ind w:left="6480" w:hanging="360"/>
+      </w:pPr>
+      <w:rPr>
+        <w:rFonts w:ascii="Wingdings" w:hAnsi="Wingdings" w:hint="default"/>
+        <w:sz w:val="20"/>
+      </w:rPr>
+    </w:lvl>
+  </w:abstractNum>
+  <w:abstractNum w:abstractNumId="10" w15:restartNumberingAfterBreak="0">
+    <w:nsid w:val="41826625"/>
+    <w:multiLevelType w:val="multilevel"/>
+    <w:tmpl w:val="B0728116"/>
+    <w:lvl w:ilvl="0">
+      <w:start w:val="1"/>
+      <w:numFmt w:val="bullet"/>
+      <w:lvlText w:val=""/>
+      <w:lvlJc w:val="left"/>
+      <w:pPr>
+        <w:tabs>
+          <w:tab w:val="num" w:pos="720"/>
+        </w:tabs>
+        <w:ind w:left="720" w:hanging="360"/>
+      </w:pPr>
+      <w:rPr>
+        <w:rFonts w:ascii="Symbol" w:hAnsi="Symbol" w:hint="default"/>
+        <w:sz w:val="20"/>
+      </w:rPr>
+    </w:lvl>
+    <w:lvl w:ilvl="1" w:tentative="1">
+      <w:start w:val="1"/>
+      <w:numFmt w:val="bullet"/>
+      <w:lvlText w:val="o"/>
+      <w:lvlJc w:val="left"/>
+      <w:pPr>
+        <w:tabs>
+          <w:tab w:val="num" w:pos="1440"/>
+        </w:tabs>
+        <w:ind w:left="1440" w:hanging="360"/>
+      </w:pPr>
+      <w:rPr>
+        <w:rFonts w:ascii="Courier New" w:hAnsi="Courier New" w:hint="default"/>
+        <w:sz w:val="20"/>
+      </w:rPr>
+    </w:lvl>
+    <w:lvl w:ilvl="2" w:tentative="1">
+      <w:start w:val="1"/>
+      <w:numFmt w:val="bullet"/>
+      <w:lvlText w:val=""/>
+      <w:lvlJc w:val="left"/>
+      <w:pPr>
+        <w:tabs>
+          <w:tab w:val="num" w:pos="2160"/>
+        </w:tabs>
+        <w:ind w:left="2160" w:hanging="360"/>
+      </w:pPr>
+      <w:rPr>
+        <w:rFonts w:ascii="Wingdings" w:hAnsi="Wingdings" w:hint="default"/>
+        <w:sz w:val="20"/>
+      </w:rPr>
+    </w:lvl>
+    <w:lvl w:ilvl="3" w:tentative="1">
+      <w:start w:val="1"/>
+      <w:numFmt w:val="bullet"/>
+      <w:lvlText w:val=""/>
+      <w:lvlJc w:val="left"/>
+      <w:pPr>
+        <w:tabs>
+          <w:tab w:val="num" w:pos="2880"/>
+        </w:tabs>
+        <w:ind w:left="2880" w:hanging="360"/>
+      </w:pPr>
+      <w:rPr>
+        <w:rFonts w:ascii="Wingdings" w:hAnsi="Wingdings" w:hint="default"/>
+        <w:sz w:val="20"/>
+      </w:rPr>
+    </w:lvl>
+    <w:lvl w:ilvl="4" w:tentative="1">
+      <w:start w:val="1"/>
+      <w:numFmt w:val="bullet"/>
+      <w:lvlText w:val=""/>
+      <w:lvlJc w:val="left"/>
+      <w:pPr>
+        <w:tabs>
+          <w:tab w:val="num" w:pos="3600"/>
+        </w:tabs>
+        <w:ind w:left="3600" w:hanging="360"/>
+      </w:pPr>
+      <w:rPr>
+        <w:rFonts w:ascii="Wingdings" w:hAnsi="Wingdings" w:hint="default"/>
+        <w:sz w:val="20"/>
+      </w:rPr>
+    </w:lvl>
+    <w:lvl w:ilvl="5" w:tentative="1">
+      <w:start w:val="1"/>
+      <w:numFmt w:val="bullet"/>
+      <w:lvlText w:val=""/>
+      <w:lvlJc w:val="left"/>
+      <w:pPr>
+        <w:tabs>
+          <w:tab w:val="num" w:pos="4320"/>
+        </w:tabs>
+        <w:ind w:left="4320" w:hanging="360"/>
+      </w:pPr>
+      <w:rPr>
+        <w:rFonts w:ascii="Wingdings" w:hAnsi="Wingdings" w:hint="default"/>
+        <w:sz w:val="20"/>
+      </w:rPr>
+    </w:lvl>
+    <w:lvl w:ilvl="6" w:tentative="1">
+      <w:start w:val="1"/>
+      <w:numFmt w:val="bullet"/>
+      <w:lvlText w:val=""/>
+      <w:lvlJc w:val="left"/>
+      <w:pPr>
+        <w:tabs>
+          <w:tab w:val="num" w:pos="5040"/>
+        </w:tabs>
+        <w:ind w:left="5040" w:hanging="360"/>
+      </w:pPr>
+      <w:rPr>
+        <w:rFonts w:ascii="Wingdings" w:hAnsi="Wingdings" w:hint="default"/>
+        <w:sz w:val="20"/>
+      </w:rPr>
+    </w:lvl>
+    <w:lvl w:ilvl="7" w:tentative="1">
+      <w:start w:val="1"/>
+      <w:numFmt w:val="bullet"/>
+      <w:lvlText w:val=""/>
+      <w:lvlJc w:val="left"/>
+      <w:pPr>
+        <w:tabs>
+          <w:tab w:val="num" w:pos="5760"/>
+        </w:tabs>
+        <w:ind w:left="5760" w:hanging="360"/>
+      </w:pPr>
+      <w:rPr>
+        <w:rFonts w:ascii="Wingdings" w:hAnsi="Wingdings" w:hint="default"/>
+        <w:sz w:val="20"/>
+      </w:rPr>
+    </w:lvl>
+    <w:lvl w:ilvl="8" w:tentative="1">
+      <w:start w:val="1"/>
+      <w:numFmt w:val="bullet"/>
+      <w:lvlText w:val=""/>
+      <w:lvlJc w:val="left"/>
+      <w:pPr>
+        <w:tabs>
+          <w:tab w:val="num" w:pos="6480"/>
+        </w:tabs>
+        <w:ind w:left="6480" w:hanging="360"/>
+      </w:pPr>
+      <w:rPr>
+        <w:rFonts w:ascii="Wingdings" w:hAnsi="Wingdings" w:hint="default"/>
+        <w:sz w:val="20"/>
+      </w:rPr>
+    </w:lvl>
+  </w:abstractNum>
+  <w:abstractNum w:abstractNumId="11" w15:restartNumberingAfterBreak="0">
+    <w:nsid w:val="4BF40A6B"/>
+    <w:multiLevelType w:val="multilevel"/>
+    <w:tmpl w:val="9EF6CEE6"/>
+    <w:lvl w:ilvl="0">
+      <w:start w:val="1"/>
+      <w:numFmt w:val="bullet"/>
+      <w:lvlText w:val=""/>
+      <w:lvlJc w:val="left"/>
+      <w:pPr>
+        <w:tabs>
+          <w:tab w:val="num" w:pos="720"/>
+        </w:tabs>
+        <w:ind w:left="720" w:hanging="360"/>
+      </w:pPr>
+      <w:rPr>
+        <w:rFonts w:ascii="Symbol" w:hAnsi="Symbol" w:hint="default"/>
+        <w:sz w:val="20"/>
+      </w:rPr>
+    </w:lvl>
+    <w:lvl w:ilvl="1" w:tentative="1">
+      <w:start w:val="1"/>
+      <w:numFmt w:val="bullet"/>
+      <w:lvlText w:val="o"/>
+      <w:lvlJc w:val="left"/>
+      <w:pPr>
+        <w:tabs>
+          <w:tab w:val="num" w:pos="1440"/>
+        </w:tabs>
+        <w:ind w:left="1440" w:hanging="360"/>
+      </w:pPr>
+      <w:rPr>
+        <w:rFonts w:ascii="Courier New" w:hAnsi="Courier New" w:hint="default"/>
+        <w:sz w:val="20"/>
+      </w:rPr>
+    </w:lvl>
+    <w:lvl w:ilvl="2" w:tentative="1">
+      <w:start w:val="1"/>
+      <w:numFmt w:val="bullet"/>
+      <w:lvlText w:val=""/>
+      <w:lvlJc w:val="left"/>
+      <w:pPr>
+        <w:tabs>
+          <w:tab w:val="num" w:pos="2160"/>
+        </w:tabs>
+        <w:ind w:left="2160" w:hanging="360"/>
+      </w:pPr>
+      <w:rPr>
+        <w:rFonts w:ascii="Wingdings" w:hAnsi="Wingdings" w:hint="default"/>
+        <w:sz w:val="20"/>
+      </w:rPr>
+    </w:lvl>
+    <w:lvl w:ilvl="3" w:tentative="1">
+      <w:start w:val="1"/>
+      <w:numFmt w:val="bullet"/>
+      <w:lvlText w:val=""/>
+      <w:lvlJc w:val="left"/>
+      <w:pPr>
+        <w:tabs>
+          <w:tab w:val="num" w:pos="2880"/>
+        </w:tabs>
+        <w:ind w:left="2880" w:hanging="360"/>
+      </w:pPr>
+      <w:rPr>
+        <w:rFonts w:ascii="Wingdings" w:hAnsi="Wingdings" w:hint="default"/>
+        <w:sz w:val="20"/>
+      </w:rPr>
+    </w:lvl>
+    <w:lvl w:ilvl="4" w:tentative="1">
+      <w:start w:val="1"/>
+      <w:numFmt w:val="bullet"/>
+      <w:lvlText w:val=""/>
+      <w:lvlJc w:val="left"/>
+      <w:pPr>
+        <w:tabs>
+          <w:tab w:val="num" w:pos="3600"/>
+        </w:tabs>
+        <w:ind w:left="3600" w:hanging="360"/>
+      </w:pPr>
+      <w:rPr>
+        <w:rFonts w:ascii="Wingdings" w:hAnsi="Wingdings" w:hint="default"/>
+        <w:sz w:val="20"/>
+      </w:rPr>
+    </w:lvl>
+    <w:lvl w:ilvl="5" w:tentative="1">
+      <w:start w:val="1"/>
+      <w:numFmt w:val="bullet"/>
+      <w:lvlText w:val=""/>
+      <w:lvlJc w:val="left"/>
+      <w:pPr>
+        <w:tabs>
+          <w:tab w:val="num" w:pos="4320"/>
+        </w:tabs>
+        <w:ind w:left="4320" w:hanging="360"/>
+      </w:pPr>
+      <w:rPr>
+        <w:rFonts w:ascii="Wingdings" w:hAnsi="Wingdings" w:hint="default"/>
+        <w:sz w:val="20"/>
+      </w:rPr>
+    </w:lvl>
+    <w:lvl w:ilvl="6" w:tentative="1">
+      <w:start w:val="1"/>
+      <w:numFmt w:val="bullet"/>
+      <w:lvlText w:val=""/>
+      <w:lvlJc w:val="left"/>
+      <w:pPr>
+        <w:tabs>
+          <w:tab w:val="num" w:pos="5040"/>
+        </w:tabs>
+        <w:ind w:left="5040" w:hanging="360"/>
+      </w:pPr>
+      <w:rPr>
+        <w:rFonts w:ascii="Wingdings" w:hAnsi="Wingdings" w:hint="default"/>
+        <w:sz w:val="20"/>
+      </w:rPr>
+    </w:lvl>
+    <w:lvl w:ilvl="7" w:tentative="1">
+      <w:start w:val="1"/>
+      <w:numFmt w:val="bullet"/>
+      <w:lvlText w:val=""/>
+      <w:lvlJc w:val="left"/>
+      <w:pPr>
+        <w:tabs>
+          <w:tab w:val="num" w:pos="5760"/>
+        </w:tabs>
+        <w:ind w:left="5760" w:hanging="360"/>
+      </w:pPr>
+      <w:rPr>
+        <w:rFonts w:ascii="Wingdings" w:hAnsi="Wingdings" w:hint="default"/>
+        <w:sz w:val="20"/>
+      </w:rPr>
+    </w:lvl>
+    <w:lvl w:ilvl="8" w:tentative="1">
+      <w:start w:val="1"/>
+      <w:numFmt w:val="bullet"/>
+      <w:lvlText w:val=""/>
+      <w:lvlJc w:val="left"/>
+      <w:pPr>
+        <w:tabs>
+          <w:tab w:val="num" w:pos="6480"/>
+        </w:tabs>
+        <w:ind w:left="6480" w:hanging="360"/>
+      </w:pPr>
+      <w:rPr>
+        <w:rFonts w:ascii="Wingdings" w:hAnsi="Wingdings" w:hint="default"/>
+        <w:sz w:val="20"/>
+      </w:rPr>
+    </w:lvl>
+  </w:abstractNum>
+  <w:abstractNum w:abstractNumId="12" w15:restartNumberingAfterBreak="0">
+    <w:nsid w:val="4DDD61E9"/>
+    <w:multiLevelType w:val="multilevel"/>
+    <w:tmpl w:val="D4DC793A"/>
+    <w:lvl w:ilvl="0">
+      <w:start w:val="1"/>
+      <w:numFmt w:val="bullet"/>
+      <w:lvlText w:val=""/>
+      <w:lvlJc w:val="left"/>
+      <w:pPr>
+        <w:tabs>
+          <w:tab w:val="num" w:pos="720"/>
+        </w:tabs>
+        <w:ind w:left="720" w:hanging="360"/>
+      </w:pPr>
+      <w:rPr>
+        <w:rFonts w:ascii="Symbol" w:hAnsi="Symbol" w:hint="default"/>
+        <w:sz w:val="20"/>
+      </w:rPr>
+    </w:lvl>
+    <w:lvl w:ilvl="1" w:tentative="1">
+      <w:start w:val="1"/>
+      <w:numFmt w:val="bullet"/>
+      <w:lvlText w:val="o"/>
+      <w:lvlJc w:val="left"/>
+      <w:pPr>
+        <w:tabs>
+          <w:tab w:val="num" w:pos="1440"/>
+        </w:tabs>
+        <w:ind w:left="1440" w:hanging="360"/>
+      </w:pPr>
+      <w:rPr>
+        <w:rFonts w:ascii="Courier New" w:hAnsi="Courier New" w:hint="default"/>
+        <w:sz w:val="20"/>
+      </w:rPr>
+    </w:lvl>
+    <w:lvl w:ilvl="2" w:tentative="1">
+      <w:start w:val="1"/>
+      <w:numFmt w:val="bullet"/>
+      <w:lvlText w:val=""/>
+      <w:lvlJc w:val="left"/>
+      <w:pPr>
+        <w:tabs>
+          <w:tab w:val="num" w:pos="2160"/>
+        </w:tabs>
+        <w:ind w:left="2160" w:hanging="360"/>
+      </w:pPr>
+      <w:rPr>
+        <w:rFonts w:ascii="Wingdings" w:hAnsi="Wingdings" w:hint="default"/>
+        <w:sz w:val="20"/>
+      </w:rPr>
+    </w:lvl>
+    <w:lvl w:ilvl="3" w:tentative="1">
+      <w:start w:val="1"/>
+      <w:numFmt w:val="bullet"/>
+      <w:lvlText w:val=""/>
+      <w:lvlJc w:val="left"/>
+      <w:pPr>
+        <w:tabs>
+          <w:tab w:val="num" w:pos="2880"/>
+        </w:tabs>
+        <w:ind w:left="2880" w:hanging="360"/>
+      </w:pPr>
+      <w:rPr>
+        <w:rFonts w:ascii="Wingdings" w:hAnsi="Wingdings" w:hint="default"/>
+        <w:sz w:val="20"/>
+      </w:rPr>
+    </w:lvl>
+    <w:lvl w:ilvl="4" w:tentative="1">
+      <w:start w:val="1"/>
+      <w:numFmt w:val="bullet"/>
+      <w:lvlText w:val=""/>
+      <w:lvlJc w:val="left"/>
+      <w:pPr>
+        <w:tabs>
+          <w:tab w:val="num" w:pos="3600"/>
+        </w:tabs>
+        <w:ind w:left="3600" w:hanging="360"/>
+      </w:pPr>
+      <w:rPr>
+        <w:rFonts w:ascii="Wingdings" w:hAnsi="Wingdings" w:hint="default"/>
+        <w:sz w:val="20"/>
+      </w:rPr>
+    </w:lvl>
+    <w:lvl w:ilvl="5" w:tentative="1">
+      <w:start w:val="1"/>
+      <w:numFmt w:val="bullet"/>
+      <w:lvlText w:val=""/>
+      <w:lvlJc w:val="left"/>
+      <w:pPr>
+        <w:tabs>
+          <w:tab w:val="num" w:pos="4320"/>
+        </w:tabs>
+        <w:ind w:left="4320" w:hanging="360"/>
+      </w:pPr>
+      <w:rPr>
+        <w:rFonts w:ascii="Wingdings" w:hAnsi="Wingdings" w:hint="default"/>
+        <w:sz w:val="20"/>
+      </w:rPr>
+    </w:lvl>
+    <w:lvl w:ilvl="6" w:tentative="1">
+      <w:start w:val="1"/>
+      <w:numFmt w:val="bullet"/>
+      <w:lvlText w:val=""/>
+      <w:lvlJc w:val="left"/>
+      <w:pPr>
+        <w:tabs>
+          <w:tab w:val="num" w:pos="5040"/>
+        </w:tabs>
+        <w:ind w:left="5040" w:hanging="360"/>
+      </w:pPr>
+      <w:rPr>
+        <w:rFonts w:ascii="Wingdings" w:hAnsi="Wingdings" w:hint="default"/>
+        <w:sz w:val="20"/>
+      </w:rPr>
+    </w:lvl>
+    <w:lvl w:ilvl="7" w:tentative="1">
+      <w:start w:val="1"/>
+      <w:numFmt w:val="bullet"/>
+      <w:lvlText w:val=""/>
+      <w:lvlJc w:val="left"/>
+      <w:pPr>
+        <w:tabs>
+          <w:tab w:val="num" w:pos="5760"/>
+        </w:tabs>
+        <w:ind w:left="5760" w:hanging="360"/>
+      </w:pPr>
+      <w:rPr>
+        <w:rFonts w:ascii="Wingdings" w:hAnsi="Wingdings" w:hint="default"/>
+        <w:sz w:val="20"/>
+      </w:rPr>
+    </w:lvl>
+    <w:lvl w:ilvl="8" w:tentative="1">
+      <w:start w:val="1"/>
+      <w:numFmt w:val="bullet"/>
+      <w:lvlText w:val=""/>
+      <w:lvlJc w:val="left"/>
+      <w:pPr>
+        <w:tabs>
+          <w:tab w:val="num" w:pos="6480"/>
+        </w:tabs>
+        <w:ind w:left="6480" w:hanging="360"/>
+      </w:pPr>
+      <w:rPr>
+        <w:rFonts w:ascii="Wingdings" w:hAnsi="Wingdings" w:hint="default"/>
+        <w:sz w:val="20"/>
+      </w:rPr>
+    </w:lvl>
+  </w:abstractNum>
+  <w:abstractNum w:abstractNumId="13" w15:restartNumberingAfterBreak="0">
     <w:nsid w:val="556B376D"/>
     <w:multiLevelType w:val="multilevel"/>
     <w:tmpl w:val="093C89DA"/>
@@ -1711,7 +4442,793 @@
       </w:rPr>
     </w:lvl>
   </w:abstractNum>
-  <w:abstractNum w:abstractNumId="3" w15:restartNumberingAfterBreak="0">
+  <w:abstractNum w:abstractNumId="14" w15:restartNumberingAfterBreak="0">
+    <w:nsid w:val="59223D93"/>
+    <w:multiLevelType w:val="hybridMultilevel"/>
+    <w:tmpl w:val="F8045542"/>
+    <w:lvl w:ilvl="0" w:tplc="08090001">
+      <w:start w:val="1"/>
+      <w:numFmt w:val="bullet"/>
+      <w:lvlText w:val=""/>
+      <w:lvlJc w:val="left"/>
+      <w:pPr>
+        <w:ind w:left="720" w:hanging="360"/>
+      </w:pPr>
+      <w:rPr>
+        <w:rFonts w:ascii="Symbol" w:hAnsi="Symbol" w:hint="default"/>
+      </w:rPr>
+    </w:lvl>
+    <w:lvl w:ilvl="1" w:tplc="08090003" w:tentative="1">
+      <w:start w:val="1"/>
+      <w:numFmt w:val="bullet"/>
+      <w:lvlText w:val="o"/>
+      <w:lvlJc w:val="left"/>
+      <w:pPr>
+        <w:ind w:left="1440" w:hanging="360"/>
+      </w:pPr>
+      <w:rPr>
+        <w:rFonts w:ascii="Courier New" w:hAnsi="Courier New" w:cs="Courier New" w:hint="default"/>
+      </w:rPr>
+    </w:lvl>
+    <w:lvl w:ilvl="2" w:tplc="08090005" w:tentative="1">
+      <w:start w:val="1"/>
+      <w:numFmt w:val="bullet"/>
+      <w:lvlText w:val=""/>
+      <w:lvlJc w:val="left"/>
+      <w:pPr>
+        <w:ind w:left="2160" w:hanging="360"/>
+      </w:pPr>
+      <w:rPr>
+        <w:rFonts w:ascii="Wingdings" w:hAnsi="Wingdings" w:hint="default"/>
+      </w:rPr>
+    </w:lvl>
+    <w:lvl w:ilvl="3" w:tplc="08090001" w:tentative="1">
+      <w:start w:val="1"/>
+      <w:numFmt w:val="bullet"/>
+      <w:lvlText w:val=""/>
+      <w:lvlJc w:val="left"/>
+      <w:pPr>
+        <w:ind w:left="2880" w:hanging="360"/>
+      </w:pPr>
+      <w:rPr>
+        <w:rFonts w:ascii="Symbol" w:hAnsi="Symbol" w:hint="default"/>
+      </w:rPr>
+    </w:lvl>
+    <w:lvl w:ilvl="4" w:tplc="08090003" w:tentative="1">
+      <w:start w:val="1"/>
+      <w:numFmt w:val="bullet"/>
+      <w:lvlText w:val="o"/>
+      <w:lvlJc w:val="left"/>
+      <w:pPr>
+        <w:ind w:left="3600" w:hanging="360"/>
+      </w:pPr>
+      <w:rPr>
+        <w:rFonts w:ascii="Courier New" w:hAnsi="Courier New" w:cs="Courier New" w:hint="default"/>
+      </w:rPr>
+    </w:lvl>
+    <w:lvl w:ilvl="5" w:tplc="08090005" w:tentative="1">
+      <w:start w:val="1"/>
+      <w:numFmt w:val="bullet"/>
+      <w:lvlText w:val=""/>
+      <w:lvlJc w:val="left"/>
+      <w:pPr>
+        <w:ind w:left="4320" w:hanging="360"/>
+      </w:pPr>
+      <w:rPr>
+        <w:rFonts w:ascii="Wingdings" w:hAnsi="Wingdings" w:hint="default"/>
+      </w:rPr>
+    </w:lvl>
+    <w:lvl w:ilvl="6" w:tplc="08090001" w:tentative="1">
+      <w:start w:val="1"/>
+      <w:numFmt w:val="bullet"/>
+      <w:lvlText w:val=""/>
+      <w:lvlJc w:val="left"/>
+      <w:pPr>
+        <w:ind w:left="5040" w:hanging="360"/>
+      </w:pPr>
+      <w:rPr>
+        <w:rFonts w:ascii="Symbol" w:hAnsi="Symbol" w:hint="default"/>
+      </w:rPr>
+    </w:lvl>
+    <w:lvl w:ilvl="7" w:tplc="08090003" w:tentative="1">
+      <w:start w:val="1"/>
+      <w:numFmt w:val="bullet"/>
+      <w:lvlText w:val="o"/>
+      <w:lvlJc w:val="left"/>
+      <w:pPr>
+        <w:ind w:left="5760" w:hanging="360"/>
+      </w:pPr>
+      <w:rPr>
+        <w:rFonts w:ascii="Courier New" w:hAnsi="Courier New" w:cs="Courier New" w:hint="default"/>
+      </w:rPr>
+    </w:lvl>
+    <w:lvl w:ilvl="8" w:tplc="08090005" w:tentative="1">
+      <w:start w:val="1"/>
+      <w:numFmt w:val="bullet"/>
+      <w:lvlText w:val=""/>
+      <w:lvlJc w:val="left"/>
+      <w:pPr>
+        <w:ind w:left="6480" w:hanging="360"/>
+      </w:pPr>
+      <w:rPr>
+        <w:rFonts w:ascii="Wingdings" w:hAnsi="Wingdings" w:hint="default"/>
+      </w:rPr>
+    </w:lvl>
+  </w:abstractNum>
+  <w:abstractNum w:abstractNumId="15" w15:restartNumberingAfterBreak="0">
+    <w:nsid w:val="5D902E70"/>
+    <w:multiLevelType w:val="multilevel"/>
+    <w:tmpl w:val="6D74860A"/>
+    <w:lvl w:ilvl="0">
+      <w:start w:val="1"/>
+      <w:numFmt w:val="bullet"/>
+      <w:lvlText w:val=""/>
+      <w:lvlJc w:val="left"/>
+      <w:pPr>
+        <w:tabs>
+          <w:tab w:val="num" w:pos="720"/>
+        </w:tabs>
+        <w:ind w:left="720" w:hanging="360"/>
+      </w:pPr>
+      <w:rPr>
+        <w:rFonts w:ascii="Symbol" w:hAnsi="Symbol" w:hint="default"/>
+        <w:sz w:val="20"/>
+      </w:rPr>
+    </w:lvl>
+    <w:lvl w:ilvl="1" w:tentative="1">
+      <w:start w:val="1"/>
+      <w:numFmt w:val="bullet"/>
+      <w:lvlText w:val="o"/>
+      <w:lvlJc w:val="left"/>
+      <w:pPr>
+        <w:tabs>
+          <w:tab w:val="num" w:pos="1440"/>
+        </w:tabs>
+        <w:ind w:left="1440" w:hanging="360"/>
+      </w:pPr>
+      <w:rPr>
+        <w:rFonts w:ascii="Courier New" w:hAnsi="Courier New" w:hint="default"/>
+        <w:sz w:val="20"/>
+      </w:rPr>
+    </w:lvl>
+    <w:lvl w:ilvl="2" w:tentative="1">
+      <w:start w:val="1"/>
+      <w:numFmt w:val="bullet"/>
+      <w:lvlText w:val=""/>
+      <w:lvlJc w:val="left"/>
+      <w:pPr>
+        <w:tabs>
+          <w:tab w:val="num" w:pos="2160"/>
+        </w:tabs>
+        <w:ind w:left="2160" w:hanging="360"/>
+      </w:pPr>
+      <w:rPr>
+        <w:rFonts w:ascii="Wingdings" w:hAnsi="Wingdings" w:hint="default"/>
+        <w:sz w:val="20"/>
+      </w:rPr>
+    </w:lvl>
+    <w:lvl w:ilvl="3" w:tentative="1">
+      <w:start w:val="1"/>
+      <w:numFmt w:val="bullet"/>
+      <w:lvlText w:val=""/>
+      <w:lvlJc w:val="left"/>
+      <w:pPr>
+        <w:tabs>
+          <w:tab w:val="num" w:pos="2880"/>
+        </w:tabs>
+        <w:ind w:left="2880" w:hanging="360"/>
+      </w:pPr>
+      <w:rPr>
+        <w:rFonts w:ascii="Wingdings" w:hAnsi="Wingdings" w:hint="default"/>
+        <w:sz w:val="20"/>
+      </w:rPr>
+    </w:lvl>
+    <w:lvl w:ilvl="4" w:tentative="1">
+      <w:start w:val="1"/>
+      <w:numFmt w:val="bullet"/>
+      <w:lvlText w:val=""/>
+      <w:lvlJc w:val="left"/>
+      <w:pPr>
+        <w:tabs>
+          <w:tab w:val="num" w:pos="3600"/>
+        </w:tabs>
+        <w:ind w:left="3600" w:hanging="360"/>
+      </w:pPr>
+      <w:rPr>
+        <w:rFonts w:ascii="Wingdings" w:hAnsi="Wingdings" w:hint="default"/>
+        <w:sz w:val="20"/>
+      </w:rPr>
+    </w:lvl>
+    <w:lvl w:ilvl="5" w:tentative="1">
+      <w:start w:val="1"/>
+      <w:numFmt w:val="bullet"/>
+      <w:lvlText w:val=""/>
+      <w:lvlJc w:val="left"/>
+      <w:pPr>
+        <w:tabs>
+          <w:tab w:val="num" w:pos="4320"/>
+        </w:tabs>
+        <w:ind w:left="4320" w:hanging="360"/>
+      </w:pPr>
+      <w:rPr>
+        <w:rFonts w:ascii="Wingdings" w:hAnsi="Wingdings" w:hint="default"/>
+        <w:sz w:val="20"/>
+      </w:rPr>
+    </w:lvl>
+    <w:lvl w:ilvl="6" w:tentative="1">
+      <w:start w:val="1"/>
+      <w:numFmt w:val="bullet"/>
+      <w:lvlText w:val=""/>
+      <w:lvlJc w:val="left"/>
+      <w:pPr>
+        <w:tabs>
+          <w:tab w:val="num" w:pos="5040"/>
+        </w:tabs>
+        <w:ind w:left="5040" w:hanging="360"/>
+      </w:pPr>
+      <w:rPr>
+        <w:rFonts w:ascii="Wingdings" w:hAnsi="Wingdings" w:hint="default"/>
+        <w:sz w:val="20"/>
+      </w:rPr>
+    </w:lvl>
+    <w:lvl w:ilvl="7" w:tentative="1">
+      <w:start w:val="1"/>
+      <w:numFmt w:val="bullet"/>
+      <w:lvlText w:val=""/>
+      <w:lvlJc w:val="left"/>
+      <w:pPr>
+        <w:tabs>
+          <w:tab w:val="num" w:pos="5760"/>
+        </w:tabs>
+        <w:ind w:left="5760" w:hanging="360"/>
+      </w:pPr>
+      <w:rPr>
+        <w:rFonts w:ascii="Wingdings" w:hAnsi="Wingdings" w:hint="default"/>
+        <w:sz w:val="20"/>
+      </w:rPr>
+    </w:lvl>
+    <w:lvl w:ilvl="8" w:tentative="1">
+      <w:start w:val="1"/>
+      <w:numFmt w:val="bullet"/>
+      <w:lvlText w:val=""/>
+      <w:lvlJc w:val="left"/>
+      <w:pPr>
+        <w:tabs>
+          <w:tab w:val="num" w:pos="6480"/>
+        </w:tabs>
+        <w:ind w:left="6480" w:hanging="360"/>
+      </w:pPr>
+      <w:rPr>
+        <w:rFonts w:ascii="Wingdings" w:hAnsi="Wingdings" w:hint="default"/>
+        <w:sz w:val="20"/>
+      </w:rPr>
+    </w:lvl>
+  </w:abstractNum>
+  <w:abstractNum w:abstractNumId="16" w15:restartNumberingAfterBreak="0">
+    <w:nsid w:val="6014315E"/>
+    <w:multiLevelType w:val="hybridMultilevel"/>
+    <w:tmpl w:val="33524DE0"/>
+    <w:lvl w:ilvl="0" w:tplc="08090001">
+      <w:start w:val="1"/>
+      <w:numFmt w:val="bullet"/>
+      <w:lvlText w:val=""/>
+      <w:lvlJc w:val="left"/>
+      <w:pPr>
+        <w:ind w:left="720" w:hanging="360"/>
+      </w:pPr>
+      <w:rPr>
+        <w:rFonts w:ascii="Symbol" w:hAnsi="Symbol" w:hint="default"/>
+      </w:rPr>
+    </w:lvl>
+    <w:lvl w:ilvl="1" w:tplc="08090003" w:tentative="1">
+      <w:start w:val="1"/>
+      <w:numFmt w:val="bullet"/>
+      <w:lvlText w:val="o"/>
+      <w:lvlJc w:val="left"/>
+      <w:pPr>
+        <w:ind w:left="1440" w:hanging="360"/>
+      </w:pPr>
+      <w:rPr>
+        <w:rFonts w:ascii="Courier New" w:hAnsi="Courier New" w:cs="Courier New" w:hint="default"/>
+      </w:rPr>
+    </w:lvl>
+    <w:lvl w:ilvl="2" w:tplc="08090005" w:tentative="1">
+      <w:start w:val="1"/>
+      <w:numFmt w:val="bullet"/>
+      <w:lvlText w:val=""/>
+      <w:lvlJc w:val="left"/>
+      <w:pPr>
+        <w:ind w:left="2160" w:hanging="360"/>
+      </w:pPr>
+      <w:rPr>
+        <w:rFonts w:ascii="Wingdings" w:hAnsi="Wingdings" w:hint="default"/>
+      </w:rPr>
+    </w:lvl>
+    <w:lvl w:ilvl="3" w:tplc="08090001" w:tentative="1">
+      <w:start w:val="1"/>
+      <w:numFmt w:val="bullet"/>
+      <w:lvlText w:val=""/>
+      <w:lvlJc w:val="left"/>
+      <w:pPr>
+        <w:ind w:left="2880" w:hanging="360"/>
+      </w:pPr>
+      <w:rPr>
+        <w:rFonts w:ascii="Symbol" w:hAnsi="Symbol" w:hint="default"/>
+      </w:rPr>
+    </w:lvl>
+    <w:lvl w:ilvl="4" w:tplc="08090003" w:tentative="1">
+      <w:start w:val="1"/>
+      <w:numFmt w:val="bullet"/>
+      <w:lvlText w:val="o"/>
+      <w:lvlJc w:val="left"/>
+      <w:pPr>
+        <w:ind w:left="3600" w:hanging="360"/>
+      </w:pPr>
+      <w:rPr>
+        <w:rFonts w:ascii="Courier New" w:hAnsi="Courier New" w:cs="Courier New" w:hint="default"/>
+      </w:rPr>
+    </w:lvl>
+    <w:lvl w:ilvl="5" w:tplc="08090005" w:tentative="1">
+      <w:start w:val="1"/>
+      <w:numFmt w:val="bullet"/>
+      <w:lvlText w:val=""/>
+      <w:lvlJc w:val="left"/>
+      <w:pPr>
+        <w:ind w:left="4320" w:hanging="360"/>
+      </w:pPr>
+      <w:rPr>
+        <w:rFonts w:ascii="Wingdings" w:hAnsi="Wingdings" w:hint="default"/>
+      </w:rPr>
+    </w:lvl>
+    <w:lvl w:ilvl="6" w:tplc="08090001" w:tentative="1">
+      <w:start w:val="1"/>
+      <w:numFmt w:val="bullet"/>
+      <w:lvlText w:val=""/>
+      <w:lvlJc w:val="left"/>
+      <w:pPr>
+        <w:ind w:left="5040" w:hanging="360"/>
+      </w:pPr>
+      <w:rPr>
+        <w:rFonts w:ascii="Symbol" w:hAnsi="Symbol" w:hint="default"/>
+      </w:rPr>
+    </w:lvl>
+    <w:lvl w:ilvl="7" w:tplc="08090003" w:tentative="1">
+      <w:start w:val="1"/>
+      <w:numFmt w:val="bullet"/>
+      <w:lvlText w:val="o"/>
+      <w:lvlJc w:val="left"/>
+      <w:pPr>
+        <w:ind w:left="5760" w:hanging="360"/>
+      </w:pPr>
+      <w:rPr>
+        <w:rFonts w:ascii="Courier New" w:hAnsi="Courier New" w:cs="Courier New" w:hint="default"/>
+      </w:rPr>
+    </w:lvl>
+    <w:lvl w:ilvl="8" w:tplc="08090005" w:tentative="1">
+      <w:start w:val="1"/>
+      <w:numFmt w:val="bullet"/>
+      <w:lvlText w:val=""/>
+      <w:lvlJc w:val="left"/>
+      <w:pPr>
+        <w:ind w:left="6480" w:hanging="360"/>
+      </w:pPr>
+      <w:rPr>
+        <w:rFonts w:ascii="Wingdings" w:hAnsi="Wingdings" w:hint="default"/>
+      </w:rPr>
+    </w:lvl>
+  </w:abstractNum>
+  <w:abstractNum w:abstractNumId="17" w15:restartNumberingAfterBreak="0">
+    <w:nsid w:val="6091604E"/>
+    <w:multiLevelType w:val="multilevel"/>
+    <w:tmpl w:val="B9A44E72"/>
+    <w:lvl w:ilvl="0">
+      <w:start w:val="1"/>
+      <w:numFmt w:val="bullet"/>
+      <w:lvlText w:val=""/>
+      <w:lvlJc w:val="left"/>
+      <w:pPr>
+        <w:tabs>
+          <w:tab w:val="num" w:pos="720"/>
+        </w:tabs>
+        <w:ind w:left="720" w:hanging="360"/>
+      </w:pPr>
+      <w:rPr>
+        <w:rFonts w:ascii="Symbol" w:hAnsi="Symbol" w:hint="default"/>
+        <w:sz w:val="20"/>
+      </w:rPr>
+    </w:lvl>
+    <w:lvl w:ilvl="1" w:tentative="1">
+      <w:start w:val="1"/>
+      <w:numFmt w:val="bullet"/>
+      <w:lvlText w:val="o"/>
+      <w:lvlJc w:val="left"/>
+      <w:pPr>
+        <w:tabs>
+          <w:tab w:val="num" w:pos="1440"/>
+        </w:tabs>
+        <w:ind w:left="1440" w:hanging="360"/>
+      </w:pPr>
+      <w:rPr>
+        <w:rFonts w:ascii="Courier New" w:hAnsi="Courier New" w:hint="default"/>
+        <w:sz w:val="20"/>
+      </w:rPr>
+    </w:lvl>
+    <w:lvl w:ilvl="2" w:tentative="1">
+      <w:start w:val="1"/>
+      <w:numFmt w:val="bullet"/>
+      <w:lvlText w:val=""/>
+      <w:lvlJc w:val="left"/>
+      <w:pPr>
+        <w:tabs>
+          <w:tab w:val="num" w:pos="2160"/>
+        </w:tabs>
+        <w:ind w:left="2160" w:hanging="360"/>
+      </w:pPr>
+      <w:rPr>
+        <w:rFonts w:ascii="Wingdings" w:hAnsi="Wingdings" w:hint="default"/>
+        <w:sz w:val="20"/>
+      </w:rPr>
+    </w:lvl>
+    <w:lvl w:ilvl="3" w:tentative="1">
+      <w:start w:val="1"/>
+      <w:numFmt w:val="bullet"/>
+      <w:lvlText w:val=""/>
+      <w:lvlJc w:val="left"/>
+      <w:pPr>
+        <w:tabs>
+          <w:tab w:val="num" w:pos="2880"/>
+        </w:tabs>
+        <w:ind w:left="2880" w:hanging="360"/>
+      </w:pPr>
+      <w:rPr>
+        <w:rFonts w:ascii="Wingdings" w:hAnsi="Wingdings" w:hint="default"/>
+        <w:sz w:val="20"/>
+      </w:rPr>
+    </w:lvl>
+    <w:lvl w:ilvl="4" w:tentative="1">
+      <w:start w:val="1"/>
+      <w:numFmt w:val="bullet"/>
+      <w:lvlText w:val=""/>
+      <w:lvlJc w:val="left"/>
+      <w:pPr>
+        <w:tabs>
+          <w:tab w:val="num" w:pos="3600"/>
+        </w:tabs>
+        <w:ind w:left="3600" w:hanging="360"/>
+      </w:pPr>
+      <w:rPr>
+        <w:rFonts w:ascii="Wingdings" w:hAnsi="Wingdings" w:hint="default"/>
+        <w:sz w:val="20"/>
+      </w:rPr>
+    </w:lvl>
+    <w:lvl w:ilvl="5" w:tentative="1">
+      <w:start w:val="1"/>
+      <w:numFmt w:val="bullet"/>
+      <w:lvlText w:val=""/>
+      <w:lvlJc w:val="left"/>
+      <w:pPr>
+        <w:tabs>
+          <w:tab w:val="num" w:pos="4320"/>
+        </w:tabs>
+        <w:ind w:left="4320" w:hanging="360"/>
+      </w:pPr>
+      <w:rPr>
+        <w:rFonts w:ascii="Wingdings" w:hAnsi="Wingdings" w:hint="default"/>
+        <w:sz w:val="20"/>
+      </w:rPr>
+    </w:lvl>
+    <w:lvl w:ilvl="6" w:tentative="1">
+      <w:start w:val="1"/>
+      <w:numFmt w:val="bullet"/>
+      <w:lvlText w:val=""/>
+      <w:lvlJc w:val="left"/>
+      <w:pPr>
+        <w:tabs>
+          <w:tab w:val="num" w:pos="5040"/>
+        </w:tabs>
+        <w:ind w:left="5040" w:hanging="360"/>
+      </w:pPr>
+      <w:rPr>
+        <w:rFonts w:ascii="Wingdings" w:hAnsi="Wingdings" w:hint="default"/>
+        <w:sz w:val="20"/>
+      </w:rPr>
+    </w:lvl>
+    <w:lvl w:ilvl="7" w:tentative="1">
+      <w:start w:val="1"/>
+      <w:numFmt w:val="bullet"/>
+      <w:lvlText w:val=""/>
+      <w:lvlJc w:val="left"/>
+      <w:pPr>
+        <w:tabs>
+          <w:tab w:val="num" w:pos="5760"/>
+        </w:tabs>
+        <w:ind w:left="5760" w:hanging="360"/>
+      </w:pPr>
+      <w:rPr>
+        <w:rFonts w:ascii="Wingdings" w:hAnsi="Wingdings" w:hint="default"/>
+        <w:sz w:val="20"/>
+      </w:rPr>
+    </w:lvl>
+    <w:lvl w:ilvl="8" w:tentative="1">
+      <w:start w:val="1"/>
+      <w:numFmt w:val="bullet"/>
+      <w:lvlText w:val=""/>
+      <w:lvlJc w:val="left"/>
+      <w:pPr>
+        <w:tabs>
+          <w:tab w:val="num" w:pos="6480"/>
+        </w:tabs>
+        <w:ind w:left="6480" w:hanging="360"/>
+      </w:pPr>
+      <w:rPr>
+        <w:rFonts w:ascii="Wingdings" w:hAnsi="Wingdings" w:hint="default"/>
+        <w:sz w:val="20"/>
+      </w:rPr>
+    </w:lvl>
+  </w:abstractNum>
+  <w:abstractNum w:abstractNumId="18" w15:restartNumberingAfterBreak="0">
+    <w:nsid w:val="60BF4329"/>
+    <w:multiLevelType w:val="hybridMultilevel"/>
+    <w:tmpl w:val="6D48DE56"/>
+    <w:lvl w:ilvl="0" w:tplc="08090001">
+      <w:start w:val="1"/>
+      <w:numFmt w:val="bullet"/>
+      <w:lvlText w:val=""/>
+      <w:lvlJc w:val="left"/>
+      <w:pPr>
+        <w:ind w:left="720" w:hanging="360"/>
+      </w:pPr>
+      <w:rPr>
+        <w:rFonts w:ascii="Symbol" w:hAnsi="Symbol" w:hint="default"/>
+      </w:rPr>
+    </w:lvl>
+    <w:lvl w:ilvl="1" w:tplc="08090003" w:tentative="1">
+      <w:start w:val="1"/>
+      <w:numFmt w:val="bullet"/>
+      <w:lvlText w:val="o"/>
+      <w:lvlJc w:val="left"/>
+      <w:pPr>
+        <w:ind w:left="1440" w:hanging="360"/>
+      </w:pPr>
+      <w:rPr>
+        <w:rFonts w:ascii="Courier New" w:hAnsi="Courier New" w:cs="Courier New" w:hint="default"/>
+      </w:rPr>
+    </w:lvl>
+    <w:lvl w:ilvl="2" w:tplc="08090005" w:tentative="1">
+      <w:start w:val="1"/>
+      <w:numFmt w:val="bullet"/>
+      <w:lvlText w:val=""/>
+      <w:lvlJc w:val="left"/>
+      <w:pPr>
+        <w:ind w:left="2160" w:hanging="360"/>
+      </w:pPr>
+      <w:rPr>
+        <w:rFonts w:ascii="Wingdings" w:hAnsi="Wingdings" w:hint="default"/>
+      </w:rPr>
+    </w:lvl>
+    <w:lvl w:ilvl="3" w:tplc="08090001" w:tentative="1">
+      <w:start w:val="1"/>
+      <w:numFmt w:val="bullet"/>
+      <w:lvlText w:val=""/>
+      <w:lvlJc w:val="left"/>
+      <w:pPr>
+        <w:ind w:left="2880" w:hanging="360"/>
+      </w:pPr>
+      <w:rPr>
+        <w:rFonts w:ascii="Symbol" w:hAnsi="Symbol" w:hint="default"/>
+      </w:rPr>
+    </w:lvl>
+    <w:lvl w:ilvl="4" w:tplc="08090003" w:tentative="1">
+      <w:start w:val="1"/>
+      <w:numFmt w:val="bullet"/>
+      <w:lvlText w:val="o"/>
+      <w:lvlJc w:val="left"/>
+      <w:pPr>
+        <w:ind w:left="3600" w:hanging="360"/>
+      </w:pPr>
+      <w:rPr>
+        <w:rFonts w:ascii="Courier New" w:hAnsi="Courier New" w:cs="Courier New" w:hint="default"/>
+      </w:rPr>
+    </w:lvl>
+    <w:lvl w:ilvl="5" w:tplc="08090005" w:tentative="1">
+      <w:start w:val="1"/>
+      <w:numFmt w:val="bullet"/>
+      <w:lvlText w:val=""/>
+      <w:lvlJc w:val="left"/>
+      <w:pPr>
+        <w:ind w:left="4320" w:hanging="360"/>
+      </w:pPr>
+      <w:rPr>
+        <w:rFonts w:ascii="Wingdings" w:hAnsi="Wingdings" w:hint="default"/>
+      </w:rPr>
+    </w:lvl>
+    <w:lvl w:ilvl="6" w:tplc="08090001" w:tentative="1">
+      <w:start w:val="1"/>
+      <w:numFmt w:val="bullet"/>
+      <w:lvlText w:val=""/>
+      <w:lvlJc w:val="left"/>
+      <w:pPr>
+        <w:ind w:left="5040" w:hanging="360"/>
+      </w:pPr>
+      <w:rPr>
+        <w:rFonts w:ascii="Symbol" w:hAnsi="Symbol" w:hint="default"/>
+      </w:rPr>
+    </w:lvl>
+    <w:lvl w:ilvl="7" w:tplc="08090003" w:tentative="1">
+      <w:start w:val="1"/>
+      <w:numFmt w:val="bullet"/>
+      <w:lvlText w:val="o"/>
+      <w:lvlJc w:val="left"/>
+      <w:pPr>
+        <w:ind w:left="5760" w:hanging="360"/>
+      </w:pPr>
+      <w:rPr>
+        <w:rFonts w:ascii="Courier New" w:hAnsi="Courier New" w:cs="Courier New" w:hint="default"/>
+      </w:rPr>
+    </w:lvl>
+    <w:lvl w:ilvl="8" w:tplc="08090005" w:tentative="1">
+      <w:start w:val="1"/>
+      <w:numFmt w:val="bullet"/>
+      <w:lvlText w:val=""/>
+      <w:lvlJc w:val="left"/>
+      <w:pPr>
+        <w:ind w:left="6480" w:hanging="360"/>
+      </w:pPr>
+      <w:rPr>
+        <w:rFonts w:ascii="Wingdings" w:hAnsi="Wingdings" w:hint="default"/>
+      </w:rPr>
+    </w:lvl>
+  </w:abstractNum>
+  <w:abstractNum w:abstractNumId="19" w15:restartNumberingAfterBreak="0">
+    <w:nsid w:val="6D7C0B06"/>
+    <w:multiLevelType w:val="multilevel"/>
+    <w:tmpl w:val="2A4E6F4A"/>
+    <w:lvl w:ilvl="0">
+      <w:start w:val="1"/>
+      <w:numFmt w:val="bullet"/>
+      <w:lvlText w:val=""/>
+      <w:lvlJc w:val="left"/>
+      <w:pPr>
+        <w:tabs>
+          <w:tab w:val="num" w:pos="720"/>
+        </w:tabs>
+        <w:ind w:left="720" w:hanging="360"/>
+      </w:pPr>
+      <w:rPr>
+        <w:rFonts w:ascii="Symbol" w:hAnsi="Symbol" w:hint="default"/>
+        <w:sz w:val="20"/>
+      </w:rPr>
+    </w:lvl>
+    <w:lvl w:ilvl="1" w:tentative="1">
+      <w:start w:val="1"/>
+      <w:numFmt w:val="bullet"/>
+      <w:lvlText w:val="o"/>
+      <w:lvlJc w:val="left"/>
+      <w:pPr>
+        <w:tabs>
+          <w:tab w:val="num" w:pos="1440"/>
+        </w:tabs>
+        <w:ind w:left="1440" w:hanging="360"/>
+      </w:pPr>
+      <w:rPr>
+        <w:rFonts w:ascii="Courier New" w:hAnsi="Courier New" w:hint="default"/>
+        <w:sz w:val="20"/>
+      </w:rPr>
+    </w:lvl>
+    <w:lvl w:ilvl="2" w:tentative="1">
+      <w:start w:val="1"/>
+      <w:numFmt w:val="bullet"/>
+      <w:lvlText w:val=""/>
+      <w:lvlJc w:val="left"/>
+      <w:pPr>
+        <w:tabs>
+          <w:tab w:val="num" w:pos="2160"/>
+        </w:tabs>
+        <w:ind w:left="2160" w:hanging="360"/>
+      </w:pPr>
+      <w:rPr>
+        <w:rFonts w:ascii="Wingdings" w:hAnsi="Wingdings" w:hint="default"/>
+        <w:sz w:val="20"/>
+      </w:rPr>
+    </w:lvl>
+    <w:lvl w:ilvl="3" w:tentative="1">
+      <w:start w:val="1"/>
+      <w:numFmt w:val="bullet"/>
+      <w:lvlText w:val=""/>
+      <w:lvlJc w:val="left"/>
+      <w:pPr>
+        <w:tabs>
+          <w:tab w:val="num" w:pos="2880"/>
+        </w:tabs>
+        <w:ind w:left="2880" w:hanging="360"/>
+      </w:pPr>
+      <w:rPr>
+        <w:rFonts w:ascii="Wingdings" w:hAnsi="Wingdings" w:hint="default"/>
+        <w:sz w:val="20"/>
+      </w:rPr>
+    </w:lvl>
+    <w:lvl w:ilvl="4" w:tentative="1">
+      <w:start w:val="1"/>
+      <w:numFmt w:val="bullet"/>
+      <w:lvlText w:val=""/>
+      <w:lvlJc w:val="left"/>
+      <w:pPr>
+        <w:tabs>
+          <w:tab w:val="num" w:pos="3600"/>
+        </w:tabs>
+        <w:ind w:left="3600" w:hanging="360"/>
+      </w:pPr>
+      <w:rPr>
+        <w:rFonts w:ascii="Wingdings" w:hAnsi="Wingdings" w:hint="default"/>
+        <w:sz w:val="20"/>
+      </w:rPr>
+    </w:lvl>
+    <w:lvl w:ilvl="5" w:tentative="1">
+      <w:start w:val="1"/>
+      <w:numFmt w:val="bullet"/>
+      <w:lvlText w:val=""/>
+      <w:lvlJc w:val="left"/>
+      <w:pPr>
+        <w:tabs>
+          <w:tab w:val="num" w:pos="4320"/>
+        </w:tabs>
+        <w:ind w:left="4320" w:hanging="360"/>
+      </w:pPr>
+      <w:rPr>
+        <w:rFonts w:ascii="Wingdings" w:hAnsi="Wingdings" w:hint="default"/>
+        <w:sz w:val="20"/>
+      </w:rPr>
+    </w:lvl>
+    <w:lvl w:ilvl="6" w:tentative="1">
+      <w:start w:val="1"/>
+      <w:numFmt w:val="bullet"/>
+      <w:lvlText w:val=""/>
+      <w:lvlJc w:val="left"/>
+      <w:pPr>
+        <w:tabs>
+          <w:tab w:val="num" w:pos="5040"/>
+        </w:tabs>
+        <w:ind w:left="5040" w:hanging="360"/>
+      </w:pPr>
+      <w:rPr>
+        <w:rFonts w:ascii="Wingdings" w:hAnsi="Wingdings" w:hint="default"/>
+        <w:sz w:val="20"/>
+      </w:rPr>
+    </w:lvl>
+    <w:lvl w:ilvl="7" w:tentative="1">
+      <w:start w:val="1"/>
+      <w:numFmt w:val="bullet"/>
+      <w:lvlText w:val=""/>
+      <w:lvlJc w:val="left"/>
+      <w:pPr>
+        <w:tabs>
+          <w:tab w:val="num" w:pos="5760"/>
+        </w:tabs>
+        <w:ind w:left="5760" w:hanging="360"/>
+      </w:pPr>
+      <w:rPr>
+        <w:rFonts w:ascii="Wingdings" w:hAnsi="Wingdings" w:hint="default"/>
+        <w:sz w:val="20"/>
+      </w:rPr>
+    </w:lvl>
+    <w:lvl w:ilvl="8" w:tentative="1">
+      <w:start w:val="1"/>
+      <w:numFmt w:val="bullet"/>
+      <w:lvlText w:val=""/>
+      <w:lvlJc w:val="left"/>
+      <w:pPr>
+        <w:tabs>
+          <w:tab w:val="num" w:pos="6480"/>
+        </w:tabs>
+        <w:ind w:left="6480" w:hanging="360"/>
+      </w:pPr>
+      <w:rPr>
+        <w:rFonts w:ascii="Wingdings" w:hAnsi="Wingdings" w:hint="default"/>
+        <w:sz w:val="20"/>
+      </w:rPr>
+    </w:lvl>
+  </w:abstractNum>
+  <w:abstractNum w:abstractNumId="20" w15:restartNumberingAfterBreak="0">
     <w:nsid w:val="74326982"/>
     <w:multiLevelType w:val="multilevel"/>
     <w:tmpl w:val="CFC09BD0"/>
@@ -1824,17 +5341,372 @@
       </w:pPr>
     </w:lvl>
   </w:abstractNum>
+  <w:abstractNum w:abstractNumId="21" w15:restartNumberingAfterBreak="0">
+    <w:nsid w:val="75C54904"/>
+    <w:multiLevelType w:val="multilevel"/>
+    <w:tmpl w:val="D7264D72"/>
+    <w:lvl w:ilvl="0">
+      <w:start w:val="1"/>
+      <w:numFmt w:val="bullet"/>
+      <w:lvlText w:val=""/>
+      <w:lvlJc w:val="left"/>
+      <w:pPr>
+        <w:tabs>
+          <w:tab w:val="num" w:pos="720"/>
+        </w:tabs>
+        <w:ind w:left="720" w:hanging="360"/>
+      </w:pPr>
+      <w:rPr>
+        <w:rFonts w:ascii="Symbol" w:hAnsi="Symbol" w:hint="default"/>
+        <w:sz w:val="20"/>
+      </w:rPr>
+    </w:lvl>
+    <w:lvl w:ilvl="1" w:tentative="1">
+      <w:start w:val="1"/>
+      <w:numFmt w:val="bullet"/>
+      <w:lvlText w:val="o"/>
+      <w:lvlJc w:val="left"/>
+      <w:pPr>
+        <w:tabs>
+          <w:tab w:val="num" w:pos="1440"/>
+        </w:tabs>
+        <w:ind w:left="1440" w:hanging="360"/>
+      </w:pPr>
+      <w:rPr>
+        <w:rFonts w:ascii="Courier New" w:hAnsi="Courier New" w:hint="default"/>
+        <w:sz w:val="20"/>
+      </w:rPr>
+    </w:lvl>
+    <w:lvl w:ilvl="2" w:tentative="1">
+      <w:start w:val="1"/>
+      <w:numFmt w:val="bullet"/>
+      <w:lvlText w:val=""/>
+      <w:lvlJc w:val="left"/>
+      <w:pPr>
+        <w:tabs>
+          <w:tab w:val="num" w:pos="2160"/>
+        </w:tabs>
+        <w:ind w:left="2160" w:hanging="360"/>
+      </w:pPr>
+      <w:rPr>
+        <w:rFonts w:ascii="Wingdings" w:hAnsi="Wingdings" w:hint="default"/>
+        <w:sz w:val="20"/>
+      </w:rPr>
+    </w:lvl>
+    <w:lvl w:ilvl="3" w:tentative="1">
+      <w:start w:val="1"/>
+      <w:numFmt w:val="bullet"/>
+      <w:lvlText w:val=""/>
+      <w:lvlJc w:val="left"/>
+      <w:pPr>
+        <w:tabs>
+          <w:tab w:val="num" w:pos="2880"/>
+        </w:tabs>
+        <w:ind w:left="2880" w:hanging="360"/>
+      </w:pPr>
+      <w:rPr>
+        <w:rFonts w:ascii="Wingdings" w:hAnsi="Wingdings" w:hint="default"/>
+        <w:sz w:val="20"/>
+      </w:rPr>
+    </w:lvl>
+    <w:lvl w:ilvl="4" w:tentative="1">
+      <w:start w:val="1"/>
+      <w:numFmt w:val="bullet"/>
+      <w:lvlText w:val=""/>
+      <w:lvlJc w:val="left"/>
+      <w:pPr>
+        <w:tabs>
+          <w:tab w:val="num" w:pos="3600"/>
+        </w:tabs>
+        <w:ind w:left="3600" w:hanging="360"/>
+      </w:pPr>
+      <w:rPr>
+        <w:rFonts w:ascii="Wingdings" w:hAnsi="Wingdings" w:hint="default"/>
+        <w:sz w:val="20"/>
+      </w:rPr>
+    </w:lvl>
+    <w:lvl w:ilvl="5" w:tentative="1">
+      <w:start w:val="1"/>
+      <w:numFmt w:val="bullet"/>
+      <w:lvlText w:val=""/>
+      <w:lvlJc w:val="left"/>
+      <w:pPr>
+        <w:tabs>
+          <w:tab w:val="num" w:pos="4320"/>
+        </w:tabs>
+        <w:ind w:left="4320" w:hanging="360"/>
+      </w:pPr>
+      <w:rPr>
+        <w:rFonts w:ascii="Wingdings" w:hAnsi="Wingdings" w:hint="default"/>
+        <w:sz w:val="20"/>
+      </w:rPr>
+    </w:lvl>
+    <w:lvl w:ilvl="6" w:tentative="1">
+      <w:start w:val="1"/>
+      <w:numFmt w:val="bullet"/>
+      <w:lvlText w:val=""/>
+      <w:lvlJc w:val="left"/>
+      <w:pPr>
+        <w:tabs>
+          <w:tab w:val="num" w:pos="5040"/>
+        </w:tabs>
+        <w:ind w:left="5040" w:hanging="360"/>
+      </w:pPr>
+      <w:rPr>
+        <w:rFonts w:ascii="Wingdings" w:hAnsi="Wingdings" w:hint="default"/>
+        <w:sz w:val="20"/>
+      </w:rPr>
+    </w:lvl>
+    <w:lvl w:ilvl="7" w:tentative="1">
+      <w:start w:val="1"/>
+      <w:numFmt w:val="bullet"/>
+      <w:lvlText w:val=""/>
+      <w:lvlJc w:val="left"/>
+      <w:pPr>
+        <w:tabs>
+          <w:tab w:val="num" w:pos="5760"/>
+        </w:tabs>
+        <w:ind w:left="5760" w:hanging="360"/>
+      </w:pPr>
+      <w:rPr>
+        <w:rFonts w:ascii="Wingdings" w:hAnsi="Wingdings" w:hint="default"/>
+        <w:sz w:val="20"/>
+      </w:rPr>
+    </w:lvl>
+    <w:lvl w:ilvl="8" w:tentative="1">
+      <w:start w:val="1"/>
+      <w:numFmt w:val="bullet"/>
+      <w:lvlText w:val=""/>
+      <w:lvlJc w:val="left"/>
+      <w:pPr>
+        <w:tabs>
+          <w:tab w:val="num" w:pos="6480"/>
+        </w:tabs>
+        <w:ind w:left="6480" w:hanging="360"/>
+      </w:pPr>
+      <w:rPr>
+        <w:rFonts w:ascii="Wingdings" w:hAnsi="Wingdings" w:hint="default"/>
+        <w:sz w:val="20"/>
+      </w:rPr>
+    </w:lvl>
+  </w:abstractNum>
+  <w:abstractNum w:abstractNumId="22" w15:restartNumberingAfterBreak="0">
+    <w:nsid w:val="7B0C5F93"/>
+    <w:multiLevelType w:val="multilevel"/>
+    <w:tmpl w:val="B308E35E"/>
+    <w:lvl w:ilvl="0">
+      <w:start w:val="1"/>
+      <w:numFmt w:val="bullet"/>
+      <w:lvlText w:val=""/>
+      <w:lvlJc w:val="left"/>
+      <w:pPr>
+        <w:tabs>
+          <w:tab w:val="num" w:pos="720"/>
+        </w:tabs>
+        <w:ind w:left="720" w:hanging="360"/>
+      </w:pPr>
+      <w:rPr>
+        <w:rFonts w:ascii="Symbol" w:hAnsi="Symbol" w:hint="default"/>
+        <w:sz w:val="20"/>
+      </w:rPr>
+    </w:lvl>
+    <w:lvl w:ilvl="1" w:tentative="1">
+      <w:start w:val="1"/>
+      <w:numFmt w:val="bullet"/>
+      <w:lvlText w:val="o"/>
+      <w:lvlJc w:val="left"/>
+      <w:pPr>
+        <w:tabs>
+          <w:tab w:val="num" w:pos="1440"/>
+        </w:tabs>
+        <w:ind w:left="1440" w:hanging="360"/>
+      </w:pPr>
+      <w:rPr>
+        <w:rFonts w:ascii="Courier New" w:hAnsi="Courier New" w:hint="default"/>
+        <w:sz w:val="20"/>
+      </w:rPr>
+    </w:lvl>
+    <w:lvl w:ilvl="2" w:tentative="1">
+      <w:start w:val="1"/>
+      <w:numFmt w:val="bullet"/>
+      <w:lvlText w:val=""/>
+      <w:lvlJc w:val="left"/>
+      <w:pPr>
+        <w:tabs>
+          <w:tab w:val="num" w:pos="2160"/>
+        </w:tabs>
+        <w:ind w:left="2160" w:hanging="360"/>
+      </w:pPr>
+      <w:rPr>
+        <w:rFonts w:ascii="Wingdings" w:hAnsi="Wingdings" w:hint="default"/>
+        <w:sz w:val="20"/>
+      </w:rPr>
+    </w:lvl>
+    <w:lvl w:ilvl="3" w:tentative="1">
+      <w:start w:val="1"/>
+      <w:numFmt w:val="bullet"/>
+      <w:lvlText w:val=""/>
+      <w:lvlJc w:val="left"/>
+      <w:pPr>
+        <w:tabs>
+          <w:tab w:val="num" w:pos="2880"/>
+        </w:tabs>
+        <w:ind w:left="2880" w:hanging="360"/>
+      </w:pPr>
+      <w:rPr>
+        <w:rFonts w:ascii="Wingdings" w:hAnsi="Wingdings" w:hint="default"/>
+        <w:sz w:val="20"/>
+      </w:rPr>
+    </w:lvl>
+    <w:lvl w:ilvl="4" w:tentative="1">
+      <w:start w:val="1"/>
+      <w:numFmt w:val="bullet"/>
+      <w:lvlText w:val=""/>
+      <w:lvlJc w:val="left"/>
+      <w:pPr>
+        <w:tabs>
+          <w:tab w:val="num" w:pos="3600"/>
+        </w:tabs>
+        <w:ind w:left="3600" w:hanging="360"/>
+      </w:pPr>
+      <w:rPr>
+        <w:rFonts w:ascii="Wingdings" w:hAnsi="Wingdings" w:hint="default"/>
+        <w:sz w:val="20"/>
+      </w:rPr>
+    </w:lvl>
+    <w:lvl w:ilvl="5" w:tentative="1">
+      <w:start w:val="1"/>
+      <w:numFmt w:val="bullet"/>
+      <w:lvlText w:val=""/>
+      <w:lvlJc w:val="left"/>
+      <w:pPr>
+        <w:tabs>
+          <w:tab w:val="num" w:pos="4320"/>
+        </w:tabs>
+        <w:ind w:left="4320" w:hanging="360"/>
+      </w:pPr>
+      <w:rPr>
+        <w:rFonts w:ascii="Wingdings" w:hAnsi="Wingdings" w:hint="default"/>
+        <w:sz w:val="20"/>
+      </w:rPr>
+    </w:lvl>
+    <w:lvl w:ilvl="6" w:tentative="1">
+      <w:start w:val="1"/>
+      <w:numFmt w:val="bullet"/>
+      <w:lvlText w:val=""/>
+      <w:lvlJc w:val="left"/>
+      <w:pPr>
+        <w:tabs>
+          <w:tab w:val="num" w:pos="5040"/>
+        </w:tabs>
+        <w:ind w:left="5040" w:hanging="360"/>
+      </w:pPr>
+      <w:rPr>
+        <w:rFonts w:ascii="Wingdings" w:hAnsi="Wingdings" w:hint="default"/>
+        <w:sz w:val="20"/>
+      </w:rPr>
+    </w:lvl>
+    <w:lvl w:ilvl="7" w:tentative="1">
+      <w:start w:val="1"/>
+      <w:numFmt w:val="bullet"/>
+      <w:lvlText w:val=""/>
+      <w:lvlJc w:val="left"/>
+      <w:pPr>
+        <w:tabs>
+          <w:tab w:val="num" w:pos="5760"/>
+        </w:tabs>
+        <w:ind w:left="5760" w:hanging="360"/>
+      </w:pPr>
+      <w:rPr>
+        <w:rFonts w:ascii="Wingdings" w:hAnsi="Wingdings" w:hint="default"/>
+        <w:sz w:val="20"/>
+      </w:rPr>
+    </w:lvl>
+    <w:lvl w:ilvl="8" w:tentative="1">
+      <w:start w:val="1"/>
+      <w:numFmt w:val="bullet"/>
+      <w:lvlText w:val=""/>
+      <w:lvlJc w:val="left"/>
+      <w:pPr>
+        <w:tabs>
+          <w:tab w:val="num" w:pos="6480"/>
+        </w:tabs>
+        <w:ind w:left="6480" w:hanging="360"/>
+      </w:pPr>
+      <w:rPr>
+        <w:rFonts w:ascii="Wingdings" w:hAnsi="Wingdings" w:hint="default"/>
+        <w:sz w:val="20"/>
+      </w:rPr>
+    </w:lvl>
+  </w:abstractNum>
   <w:num w:numId="1" w16cid:durableId="282537041">
+    <w:abstractNumId w:val="20"/>
+  </w:num>
+  <w:num w:numId="2" w16cid:durableId="1986621031">
+    <w:abstractNumId w:val="13"/>
+  </w:num>
+  <w:num w:numId="3" w16cid:durableId="535117350">
+    <w:abstractNumId w:val="2"/>
+  </w:num>
+  <w:num w:numId="4" w16cid:durableId="337470456">
+    <w:abstractNumId w:val="1"/>
+  </w:num>
+  <w:num w:numId="5" w16cid:durableId="1437100224">
+    <w:abstractNumId w:val="10"/>
+  </w:num>
+  <w:num w:numId="6" w16cid:durableId="1007899155">
+    <w:abstractNumId w:val="16"/>
+  </w:num>
+  <w:num w:numId="7" w16cid:durableId="1180238479">
+    <w:abstractNumId w:val="18"/>
+  </w:num>
+  <w:num w:numId="8" w16cid:durableId="182940955">
+    <w:abstractNumId w:val="14"/>
+  </w:num>
+  <w:num w:numId="9" w16cid:durableId="737872506">
+    <w:abstractNumId w:val="4"/>
+  </w:num>
+  <w:num w:numId="10" w16cid:durableId="584000692">
+    <w:abstractNumId w:val="8"/>
+  </w:num>
+  <w:num w:numId="11" w16cid:durableId="2038382586">
+    <w:abstractNumId w:val="5"/>
+  </w:num>
+  <w:num w:numId="12" w16cid:durableId="2055545545">
+    <w:abstractNumId w:val="7"/>
+  </w:num>
+  <w:num w:numId="13" w16cid:durableId="1945140694">
+    <w:abstractNumId w:val="0"/>
+  </w:num>
+  <w:num w:numId="14" w16cid:durableId="221865980">
+    <w:abstractNumId w:val="12"/>
+  </w:num>
+  <w:num w:numId="15" w16cid:durableId="1972124588">
     <w:abstractNumId w:val="3"/>
   </w:num>
-  <w:num w:numId="2" w16cid:durableId="1986621031">
-    <w:abstractNumId w:val="2"/>
+  <w:num w:numId="16" w16cid:durableId="1720471768">
+    <w:abstractNumId w:val="19"/>
   </w:num>
-  <w:num w:numId="3" w16cid:durableId="535117350">
-    <w:abstractNumId w:val="1"/>
+  <w:num w:numId="17" w16cid:durableId="299041493">
+    <w:abstractNumId w:val="9"/>
   </w:num>
-  <w:num w:numId="4" w16cid:durableId="337470456">
-    <w:abstractNumId w:val="0"/>
+  <w:num w:numId="18" w16cid:durableId="1944461470">
+    <w:abstractNumId w:val="11"/>
+  </w:num>
+  <w:num w:numId="19" w16cid:durableId="103157726">
+    <w:abstractNumId w:val="22"/>
+  </w:num>
+  <w:num w:numId="20" w16cid:durableId="1980839429">
+    <w:abstractNumId w:val="17"/>
+  </w:num>
+  <w:num w:numId="21" w16cid:durableId="1091121257">
+    <w:abstractNumId w:val="6"/>
+  </w:num>
+  <w:num w:numId="22" w16cid:durableId="1781953276">
+    <w:abstractNumId w:val="15"/>
+  </w:num>
+  <w:num w:numId="23" w16cid:durableId="978921262">
+    <w:abstractNumId w:val="21"/>
   </w:num>
 </w:numbering>
 </file>
@@ -2274,7 +6146,6 @@
     <w:next w:val="Normal"/>
     <w:link w:val="Heading2Char"/>
     <w:uiPriority w:val="9"/>
-    <w:semiHidden/>
     <w:unhideWhenUsed/>
     <w:qFormat/>
     <w:rsid w:val="00044764"/>
@@ -2449,7 +6320,6 @@
   <w:style w:type="character" w:default="1" w:styleId="DefaultParagraphFont">
     <w:name w:val="Default Paragraph Font"/>
     <w:uiPriority w:val="1"/>
-    <w:semiHidden/>
     <w:unhideWhenUsed/>
   </w:style>
   <w:style w:type="table" w:default="1" w:styleId="TableNormal">
@@ -2491,7 +6361,6 @@
     <w:basedOn w:val="DefaultParagraphFont"/>
     <w:link w:val="Heading2"/>
     <w:uiPriority w:val="9"/>
-    <w:semiHidden/>
     <w:rsid w:val="00044764"/>
     <w:rPr>
       <w:rFonts w:asciiTheme="majorHAnsi" w:eastAsiaTheme="majorEastAsia" w:hAnsiTheme="majorHAnsi" w:cstheme="majorBidi"/>

</xml_diff>

<commit_message>
Add final updates and comments
</commit_message>
<xml_diff>
--- a/Word/Patient Medication Record Tracking.docx
+++ b/Word/Patient Medication Record Tracking.docx
@@ -96,9 +96,8 @@
                                   <w:alias w:val="Publish Date"/>
                                   <w:tag w:val=""/>
                                   <w:id w:val="400952559"/>
-                                  <w:showingPlcHdr/>
                                   <w:dataBinding w:prefixMappings="xmlns:ns0='http://schemas.microsoft.com/office/2006/coverPageProps' " w:xpath="/ns0:CoverPageProperties[1]/ns0:PublishDate[1]" w:storeItemID="{55AF091B-3C7A-41E3-B477-F2FDAA23CFDA}"/>
-                                  <w:date>
+                                  <w:date w:fullDate="2025-12-04T00:00:00Z">
                                     <w:dateFormat w:val="MMMM d, yyyy"/>
                                     <w:lid w:val="en-US"/>
                                     <w:storeMappedDataAs w:val="dateTime"/>
@@ -124,7 +123,7 @@
                                         <w:sz w:val="40"/>
                                         <w:szCs w:val="40"/>
                                       </w:rPr>
-                                      <w:t>[Date]</w:t>
+                                      <w:t>December 4, 2025</w:t>
                                     </w:r>
                                   </w:p>
                                 </w:sdtContent>
@@ -169,9 +168,8 @@
                             <w:alias w:val="Publish Date"/>
                             <w:tag w:val=""/>
                             <w:id w:val="400952559"/>
-                            <w:showingPlcHdr/>
                             <w:dataBinding w:prefixMappings="xmlns:ns0='http://schemas.microsoft.com/office/2006/coverPageProps' " w:xpath="/ns0:CoverPageProperties[1]/ns0:PublishDate[1]" w:storeItemID="{55AF091B-3C7A-41E3-B477-F2FDAA23CFDA}"/>
-                            <w:date>
+                            <w:date w:fullDate="2025-12-04T00:00:00Z">
                               <w:dateFormat w:val="MMMM d, yyyy"/>
                               <w:lid w:val="en-US"/>
                               <w:storeMappedDataAs w:val="dateTime"/>
@@ -197,7 +195,7 @@
                                   <w:sz w:val="40"/>
                                   <w:szCs w:val="40"/>
                                 </w:rPr>
-                                <w:t>[Date]</w:t>
+                                <w:t>December 4, 2025</w:t>
                               </w:r>
                             </w:p>
                           </w:sdtContent>
@@ -1020,121 +1018,1251 @@
           </w:r>
         </w:p>
         <w:p>
+          <w:fldSimple w:instr=" TOC \o &quot;1-3&quot; \h \z \u ">
+            <w:r>
+              <w:rPr>
+                <w:b/>
+                <w:bCs/>
+                <w:noProof/>
+                <w:lang w:val="en-US"/>
+              </w:rPr>
+              <w:t>No table of contents entries found.</w:t>
+            </w:r>
+          </w:fldSimple>
+        </w:p>
+      </w:sdtContent>
+    </w:sdt>
+    <w:p>
+      <w:r>
+        <w:br w:type="page"/>
+      </w:r>
+    </w:p>
+    <w:p>
+      <w:fldSimple w:instr=" TOC \h \z \c &quot;Figure&quot; ">
+        <w:r>
+          <w:rPr>
+            <w:b/>
+            <w:bCs/>
+            <w:noProof/>
+            <w:lang w:val="en-US"/>
+          </w:rPr>
+          <w:t>No table of figures entries found.</w:t>
+        </w:r>
+      </w:fldSimple>
+    </w:p>
+    <w:p>
+      <w:fldSimple w:instr=" TOC \h \z \c &quot;Table&quot; ">
+        <w:r>
+          <w:rPr>
+            <w:b/>
+            <w:bCs/>
+            <w:noProof/>
+            <w:lang w:val="en-US"/>
+          </w:rPr>
+          <w:t>No table of figures entries found.</w:t>
+        </w:r>
+      </w:fldSimple>
+    </w:p>
+    <w:p>
+      <w:r>
+        <w:br w:type="page"/>
+      </w:r>
+    </w:p>
+    <w:p>
+      <w:pPr>
+        <w:pStyle w:val="Heading1"/>
+      </w:pPr>
+      <w:r>
+        <w:lastRenderedPageBreak/>
+        <w:t>Introduction</w:t>
+      </w:r>
+    </w:p>
+    <w:p>
+      <w:pPr>
+        <w:spacing w:line="360" w:lineRule="auto"/>
+      </w:pPr>
+      <w:r>
+        <w:t>Modern healthcare environments demand robust digital systems capable of managing sensitive patient information, ensuring clinical accountability, and supporting regulatory compliance</w:t>
+      </w:r>
+      <w:r>
+        <w:t xml:space="preserve"> </w:t>
+      </w:r>
+      <w:sdt>
+        <w:sdtPr>
+          <w:id w:val="-1139034466"/>
+          <w:citation/>
+        </w:sdtPr>
+        <w:sdtContent>
           <w:r>
             <w:fldChar w:fldCharType="begin"/>
           </w:r>
           <w:r>
-            <w:instrText xml:space="preserve"> TOC \o "1-3" \h \z \u </w:instrText>
+            <w:instrText xml:space="preserve"> CITATION Sap25 \l 2057 </w:instrText>
           </w:r>
           <w:r>
             <w:fldChar w:fldCharType="separate"/>
           </w:r>
           <w:r>
             <w:rPr>
-              <w:b/>
-              <w:bCs/>
               <w:noProof/>
-              <w:lang w:val="en-US"/>
             </w:rPr>
-            <w:t>No table of contents entries found.</w:t>
+            <w:t>(Saproo, 2025)</w:t>
+          </w:r>
+          <w:r>
+            <w:fldChar w:fldCharType="end"/>
+          </w:r>
+        </w:sdtContent>
+      </w:sdt>
+      <w:r>
+        <w:t xml:space="preserve">. </w:t>
+      </w:r>
+      <w:r>
+        <w:t>Furthermore, it also needs to ensure the reliability of the data and service provided</w:t>
+      </w:r>
+      <w:sdt>
+        <w:sdtPr>
+          <w:id w:val="1978417649"/>
+          <w:citation/>
+        </w:sdtPr>
+        <w:sdtContent>
+          <w:r>
+            <w:fldChar w:fldCharType="begin"/>
+          </w:r>
+          <w:r>
+            <w:instrText xml:space="preserve"> CITATION Mee14 \l 2057 </w:instrText>
+          </w:r>
+          <w:r>
+            <w:fldChar w:fldCharType="separate"/>
           </w:r>
           <w:r>
             <w:rPr>
-              <w:b/>
-              <w:bCs/>
               <w:noProof/>
-              <w:lang w:val="en-US"/>
             </w:rPr>
+            <w:t xml:space="preserve"> </w:t>
+          </w:r>
+          <w:r>
+            <w:rPr>
+              <w:noProof/>
+            </w:rPr>
+            <w:t>(Meeker &amp; Hong, 2014)</w:t>
+          </w:r>
+          <w:r>
             <w:fldChar w:fldCharType="end"/>
           </w:r>
-        </w:p>
-      </w:sdtContent>
-    </w:sdt>
-    <w:p>
-      <w:r>
-        <w:br w:type="page"/>
-      </w:r>
-    </w:p>
-    <w:p>
-      <w:r>
-        <w:lastRenderedPageBreak/>
-        <w:fldChar w:fldCharType="begin"/>
-      </w:r>
-      <w:r>
-        <w:instrText xml:space="preserve"> TOC \h \z \c "Figure" </w:instrText>
-      </w:r>
-      <w:r>
-        <w:fldChar w:fldCharType="separate"/>
-      </w:r>
-      <w:r>
+        </w:sdtContent>
+      </w:sdt>
+      <w:r>
+        <w:t xml:space="preserve">. </w:t>
+      </w:r>
+      <w:r>
+        <w:t xml:space="preserve">The Medical System (MS) described in this document is a comprehensive healthcare software platform designed to streamline patient record management, prescription workflows, and provider </w:t>
+      </w:r>
+      <w:r>
+        <w:t xml:space="preserve">historical information of patients’ medication provided by an appropriate practitioner. </w:t>
+      </w:r>
+      <w:r>
+        <w:t>By integrating professional medical standards with advanced technical architecture, the system serves as a foundational tool for clinics, hospitals, and medical practices seeking efficient and secure digital transformation. This report provides a detailed overview of the system’s objectives, entity relationship model, architectural rationale, workflow assumptions, and overall business and clinical impact.</w:t>
+      </w:r>
+    </w:p>
+    <w:p>
+      <w:pPr>
+        <w:spacing w:line="360" w:lineRule="auto"/>
+      </w:pPr>
+    </w:p>
+    <w:p>
+      <w:pPr>
+        <w:spacing w:line="360" w:lineRule="auto"/>
         <w:rPr>
           <w:b/>
           <w:bCs/>
-          <w:noProof/>
-          <w:lang w:val="en-US"/>
         </w:rPr>
-        <w:t>No table of figures entries found.</w:t>
-      </w:r>
+      </w:pPr>
       <w:r>
         <w:rPr>
           <w:b/>
           <w:bCs/>
+        </w:rPr>
+        <w:t>Project Overview</w:t>
+      </w:r>
+    </w:p>
+    <w:p>
+      <w:pPr>
+        <w:spacing w:line="360" w:lineRule="auto"/>
+      </w:pPr>
+      <w:r>
+        <w:t>The MS is built around core healthcare data management principles: accurate and secure patient records, precise medication tracking, strict adherence to prescriber authority, and transparent audit trails. It functions as both an administrative and clinical tool, enabling healthcare professionals to manage patien</w:t>
+      </w:r>
+      <w:r>
+        <w:t>ts’ details</w:t>
+      </w:r>
+      <w:r>
+        <w:t>, document medical histor</w:t>
+      </w:r>
+      <w:r>
+        <w:t>y</w:t>
+      </w:r>
+      <w:r>
+        <w:t>, and issue prescriptions while maintaining full traceability of every action.</w:t>
+      </w:r>
+    </w:p>
+    <w:p>
+      <w:pPr>
+        <w:keepNext/>
+        <w:spacing w:line="360" w:lineRule="auto"/>
+        <w:jc w:val="center"/>
+      </w:pPr>
+      <w:r>
+        <w:lastRenderedPageBreak/>
+        <w:drawing>
+          <wp:inline distT="0" distB="0" distL="0" distR="0" wp14:anchorId="6FA95755" wp14:editId="5EEC2E84">
+            <wp:extent cx="3371850" cy="4429464"/>
+            <wp:effectExtent l="0" t="0" r="0" b="9525"/>
+            <wp:docPr id="1011378650" name="Picture 1" descr="A screenshot of a computer&#10;&#10;AI-generated content may be incorrect."/>
+            <wp:cNvGraphicFramePr>
+              <a:graphicFrameLocks xmlns:a="http://schemas.openxmlformats.org/drawingml/2006/main" noChangeAspect="1"/>
+            </wp:cNvGraphicFramePr>
+            <a:graphic xmlns:a="http://schemas.openxmlformats.org/drawingml/2006/main">
+              <a:graphicData uri="http://schemas.openxmlformats.org/drawingml/2006/picture">
+                <pic:pic xmlns:pic="http://schemas.openxmlformats.org/drawingml/2006/picture">
+                  <pic:nvPicPr>
+                    <pic:cNvPr id="1011378650" name="Picture 1" descr="A screenshot of a computer&#10;&#10;AI-generated content may be incorrect."/>
+                    <pic:cNvPicPr/>
+                  </pic:nvPicPr>
+                  <pic:blipFill>
+                    <a:blip r:embed="rId9"/>
+                    <a:stretch>
+                      <a:fillRect/>
+                    </a:stretch>
+                  </pic:blipFill>
+                  <pic:spPr>
+                    <a:xfrm>
+                      <a:off x="0" y="0"/>
+                      <a:ext cx="3375277" cy="4433966"/>
+                    </a:xfrm>
+                    <a:prstGeom prst="rect">
+                      <a:avLst/>
+                    </a:prstGeom>
+                  </pic:spPr>
+                </pic:pic>
+              </a:graphicData>
+            </a:graphic>
+          </wp:inline>
+        </w:drawing>
+      </w:r>
+    </w:p>
+    <w:p>
+      <w:pPr>
+        <w:pStyle w:val="Caption"/>
+        <w:jc w:val="center"/>
+      </w:pPr>
+      <w:bookmarkStart w:id="0" w:name="_Ref214693954"/>
+      <w:r>
+        <w:t xml:space="preserve">Figure </w:t>
+      </w:r>
+      <w:fldSimple w:instr=" SEQ Figure \* ARABIC ">
+        <w:r>
+          <w:rPr>
+            <w:noProof/>
+          </w:rPr>
+          <w:t>1</w:t>
+        </w:r>
+      </w:fldSimple>
+      <w:r>
+        <w:t xml:space="preserve"> - Create Account</w:t>
+      </w:r>
+      <w:bookmarkEnd w:id="0"/>
+    </w:p>
+    <w:p>
+      <w:pPr>
+        <w:spacing w:line="360" w:lineRule="auto"/>
+      </w:pPr>
+      <w:r>
+        <w:t xml:space="preserve">The system is engineered for environments where data protection regulations, such as the GDPR, require rigorous security controls for storing and using patient information. </w:t>
+      </w:r>
+      <w:r>
+        <w:t>On registration, the application allows three types of roles</w:t>
+      </w:r>
+      <w:r>
+        <w:t>:</w:t>
+      </w:r>
+      <w:r>
+        <w:t xml:space="preserve"> Admin, Nurse or Doctor as in </w:t>
+      </w:r>
+      <w:r>
+        <w:fldChar w:fldCharType="begin"/>
+      </w:r>
+      <w:r>
+        <w:instrText xml:space="preserve"> REF _Ref214693954 \h </w:instrText>
+      </w:r>
+      <w:r>
+        <w:fldChar w:fldCharType="separate"/>
+      </w:r>
+      <w:r>
+        <w:t xml:space="preserve">Figure </w:t>
+      </w:r>
+      <w:r>
+        <w:rPr>
           <w:noProof/>
-          <w:lang w:val="en-US"/>
         </w:rPr>
+        <w:t>1</w:t>
+      </w:r>
+      <w:r>
+        <w:t xml:space="preserve"> - Create Account</w:t>
+      </w:r>
+      <w:r>
         <w:fldChar w:fldCharType="end"/>
       </w:r>
-    </w:p>
-    <w:p>
+      <w:r>
+        <w:t>. Each role can perform different functions. Therefore</w:t>
+      </w:r>
+      <w:r>
+        <w:t>, MS promotes data integrity, professional accountability, and safe clinical practice across all user roles.</w:t>
+      </w:r>
+    </w:p>
+    <w:p>
+      <w:pPr>
+        <w:spacing w:line="360" w:lineRule="auto"/>
+      </w:pPr>
+    </w:p>
+    <w:p>
+      <w:pPr>
+        <w:spacing w:line="360" w:lineRule="auto"/>
+      </w:pPr>
+      <w:r>
+        <w:t xml:space="preserve">The application will also take care to provide several helpful notifications to users during operations. An example is provided below in </w:t>
+      </w:r>
       <w:r>
         <w:fldChar w:fldCharType="begin"/>
       </w:r>
       <w:r>
-        <w:instrText xml:space="preserve"> TOC \h \z \c "Table" </w:instrText>
+        <w:instrText xml:space="preserve"> REF _Ref214694363 \h </w:instrText>
       </w:r>
       <w:r>
         <w:fldChar w:fldCharType="separate"/>
       </w:r>
+      <w:r>
+        <w:t xml:space="preserve">Figure </w:t>
+      </w:r>
+      <w:r>
+        <w:rPr>
+          <w:noProof/>
+        </w:rPr>
+        <w:t>2</w:t>
+      </w:r>
+      <w:r>
+        <w:t xml:space="preserve"> - User Account Successful</w:t>
+      </w:r>
+      <w:r>
+        <w:fldChar w:fldCharType="end"/>
+      </w:r>
+      <w:r>
+        <w:t xml:space="preserve">, when a user was registered as a doctor. </w:t>
+      </w:r>
+    </w:p>
+    <w:p>
+      <w:pPr>
+        <w:spacing w:line="360" w:lineRule="auto"/>
+      </w:pPr>
+    </w:p>
+    <w:p>
+      <w:pPr>
+        <w:keepNext/>
+        <w:spacing w:line="360" w:lineRule="auto"/>
+        <w:jc w:val="center"/>
+      </w:pPr>
       <w:r>
         <w:rPr>
           <w:b/>
           <w:bCs/>
-          <w:noProof/>
-          <w:lang w:val="en-US"/>
         </w:rPr>
-        <w:t>No table of figures entries found.</w:t>
-      </w:r>
-      <w:r>
+        <w:lastRenderedPageBreak/>
+        <w:drawing>
+          <wp:inline distT="0" distB="0" distL="0" distR="0" wp14:anchorId="4E8ED76E" wp14:editId="08059165">
+            <wp:extent cx="5001323" cy="1114581"/>
+            <wp:effectExtent l="0" t="0" r="0" b="9525"/>
+            <wp:docPr id="859251176" name="Picture 1" descr="A green rectangle with black text&#10;&#10;AI-generated content may be incorrect."/>
+            <wp:cNvGraphicFramePr>
+              <a:graphicFrameLocks xmlns:a="http://schemas.openxmlformats.org/drawingml/2006/main" noChangeAspect="1"/>
+            </wp:cNvGraphicFramePr>
+            <a:graphic xmlns:a="http://schemas.openxmlformats.org/drawingml/2006/main">
+              <a:graphicData uri="http://schemas.openxmlformats.org/drawingml/2006/picture">
+                <pic:pic xmlns:pic="http://schemas.openxmlformats.org/drawingml/2006/picture">
+                  <pic:nvPicPr>
+                    <pic:cNvPr id="859251176" name="Picture 1" descr="A green rectangle with black text&#10;&#10;AI-generated content may be incorrect."/>
+                    <pic:cNvPicPr/>
+                  </pic:nvPicPr>
+                  <pic:blipFill>
+                    <a:blip r:embed="rId10"/>
+                    <a:stretch>
+                      <a:fillRect/>
+                    </a:stretch>
+                  </pic:blipFill>
+                  <pic:spPr>
+                    <a:xfrm>
+                      <a:off x="0" y="0"/>
+                      <a:ext cx="5001323" cy="1114581"/>
+                    </a:xfrm>
+                    <a:prstGeom prst="rect">
+                      <a:avLst/>
+                    </a:prstGeom>
+                  </pic:spPr>
+                </pic:pic>
+              </a:graphicData>
+            </a:graphic>
+          </wp:inline>
+        </w:drawing>
+      </w:r>
+    </w:p>
+    <w:p>
+      <w:pPr>
+        <w:pStyle w:val="Caption"/>
+        <w:jc w:val="center"/>
         <w:rPr>
           <w:b/>
           <w:bCs/>
-          <w:noProof/>
-          <w:lang w:val="en-US"/>
         </w:rPr>
-        <w:fldChar w:fldCharType="end"/>
-      </w:r>
-    </w:p>
-    <w:p>
-      <w:r>
-        <w:br w:type="page"/>
-      </w:r>
-    </w:p>
-    <w:p>
-      <w:pPr>
-        <w:pStyle w:val="Heading1"/>
-      </w:pPr>
-      <w:r>
-        <w:lastRenderedPageBreak/>
-        <w:t>Introduction</w:t>
-      </w:r>
-    </w:p>
-    <w:p>
+      </w:pPr>
+      <w:bookmarkStart w:id="1" w:name="_Ref214694363"/>
+      <w:r>
+        <w:t xml:space="preserve">Figure </w:t>
+      </w:r>
+      <w:fldSimple w:instr=" SEQ Figure \* ARABIC ">
+        <w:r>
+          <w:rPr>
+            <w:noProof/>
+          </w:rPr>
+          <w:t>2</w:t>
+        </w:r>
+      </w:fldSimple>
+      <w:r>
+        <w:t xml:space="preserve"> - User Account Successful</w:t>
+      </w:r>
+      <w:bookmarkEnd w:id="1"/>
+    </w:p>
+    <w:p>
+      <w:pPr>
+        <w:spacing w:line="360" w:lineRule="auto"/>
+      </w:pPr>
+    </w:p>
+    <w:p>
+      <w:pPr>
+        <w:spacing w:line="360" w:lineRule="auto"/>
+        <w:rPr>
+          <w:b/>
+          <w:bCs/>
+        </w:rPr>
+      </w:pPr>
+      <w:r>
+        <w:rPr>
+          <w:b/>
+          <w:bCs/>
+        </w:rPr>
+        <w:t>Core Objectives</w:t>
+      </w:r>
+    </w:p>
+    <w:p>
+      <w:pPr>
+        <w:spacing w:line="360" w:lineRule="auto"/>
+      </w:pPr>
+      <w:r>
+        <w:t>The platform has five key objectives central to healthcare IT:</w:t>
+      </w:r>
+    </w:p>
+    <w:p>
+      <w:pPr>
+        <w:numPr>
+          <w:ilvl w:val="0"/>
+          <w:numId w:val="13"/>
+        </w:numPr>
+        <w:spacing w:line="360" w:lineRule="auto"/>
+      </w:pPr>
+      <w:r>
+        <w:rPr>
+          <w:b/>
+          <w:bCs/>
+        </w:rPr>
+        <w:t>Patient Data Management</w:t>
+      </w:r>
+    </w:p>
+    <w:p>
+      <w:pPr>
+        <w:spacing w:line="360" w:lineRule="auto"/>
+        <w:ind w:left="720"/>
+      </w:pPr>
+      <w:r>
+        <w:t xml:space="preserve">Centralised storage of patient demographics, contact details, medical history, and identifiers ensures a single source of </w:t>
+      </w:r>
+      <w:r>
+        <w:t>source</w:t>
+      </w:r>
+      <w:r>
+        <w:t xml:space="preserve"> across the organisation</w:t>
+      </w:r>
+      <w:r>
+        <w:t xml:space="preserve"> as in </w:t>
+      </w:r>
+      <w:r>
+        <w:fldChar w:fldCharType="begin"/>
+      </w:r>
+      <w:r>
+        <w:instrText xml:space="preserve"> REF _Ref214694804 \h </w:instrText>
+      </w:r>
+      <w:r>
+        <w:fldChar w:fldCharType="separate"/>
+      </w:r>
+      <w:r>
+        <w:t xml:space="preserve">Figure </w:t>
+      </w:r>
       <w:r>
         <w:rPr>
           <w:noProof/>
         </w:rPr>
+        <w:t>3</w:t>
+      </w:r>
+      <w:r>
+        <w:t xml:space="preserve"> - Patients' Records</w:t>
+      </w:r>
+      <w:r>
+        <w:fldChar w:fldCharType="end"/>
+      </w:r>
+      <w:r>
+        <w:t>.</w:t>
+      </w:r>
+    </w:p>
+    <w:p>
+      <w:pPr>
+        <w:keepNext/>
+        <w:spacing w:line="360" w:lineRule="auto"/>
+        <w:jc w:val="center"/>
+      </w:pPr>
+      <w:r>
         <w:drawing>
-          <wp:inline distT="0" distB="0" distL="0" distR="0" wp14:anchorId="6FC20A47" wp14:editId="021132B0">
+          <wp:inline distT="0" distB="0" distL="0" distR="0" wp14:anchorId="1EB31C92" wp14:editId="081DFF60">
+            <wp:extent cx="5731510" cy="2098675"/>
+            <wp:effectExtent l="0" t="0" r="2540" b="0"/>
+            <wp:docPr id="1752431901" name="Picture 1" descr="A screenshot of a computer&#10;&#10;AI-generated content may be incorrect."/>
+            <wp:cNvGraphicFramePr>
+              <a:graphicFrameLocks xmlns:a="http://schemas.openxmlformats.org/drawingml/2006/main" noChangeAspect="1"/>
+            </wp:cNvGraphicFramePr>
+            <a:graphic xmlns:a="http://schemas.openxmlformats.org/drawingml/2006/main">
+              <a:graphicData uri="http://schemas.openxmlformats.org/drawingml/2006/picture">
+                <pic:pic xmlns:pic="http://schemas.openxmlformats.org/drawingml/2006/picture">
+                  <pic:nvPicPr>
+                    <pic:cNvPr id="1752431901" name="Picture 1" descr="A screenshot of a computer&#10;&#10;AI-generated content may be incorrect."/>
+                    <pic:cNvPicPr/>
+                  </pic:nvPicPr>
+                  <pic:blipFill>
+                    <a:blip r:embed="rId11"/>
+                    <a:stretch>
+                      <a:fillRect/>
+                    </a:stretch>
+                  </pic:blipFill>
+                  <pic:spPr>
+                    <a:xfrm>
+                      <a:off x="0" y="0"/>
+                      <a:ext cx="5731510" cy="2098675"/>
+                    </a:xfrm>
+                    <a:prstGeom prst="rect">
+                      <a:avLst/>
+                    </a:prstGeom>
+                  </pic:spPr>
+                </pic:pic>
+              </a:graphicData>
+            </a:graphic>
+          </wp:inline>
+        </w:drawing>
+      </w:r>
+    </w:p>
+    <w:p>
+      <w:pPr>
+        <w:pStyle w:val="Caption"/>
+        <w:jc w:val="center"/>
+      </w:pPr>
+      <w:bookmarkStart w:id="2" w:name="_Ref214694804"/>
+      <w:r>
+        <w:t xml:space="preserve">Figure </w:t>
+      </w:r>
+      <w:fldSimple w:instr=" SEQ Figure \* ARABIC ">
+        <w:r>
+          <w:rPr>
+            <w:noProof/>
+          </w:rPr>
+          <w:t>3</w:t>
+        </w:r>
+      </w:fldSimple>
+      <w:r>
+        <w:t xml:space="preserve"> - Patients' Records</w:t>
+      </w:r>
+      <w:bookmarkEnd w:id="2"/>
+    </w:p>
+    <w:p>
+      <w:pPr>
+        <w:spacing w:line="360" w:lineRule="auto"/>
+        <w:ind w:left="720"/>
+      </w:pPr>
+    </w:p>
+    <w:p>
+      <w:pPr>
+        <w:numPr>
+          <w:ilvl w:val="0"/>
+          <w:numId w:val="13"/>
+        </w:numPr>
+        <w:spacing w:line="360" w:lineRule="auto"/>
+      </w:pPr>
+      <w:r>
+        <w:rPr>
+          <w:b/>
+          <w:bCs/>
+        </w:rPr>
+        <w:t>Medication Tracking</w:t>
+      </w:r>
+    </w:p>
+    <w:p>
+      <w:pPr>
+        <w:spacing w:line="360" w:lineRule="auto"/>
+        <w:ind w:left="720"/>
+      </w:pPr>
+      <w:r>
+        <w:t>A complete audit trail of medication entries, tied directly to the prescribing user, ensures clinical safety and legal traceability</w:t>
+      </w:r>
+      <w:r>
+        <w:t xml:space="preserve"> as in </w:t>
+      </w:r>
+      <w:r>
+        <w:fldChar w:fldCharType="begin"/>
+      </w:r>
+      <w:r>
+        <w:instrText xml:space="preserve"> REF _Ref214694816 \h </w:instrText>
+      </w:r>
+      <w:r>
+        <w:fldChar w:fldCharType="separate"/>
+      </w:r>
+      <w:r>
+        <w:t xml:space="preserve">Figure </w:t>
+      </w:r>
+      <w:r>
+        <w:rPr>
+          <w:noProof/>
+        </w:rPr>
+        <w:t>4</w:t>
+      </w:r>
+      <w:r>
+        <w:t xml:space="preserve"> - </w:t>
+      </w:r>
+      <w:r>
+        <w:t>Medication Tracking</w:t>
+      </w:r>
+      <w:r>
+        <w:fldChar w:fldCharType="end"/>
+      </w:r>
+      <w:r>
+        <w:t>.</w:t>
+      </w:r>
+    </w:p>
+    <w:p>
+      <w:pPr>
+        <w:spacing w:line="360" w:lineRule="auto"/>
+        <w:ind w:left="720"/>
+      </w:pPr>
+    </w:p>
+    <w:p>
+      <w:pPr>
+        <w:keepNext/>
+        <w:spacing w:line="360" w:lineRule="auto"/>
+        <w:jc w:val="center"/>
+      </w:pPr>
+      <w:r>
+        <w:lastRenderedPageBreak/>
+        <w:drawing>
+          <wp:inline distT="0" distB="0" distL="0" distR="0" wp14:anchorId="352C76BF" wp14:editId="3437A5F2">
+            <wp:extent cx="5731510" cy="1461770"/>
+            <wp:effectExtent l="0" t="0" r="2540" b="5080"/>
+            <wp:docPr id="1160357366" name="Picture 1" descr="A screenshot of a computer&#10;&#10;AI-generated content may be incorrect."/>
+            <wp:cNvGraphicFramePr>
+              <a:graphicFrameLocks xmlns:a="http://schemas.openxmlformats.org/drawingml/2006/main" noChangeAspect="1"/>
+            </wp:cNvGraphicFramePr>
+            <a:graphic xmlns:a="http://schemas.openxmlformats.org/drawingml/2006/main">
+              <a:graphicData uri="http://schemas.openxmlformats.org/drawingml/2006/picture">
+                <pic:pic xmlns:pic="http://schemas.openxmlformats.org/drawingml/2006/picture">
+                  <pic:nvPicPr>
+                    <pic:cNvPr id="1160357366" name="Picture 1" descr="A screenshot of a computer&#10;&#10;AI-generated content may be incorrect."/>
+                    <pic:cNvPicPr/>
+                  </pic:nvPicPr>
+                  <pic:blipFill>
+                    <a:blip r:embed="rId12"/>
+                    <a:stretch>
+                      <a:fillRect/>
+                    </a:stretch>
+                  </pic:blipFill>
+                  <pic:spPr>
+                    <a:xfrm>
+                      <a:off x="0" y="0"/>
+                      <a:ext cx="5731510" cy="1461770"/>
+                    </a:xfrm>
+                    <a:prstGeom prst="rect">
+                      <a:avLst/>
+                    </a:prstGeom>
+                  </pic:spPr>
+                </pic:pic>
+              </a:graphicData>
+            </a:graphic>
+          </wp:inline>
+        </w:drawing>
+      </w:r>
+    </w:p>
+    <w:p>
+      <w:pPr>
+        <w:pStyle w:val="Caption"/>
+        <w:jc w:val="center"/>
+      </w:pPr>
+      <w:bookmarkStart w:id="3" w:name="_Ref214694816"/>
+      <w:r>
+        <w:t xml:space="preserve">Figure </w:t>
+      </w:r>
+      <w:fldSimple w:instr=" SEQ Figure \* ARABIC ">
+        <w:r>
+          <w:rPr>
+            <w:noProof/>
+          </w:rPr>
+          <w:t>4</w:t>
+        </w:r>
+      </w:fldSimple>
+      <w:r>
+        <w:t xml:space="preserve"> - </w:t>
+      </w:r>
+      <w:r>
+        <w:t>Medication Tracking</w:t>
+      </w:r>
+      <w:bookmarkEnd w:id="3"/>
+    </w:p>
+    <w:p/>
+    <w:p>
+      <w:pPr>
+        <w:numPr>
+          <w:ilvl w:val="0"/>
+          <w:numId w:val="13"/>
+        </w:numPr>
+        <w:spacing w:line="360" w:lineRule="auto"/>
+      </w:pPr>
+      <w:r>
+        <w:rPr>
+          <w:b/>
+          <w:bCs/>
+        </w:rPr>
+        <w:t>Role-Based Access Control</w:t>
+      </w:r>
+    </w:p>
+    <w:p>
+      <w:pPr>
+        <w:spacing w:line="360" w:lineRule="auto"/>
+        <w:ind w:left="720"/>
+      </w:pPr>
+      <w:r>
+        <w:t>Distinct medical roles</w:t>
+      </w:r>
+      <w:r>
+        <w:t xml:space="preserve">: </w:t>
+      </w:r>
+      <w:r>
+        <w:t>doctor, nurse, and administrator</w:t>
+      </w:r>
+      <w:r>
+        <w:t xml:space="preserve"> </w:t>
+      </w:r>
+      <w:r>
+        <w:t>determine user permissions, ensuring tasks align with professional competencies and licensing</w:t>
+      </w:r>
+      <w:r>
+        <w:t xml:space="preserve">, as in </w:t>
+      </w:r>
+      <w:r>
+        <w:fldChar w:fldCharType="begin"/>
+      </w:r>
+      <w:r>
+        <w:instrText xml:space="preserve"> REF _Ref214693954 \h </w:instrText>
+      </w:r>
+      <w:r>
+        <w:fldChar w:fldCharType="separate"/>
+      </w:r>
+      <w:r>
+        <w:t xml:space="preserve">Figure </w:t>
+      </w:r>
+      <w:r>
+        <w:rPr>
+          <w:noProof/>
+        </w:rPr>
+        <w:t>1</w:t>
+      </w:r>
+      <w:r>
+        <w:t xml:space="preserve"> - Create Account</w:t>
+      </w:r>
+      <w:r>
+        <w:fldChar w:fldCharType="end"/>
+      </w:r>
+      <w:r>
+        <w:t>.</w:t>
+      </w:r>
+    </w:p>
+    <w:p>
+      <w:pPr>
+        <w:spacing w:line="360" w:lineRule="auto"/>
+        <w:ind w:left="720"/>
+      </w:pPr>
+    </w:p>
+    <w:p>
+      <w:pPr>
+        <w:numPr>
+          <w:ilvl w:val="0"/>
+          <w:numId w:val="13"/>
+        </w:numPr>
+        <w:spacing w:line="360" w:lineRule="auto"/>
+      </w:pPr>
+      <w:r>
+        <w:rPr>
+          <w:b/>
+          <w:bCs/>
+        </w:rPr>
+        <w:t>Regulatory Compliance</w:t>
+      </w:r>
+    </w:p>
+    <w:p>
+      <w:pPr>
+        <w:spacing w:line="360" w:lineRule="auto"/>
+        <w:ind w:left="720"/>
+      </w:pPr>
+      <w:r>
+        <w:t>Robust auditing practices, secure user authentication, and data handling techniques ensure compliance with GDPR and healthcare industry standards.</w:t>
+      </w:r>
+      <w:r>
+        <w:t xml:space="preserve"> Cookies are also taken care</w:t>
+      </w:r>
+      <w:r>
+        <w:t xml:space="preserve"> of</w:t>
+      </w:r>
+      <w:r>
+        <w:t xml:space="preserve">, and a clear cache policy is in place to ensure the data of previous users is cleared out.  Cookies can also be </w:t>
+      </w:r>
+      <w:r>
+        <w:t>configured,</w:t>
+      </w:r>
+      <w:r>
+        <w:t xml:space="preserve"> </w:t>
+      </w:r>
+      <w:r>
+        <w:t>and the Cookies banner will remain available in all pages unless an Accept or Reject is selected</w:t>
+      </w:r>
+      <w:r>
+        <w:t xml:space="preserve"> as in </w:t>
+      </w:r>
+      <w:r>
+        <w:fldChar w:fldCharType="begin"/>
+      </w:r>
+      <w:r>
+        <w:instrText xml:space="preserve"> REF _Ref214695706 \h </w:instrText>
+      </w:r>
+      <w:r>
+        <w:fldChar w:fldCharType="separate"/>
+      </w:r>
+      <w:r>
+        <w:t xml:space="preserve">Figure </w:t>
+      </w:r>
+      <w:r>
+        <w:rPr>
+          <w:noProof/>
+        </w:rPr>
+        <w:t>5</w:t>
+      </w:r>
+      <w:r>
+        <w:t xml:space="preserve"> - Before Accepting </w:t>
+      </w:r>
+      <w:proofErr w:type="gramStart"/>
+      <w:r>
+        <w:t>Or</w:t>
+      </w:r>
+      <w:proofErr w:type="gramEnd"/>
+      <w:r>
+        <w:t xml:space="preserve"> Rejecting Cookies</w:t>
+      </w:r>
+      <w:r>
+        <w:fldChar w:fldCharType="end"/>
+      </w:r>
+      <w:r>
+        <w:t>.</w:t>
+      </w:r>
+      <w:r>
+        <w:t xml:space="preserve"> </w:t>
+      </w:r>
+      <w:r>
+        <w:t xml:space="preserve">Once cookies are selected, these can be changed according to the user’s preference as in </w:t>
+      </w:r>
+      <w:r>
+        <w:fldChar w:fldCharType="begin"/>
+      </w:r>
+      <w:r>
+        <w:instrText xml:space="preserve"> REF _Ref214695760 \h </w:instrText>
+      </w:r>
+      <w:r>
+        <w:fldChar w:fldCharType="separate"/>
+      </w:r>
+      <w:r>
+        <w:t xml:space="preserve">Figure </w:t>
+      </w:r>
+      <w:r>
+        <w:rPr>
+          <w:noProof/>
+        </w:rPr>
+        <w:t>6</w:t>
+      </w:r>
+      <w:r>
+        <w:t xml:space="preserve"> - Changing Cookies' Settings</w:t>
+      </w:r>
+      <w:r>
+        <w:fldChar w:fldCharType="end"/>
+      </w:r>
+      <w:r>
+        <w:t xml:space="preserve">. The application will also take care to highlight weak passwords and provide suggestions to change them as in </w:t>
+      </w:r>
+      <w:r>
+        <w:fldChar w:fldCharType="begin"/>
+      </w:r>
+      <w:r>
+        <w:instrText xml:space="preserve"> REF _Ref214695803 \h </w:instrText>
+      </w:r>
+      <w:r>
+        <w:fldChar w:fldCharType="separate"/>
+      </w:r>
+      <w:r>
+        <w:t xml:space="preserve">Figure </w:t>
+      </w:r>
+      <w:r>
+        <w:rPr>
+          <w:noProof/>
+        </w:rPr>
+        <w:t>7</w:t>
+      </w:r>
+      <w:r>
+        <w:t xml:space="preserve"> - Weak Password Notification</w:t>
+      </w:r>
+      <w:r>
+        <w:fldChar w:fldCharType="end"/>
+      </w:r>
+      <w:r>
+        <w:t>.</w:t>
+      </w:r>
+    </w:p>
+    <w:p>
+      <w:pPr>
+        <w:spacing w:line="360" w:lineRule="auto"/>
+        <w:ind w:left="720"/>
+      </w:pPr>
+    </w:p>
+    <w:p>
+      <w:pPr>
+        <w:keepNext/>
+        <w:spacing w:line="360" w:lineRule="auto"/>
+        <w:jc w:val="center"/>
+      </w:pPr>
+      <w:r>
+        <w:lastRenderedPageBreak/>
+        <w:drawing>
+          <wp:inline distT="0" distB="0" distL="0" distR="0" wp14:anchorId="18BF5E23" wp14:editId="7F0EA91F">
+            <wp:extent cx="5731510" cy="2699385"/>
+            <wp:effectExtent l="0" t="0" r="2540" b="5715"/>
+            <wp:docPr id="92740102" name="Picture 1" descr="A screenshot of a computer&#10;&#10;AI-generated content may be incorrect."/>
+            <wp:cNvGraphicFramePr>
+              <a:graphicFrameLocks xmlns:a="http://schemas.openxmlformats.org/drawingml/2006/main" noChangeAspect="1"/>
+            </wp:cNvGraphicFramePr>
+            <a:graphic xmlns:a="http://schemas.openxmlformats.org/drawingml/2006/main">
+              <a:graphicData uri="http://schemas.openxmlformats.org/drawingml/2006/picture">
+                <pic:pic xmlns:pic="http://schemas.openxmlformats.org/drawingml/2006/picture">
+                  <pic:nvPicPr>
+                    <pic:cNvPr id="92740102" name="Picture 1" descr="A screenshot of a computer&#10;&#10;AI-generated content may be incorrect."/>
+                    <pic:cNvPicPr/>
+                  </pic:nvPicPr>
+                  <pic:blipFill>
+                    <a:blip r:embed="rId13"/>
+                    <a:stretch>
+                      <a:fillRect/>
+                    </a:stretch>
+                  </pic:blipFill>
+                  <pic:spPr>
+                    <a:xfrm>
+                      <a:off x="0" y="0"/>
+                      <a:ext cx="5731510" cy="2699385"/>
+                    </a:xfrm>
+                    <a:prstGeom prst="rect">
+                      <a:avLst/>
+                    </a:prstGeom>
+                  </pic:spPr>
+                </pic:pic>
+              </a:graphicData>
+            </a:graphic>
+          </wp:inline>
+        </w:drawing>
+      </w:r>
+    </w:p>
+    <w:p>
+      <w:pPr>
+        <w:pStyle w:val="Caption"/>
+        <w:jc w:val="center"/>
+      </w:pPr>
+      <w:bookmarkStart w:id="4" w:name="_Ref214695706"/>
+      <w:r>
+        <w:t xml:space="preserve">Figure </w:t>
+      </w:r>
+      <w:fldSimple w:instr=" SEQ Figure \* ARABIC ">
+        <w:r>
+          <w:rPr>
+            <w:noProof/>
+          </w:rPr>
+          <w:t>5</w:t>
+        </w:r>
+      </w:fldSimple>
+      <w:r>
+        <w:t xml:space="preserve"> - Before Accepting </w:t>
+      </w:r>
+      <w:proofErr w:type="gramStart"/>
+      <w:r>
+        <w:t>Or</w:t>
+      </w:r>
+      <w:proofErr w:type="gramEnd"/>
+      <w:r>
+        <w:t xml:space="preserve"> Rejecting Cookies</w:t>
+      </w:r>
+      <w:bookmarkEnd w:id="4"/>
+    </w:p>
+    <w:p>
+      <w:pPr>
+        <w:spacing w:line="360" w:lineRule="auto"/>
+        <w:jc w:val="center"/>
+      </w:pPr>
+      <w:r>
+        <w:t xml:space="preserve">  </w:t>
+      </w:r>
+    </w:p>
+    <w:p>
+      <w:pPr>
+        <w:keepNext/>
+        <w:spacing w:line="360" w:lineRule="auto"/>
+        <w:jc w:val="center"/>
+      </w:pPr>
+      <w:r>
+        <w:drawing>
+          <wp:inline distT="0" distB="0" distL="0" distR="0" wp14:anchorId="2AD39236" wp14:editId="0FDD69C8">
+            <wp:extent cx="5731510" cy="1852930"/>
+            <wp:effectExtent l="0" t="0" r="2540" b="0"/>
+            <wp:docPr id="1150603250" name="Picture 1" descr="A screenshot of a computer&#10;&#10;AI-generated content may be incorrect."/>
+            <wp:cNvGraphicFramePr>
+              <a:graphicFrameLocks xmlns:a="http://schemas.openxmlformats.org/drawingml/2006/main" noChangeAspect="1"/>
+            </wp:cNvGraphicFramePr>
+            <a:graphic xmlns:a="http://schemas.openxmlformats.org/drawingml/2006/main">
+              <a:graphicData uri="http://schemas.openxmlformats.org/drawingml/2006/picture">
+                <pic:pic xmlns:pic="http://schemas.openxmlformats.org/drawingml/2006/picture">
+                  <pic:nvPicPr>
+                    <pic:cNvPr id="1150603250" name="Picture 1" descr="A screenshot of a computer&#10;&#10;AI-generated content may be incorrect."/>
+                    <pic:cNvPicPr/>
+                  </pic:nvPicPr>
+                  <pic:blipFill>
+                    <a:blip r:embed="rId14"/>
+                    <a:stretch>
+                      <a:fillRect/>
+                    </a:stretch>
+                  </pic:blipFill>
+                  <pic:spPr>
+                    <a:xfrm>
+                      <a:off x="0" y="0"/>
+                      <a:ext cx="5731510" cy="1852930"/>
+                    </a:xfrm>
+                    <a:prstGeom prst="rect">
+                      <a:avLst/>
+                    </a:prstGeom>
+                  </pic:spPr>
+                </pic:pic>
+              </a:graphicData>
+            </a:graphic>
+          </wp:inline>
+        </w:drawing>
+      </w:r>
+    </w:p>
+    <w:p>
+      <w:pPr>
+        <w:pStyle w:val="Caption"/>
+        <w:jc w:val="center"/>
+      </w:pPr>
+      <w:bookmarkStart w:id="5" w:name="_Ref214695760"/>
+      <w:r>
+        <w:t xml:space="preserve">Figure </w:t>
+      </w:r>
+      <w:fldSimple w:instr=" SEQ Figure \* ARABIC ">
+        <w:r>
+          <w:rPr>
+            <w:noProof/>
+          </w:rPr>
+          <w:t>6</w:t>
+        </w:r>
+      </w:fldSimple>
+      <w:r>
+        <w:t xml:space="preserve"> - Changing Cookies' Settings</w:t>
+      </w:r>
+      <w:bookmarkEnd w:id="5"/>
+    </w:p>
+    <w:p>
+      <w:pPr>
+        <w:spacing w:line="360" w:lineRule="auto"/>
+        <w:jc w:val="center"/>
+      </w:pPr>
+    </w:p>
+    <w:p>
+      <w:pPr>
+        <w:spacing w:line="360" w:lineRule="auto"/>
+        <w:jc w:val="center"/>
+      </w:pPr>
+    </w:p>
+    <w:p>
+      <w:pPr>
+        <w:spacing w:line="360" w:lineRule="auto"/>
+        <w:ind w:left="720"/>
+      </w:pPr>
+    </w:p>
+    <w:p>
+      <w:pPr>
+        <w:keepNext/>
+        <w:spacing w:line="360" w:lineRule="auto"/>
+        <w:jc w:val="center"/>
+      </w:pPr>
+      <w:r>
+        <w:lastRenderedPageBreak/>
+        <w:drawing>
+          <wp:inline distT="0" distB="0" distL="0" distR="0" wp14:anchorId="47901B8F" wp14:editId="73631AF6">
+            <wp:extent cx="3152140" cy="2154698"/>
+            <wp:effectExtent l="0" t="0" r="0" b="0"/>
+            <wp:docPr id="1764576830" name="Picture 1" descr="A screenshot of a computer error&#10;&#10;AI-generated content may be incorrect."/>
+            <wp:cNvGraphicFramePr>
+              <a:graphicFrameLocks xmlns:a="http://schemas.openxmlformats.org/drawingml/2006/main" noChangeAspect="1"/>
+            </wp:cNvGraphicFramePr>
+            <a:graphic xmlns:a="http://schemas.openxmlformats.org/drawingml/2006/main">
+              <a:graphicData uri="http://schemas.openxmlformats.org/drawingml/2006/picture">
+                <pic:pic xmlns:pic="http://schemas.openxmlformats.org/drawingml/2006/picture">
+                  <pic:nvPicPr>
+                    <pic:cNvPr id="1764576830" name="Picture 1" descr="A screenshot of a computer error&#10;&#10;AI-generated content may be incorrect."/>
+                    <pic:cNvPicPr/>
+                  </pic:nvPicPr>
+                  <pic:blipFill>
+                    <a:blip r:embed="rId15"/>
+                    <a:stretch>
+                      <a:fillRect/>
+                    </a:stretch>
+                  </pic:blipFill>
+                  <pic:spPr>
+                    <a:xfrm>
+                      <a:off x="0" y="0"/>
+                      <a:ext cx="3165901" cy="2164105"/>
+                    </a:xfrm>
+                    <a:prstGeom prst="rect">
+                      <a:avLst/>
+                    </a:prstGeom>
+                  </pic:spPr>
+                </pic:pic>
+              </a:graphicData>
+            </a:graphic>
+          </wp:inline>
+        </w:drawing>
+      </w:r>
+    </w:p>
+    <w:p>
+      <w:pPr>
+        <w:pStyle w:val="Caption"/>
+        <w:jc w:val="center"/>
+      </w:pPr>
+      <w:bookmarkStart w:id="6" w:name="_Ref214695803"/>
+      <w:r>
+        <w:t xml:space="preserve">Figure </w:t>
+      </w:r>
+      <w:fldSimple w:instr=" SEQ Figure \* ARABIC ">
+        <w:r>
+          <w:rPr>
+            <w:noProof/>
+          </w:rPr>
+          <w:t>7</w:t>
+        </w:r>
+      </w:fldSimple>
+      <w:r>
+        <w:t xml:space="preserve"> - Weak Password Notification</w:t>
+      </w:r>
+      <w:bookmarkEnd w:id="6"/>
+    </w:p>
+    <w:p>
+      <w:pPr>
+        <w:spacing w:line="360" w:lineRule="auto"/>
+        <w:ind w:left="720"/>
+      </w:pPr>
+    </w:p>
+    <w:p>
+      <w:pPr>
+        <w:numPr>
+          <w:ilvl w:val="0"/>
+          <w:numId w:val="13"/>
+        </w:numPr>
+        <w:spacing w:line="360" w:lineRule="auto"/>
+      </w:pPr>
+      <w:r>
+        <w:rPr>
+          <w:b/>
+          <w:bCs/>
+        </w:rPr>
+        <w:t>Professional Accountability</w:t>
+      </w:r>
+    </w:p>
+    <w:p>
+      <w:pPr>
+        <w:spacing w:line="360" w:lineRule="auto"/>
+        <w:ind w:left="720"/>
+      </w:pPr>
+      <w:r>
+        <w:t>Every patient record creation or prescription action is attributed to a specific healthcare provider, supporting liability protection and clinical governance</w:t>
+      </w:r>
+      <w:r>
+        <w:t xml:space="preserve"> as highlighted above</w:t>
+      </w:r>
+      <w:r>
+        <w:t>.</w:t>
+      </w:r>
+    </w:p>
+    <w:p>
+      <w:pPr>
+        <w:spacing w:line="360" w:lineRule="auto"/>
+        <w:ind w:left="720"/>
+      </w:pPr>
+    </w:p>
+    <w:p>
+      <w:pPr>
+        <w:spacing w:line="360" w:lineRule="auto"/>
+        <w:rPr>
+          <w:b/>
+          <w:bCs/>
+        </w:rPr>
+      </w:pPr>
+      <w:r>
+        <w:rPr>
+          <w:b/>
+          <w:bCs/>
+        </w:rPr>
+        <w:t>Entity Relationship Diagram (ERD) Analysis</w:t>
+      </w:r>
+    </w:p>
+    <w:p>
+      <w:pPr>
+        <w:keepNext/>
+        <w:spacing w:line="360" w:lineRule="auto"/>
+        <w:jc w:val="center"/>
+      </w:pPr>
+      <w:r>
+        <w:rPr>
+          <w:noProof/>
+        </w:rPr>
+        <w:lastRenderedPageBreak/>
+        <w:drawing>
+          <wp:inline distT="0" distB="0" distL="0" distR="0" wp14:anchorId="2CDD445D" wp14:editId="3F948139">
             <wp:extent cx="4915586" cy="6506483"/>
             <wp:effectExtent l="0" t="0" r="0" b="8890"/>
             <wp:docPr id="1521000456" name="Picture 1" descr="A screenshot of a computer&#10;&#10;AI-generated content may be incorrect."/>
@@ -1149,7 +2277,7 @@
                     <pic:cNvPicPr/>
                   </pic:nvPicPr>
                   <pic:blipFill>
-                    <a:blip r:embed="rId9"/>
+                    <a:blip r:embed="rId16"/>
                     <a:stretch>
                       <a:fillRect/>
                     </a:stretch>
@@ -1170,19 +2298,36 @@
         </w:drawing>
       </w:r>
     </w:p>
+    <w:p>
+      <w:pPr>
+        <w:pStyle w:val="Caption"/>
+        <w:jc w:val="center"/>
+        <w:rPr>
+          <w:noProof/>
+        </w:rPr>
+      </w:pPr>
+      <w:r>
+        <w:t xml:space="preserve">Figure </w:t>
+      </w:r>
+      <w:fldSimple w:instr=" SEQ Figure \* ARABIC ">
+        <w:r>
+          <w:rPr>
+            <w:noProof/>
+          </w:rPr>
+          <w:t>8</w:t>
+        </w:r>
+      </w:fldSimple>
+      <w:r>
+        <w:t xml:space="preserve"> - Entity Relational D</w:t>
+      </w:r>
+      <w:r>
+        <w:rPr>
+          <w:noProof/>
+        </w:rPr>
+        <w:t>iagram</w:t>
+      </w:r>
+    </w:p>
     <w:p/>
-    <w:p>
-      <w:pPr>
-        <w:spacing w:line="360" w:lineRule="auto"/>
-      </w:pPr>
-      <w:r>
-        <w:t xml:space="preserve">Modern healthcare environments demand robust digital systems capable of managing sensitive patient information, ensuring clinical accountability, and supporting regulatory compliance. The Medical Management System (MMS) described in this document is a comprehensive healthcare software platform designed to streamline patient record management, prescription workflows, and provider accountability. By integrating professional </w:t>
-      </w:r>
-      <w:r>
-        <w:lastRenderedPageBreak/>
-        <w:t>medical standards with advanced technical architecture, the system serves as a foundational tool for clinics, hospitals, and medical practices seeking efficient and secure digital transformation. This report provides a detailed overview of the system’s objectives, entity relationship model, architectural rationale, workflow assumptions, and overall business and clinical impact.</w:t>
-      </w:r>
-    </w:p>
     <w:p>
       <w:pPr>
         <w:spacing w:line="360" w:lineRule="auto"/>
@@ -1196,116 +2341,818 @@
           <w:b/>
           <w:bCs/>
         </w:rPr>
-        <w:t>Project Overview</w:t>
-      </w:r>
-    </w:p>
-    <w:p>
-      <w:pPr>
-        <w:spacing w:line="360" w:lineRule="auto"/>
-      </w:pPr>
-      <w:r>
-        <w:t>The MMS is built around core healthcare data management principles: accurate and secure patient records, precise medication tracking, strict adherence to prescriber authority, and transparent audit trails. It functions as both an administrative and clinical tool, enabling healthcare professionals to manage patient demographics, document medical histories, and issue prescriptions while maintaining full traceability of every action.</w:t>
-      </w:r>
-    </w:p>
-    <w:p>
-      <w:pPr>
-        <w:spacing w:line="360" w:lineRule="auto"/>
-      </w:pPr>
-      <w:r>
-        <w:t>The system is engineered for environments where data protection regulations, such as the GDPR, require rigorous security controls for storing and using patient information. As such, the MMS promotes data integrity, professional accountability, and safe clinical practice across all user roles.</w:t>
-      </w:r>
-    </w:p>
-    <w:p>
-      <w:pPr>
-        <w:spacing w:line="360" w:lineRule="auto"/>
+        <w:t>Database Architecture</w:t>
+      </w:r>
+    </w:p>
+    <w:p>
+      <w:pPr>
+        <w:spacing w:line="360" w:lineRule="auto"/>
+      </w:pPr>
+      <w:r>
+        <w:t xml:space="preserve">The system’s ERD outlines a normalised relational database composed of six core entities designed </w:t>
+      </w:r>
+      <w:r>
+        <w:t>to ensure data reliability, consistency</w:t>
+      </w:r>
+      <w:r>
+        <w:t xml:space="preserve"> </w:t>
+      </w:r>
+      <w:r>
+        <w:t>and integrity</w:t>
+      </w:r>
+      <w:r>
+        <w:t>.</w:t>
+      </w:r>
+    </w:p>
+    <w:p>
+      <w:pPr>
+        <w:numPr>
+          <w:ilvl w:val="0"/>
+          <w:numId w:val="14"/>
+        </w:numPr>
+        <w:spacing w:line="360" w:lineRule="auto"/>
+      </w:pPr>
+      <w:proofErr w:type="spellStart"/>
+      <w:r>
         <w:rPr>
           <w:b/>
           <w:bCs/>
         </w:rPr>
-      </w:pPr>
+        <w:t>TBL_Country</w:t>
+      </w:r>
+      <w:proofErr w:type="spellEnd"/>
       <w:r>
         <w:rPr>
           <w:b/>
           <w:bCs/>
         </w:rPr>
-        <w:t>Core Objectives</w:t>
-      </w:r>
-    </w:p>
-    <w:p>
-      <w:pPr>
-        <w:spacing w:line="360" w:lineRule="auto"/>
-      </w:pPr>
-      <w:r>
-        <w:t>The platform has five key objectives central to healthcare IT:</w:t>
-      </w:r>
-    </w:p>
-    <w:p>
-      <w:pPr>
-        <w:numPr>
-          <w:ilvl w:val="0"/>
-          <w:numId w:val="13"/>
-        </w:numPr>
-        <w:spacing w:line="360" w:lineRule="auto"/>
-      </w:pPr>
+        <w:t xml:space="preserve"> &amp; </w:t>
+      </w:r>
+      <w:proofErr w:type="spellStart"/>
       <w:r>
         <w:rPr>
           <w:b/>
           <w:bCs/>
         </w:rPr>
-        <w:t>Patient Data Management</w:t>
-      </w:r>
-      <w:r>
-        <w:br/>
-        <w:t>Centralised storage of patient demographics, contact details, medical history, and identifiers ensures a single source of truth across the organisation.</w:t>
+        <w:t>TBL_Town</w:t>
+      </w:r>
+      <w:proofErr w:type="spellEnd"/>
+    </w:p>
+    <w:p>
+      <w:pPr>
+        <w:spacing w:line="360" w:lineRule="auto"/>
+        <w:ind w:left="720"/>
+      </w:pPr>
+      <w:r>
+        <w:lastRenderedPageBreak/>
+        <w:t xml:space="preserve">These tables establish a geographic hierarchy supporting Malta and Gozo. </w:t>
+      </w:r>
+      <w:r>
+        <w:t xml:space="preserve">These two islands are within one archipelago, and some villages have the same name. </w:t>
+      </w:r>
+      <w:r>
+        <w:t>Pre-populated entries reflect local healthcare context while retaining the ability to scale internationally.</w:t>
+      </w:r>
+      <w:r>
+        <w:t xml:space="preserve"> The relationship takes care that no used data is deleted, as data integrity will be lost; however, it allows for the inclusion of new towns if needed.</w:t>
       </w:r>
     </w:p>
     <w:p>
       <w:pPr>
         <w:numPr>
           <w:ilvl w:val="0"/>
-          <w:numId w:val="13"/>
+          <w:numId w:val="14"/>
         </w:numPr>
         <w:spacing w:line="360" w:lineRule="auto"/>
       </w:pPr>
+      <w:proofErr w:type="spellStart"/>
       <w:r>
         <w:rPr>
           <w:b/>
           <w:bCs/>
         </w:rPr>
-        <w:t>Medication Tracking</w:t>
-      </w:r>
+        <w:t>TBL_Gender</w:t>
+      </w:r>
+      <w:proofErr w:type="spellEnd"/>
       <w:r>
         <w:br/>
-        <w:t>A complete audit trail of medication entries, tied directly to the prescribing user, ensures clinical safety and legal traceability.</w:t>
+        <w:t>Supports inclusive demographic classification by allowing Male, Female, and Other.</w:t>
+      </w:r>
+      <w:r>
+        <w:t xml:space="preserve"> More specific gender types can be included if needs arise.</w:t>
       </w:r>
     </w:p>
     <w:p>
       <w:pPr>
         <w:numPr>
           <w:ilvl w:val="0"/>
-          <w:numId w:val="13"/>
+          <w:numId w:val="14"/>
         </w:numPr>
         <w:spacing w:line="360" w:lineRule="auto"/>
       </w:pPr>
+      <w:proofErr w:type="spellStart"/>
       <w:r>
         <w:rPr>
           <w:b/>
           <w:bCs/>
         </w:rPr>
-        <w:t>Role-Based Access Control</w:t>
-      </w:r>
+        <w:t>TBL_Patient</w:t>
+      </w:r>
+      <w:proofErr w:type="spellEnd"/>
       <w:r>
         <w:br/>
-        <w:t>Distinct medical roles—doctor, nurse, and administrator—determine user permissions, ensuring tasks align with professional competencies and licensing.</w:t>
+        <w:t xml:space="preserve">This table forms the system’s core, containing identifiers such as </w:t>
+      </w:r>
+      <w:proofErr w:type="spellStart"/>
+      <w:r>
+        <w:t>Patient_ID</w:t>
+      </w:r>
+      <w:proofErr w:type="spellEnd"/>
+      <w:r>
+        <w:t xml:space="preserve"> and </w:t>
+      </w:r>
+      <w:proofErr w:type="spellStart"/>
+      <w:r>
+        <w:t>Patient_Number</w:t>
+      </w:r>
+      <w:proofErr w:type="spellEnd"/>
+      <w:r>
+        <w:t xml:space="preserve">, personal information, address structure, and essential audit fields such as </w:t>
+      </w:r>
+      <w:proofErr w:type="spellStart"/>
+      <w:r>
+        <w:t>Created_By_User_ID</w:t>
+      </w:r>
+      <w:proofErr w:type="spellEnd"/>
+      <w:r>
+        <w:t xml:space="preserve"> and timestamps.</w:t>
+      </w:r>
+      <w:r>
+        <w:t xml:space="preserve"> If a patient opts to be deleted from MS, all linked data to that patient, including medication data, will be deleted.</w:t>
       </w:r>
     </w:p>
     <w:p>
       <w:pPr>
         <w:numPr>
           <w:ilvl w:val="0"/>
-          <w:numId w:val="13"/>
+          <w:numId w:val="14"/>
         </w:numPr>
         <w:spacing w:line="360" w:lineRule="auto"/>
+      </w:pPr>
+      <w:proofErr w:type="spellStart"/>
+      <w:r>
+        <w:rPr>
+          <w:b/>
+          <w:bCs/>
+        </w:rPr>
+        <w:t>TBL_Medication</w:t>
+      </w:r>
+      <w:proofErr w:type="spellEnd"/>
+      <w:r>
+        <w:br/>
+        <w:t>Records contain medication name, prescribing date (</w:t>
+      </w:r>
+      <w:proofErr w:type="spellStart"/>
+      <w:r>
+        <w:t>System_Date</w:t>
+      </w:r>
+      <w:proofErr w:type="spellEnd"/>
+      <w:r>
+        <w:t xml:space="preserve">), remarks, associated patient, and the </w:t>
+      </w:r>
+      <w:proofErr w:type="spellStart"/>
+      <w:r>
+        <w:t>Prescribed_By_User_ID</w:t>
+      </w:r>
+      <w:proofErr w:type="spellEnd"/>
+      <w:r>
+        <w:t>—reinforcing full prescriber accountability.</w:t>
+      </w:r>
+    </w:p>
+    <w:p>
+      <w:pPr>
+        <w:numPr>
+          <w:ilvl w:val="0"/>
+          <w:numId w:val="14"/>
+        </w:numPr>
+        <w:spacing w:line="360" w:lineRule="auto"/>
+      </w:pPr>
+      <w:proofErr w:type="spellStart"/>
+      <w:r>
+        <w:rPr>
+          <w:b/>
+          <w:bCs/>
+        </w:rPr>
+        <w:t>TBL_User</w:t>
+      </w:r>
+      <w:proofErr w:type="spellEnd"/>
+      <w:r>
+        <w:br/>
+        <w:t>Stores authentication details, password hashing, user roles, and security tokens, enabling secure login and controlled system access.</w:t>
+      </w:r>
+    </w:p>
+    <w:p>
+      <w:pPr>
+        <w:spacing w:line="360" w:lineRule="auto"/>
+        <w:ind w:left="360"/>
+      </w:pPr>
+    </w:p>
+    <w:p>
+      <w:pPr>
+        <w:spacing w:line="360" w:lineRule="auto"/>
+        <w:rPr>
+          <w:b/>
+          <w:bCs/>
+        </w:rPr>
+      </w:pPr>
+      <w:r>
+        <w:rPr>
+          <w:b/>
+          <w:bCs/>
+        </w:rPr>
+        <w:t>Key Assumptions and Design Rationale</w:t>
+      </w:r>
+    </w:p>
+    <w:p>
+      <w:pPr>
+        <w:spacing w:line="360" w:lineRule="auto"/>
+        <w:rPr>
+          <w:b/>
+          <w:bCs/>
+        </w:rPr>
+      </w:pPr>
+    </w:p>
+    <w:p>
+      <w:pPr>
+        <w:spacing w:line="360" w:lineRule="auto"/>
+        <w:rPr>
+          <w:b/>
+          <w:bCs/>
+        </w:rPr>
+      </w:pPr>
+      <w:r>
+        <w:rPr>
+          <w:b/>
+          <w:bCs/>
+        </w:rPr>
+        <w:t>Professional Medical Hierarchy</w:t>
+      </w:r>
+    </w:p>
+    <w:p>
+      <w:pPr>
+        <w:spacing w:line="360" w:lineRule="auto"/>
+      </w:pPr>
+      <w:r>
+        <w:t xml:space="preserve">The system assumes a traditional medical licensing model where only clinicians—not administrative staff—can prescribe medications. This reflects global medical standards and </w:t>
+      </w:r>
+      <w:r>
+        <w:lastRenderedPageBreak/>
+        <w:t xml:space="preserve">reduces </w:t>
+      </w:r>
+      <w:r>
+        <w:t xml:space="preserve">the </w:t>
+      </w:r>
+      <w:r>
+        <w:t>risk of unauthorised clinical actions. Role-based restrictions are enforced at both UI and API layers to prevent circumvention.</w:t>
+      </w:r>
+    </w:p>
+    <w:p>
+      <w:pPr>
+        <w:spacing w:line="360" w:lineRule="auto"/>
+        <w:rPr>
+          <w:b/>
+          <w:bCs/>
+        </w:rPr>
+      </w:pPr>
+    </w:p>
+    <w:p>
+      <w:pPr>
+        <w:spacing w:line="360" w:lineRule="auto"/>
+        <w:rPr>
+          <w:b/>
+          <w:bCs/>
+        </w:rPr>
+      </w:pPr>
+      <w:r>
+        <w:rPr>
+          <w:b/>
+          <w:bCs/>
+        </w:rPr>
+        <w:t>Comprehensive Audit Trail</w:t>
+      </w:r>
+    </w:p>
+    <w:p>
+      <w:pPr>
+        <w:spacing w:line="360" w:lineRule="auto"/>
+      </w:pPr>
+      <w:r>
+        <w:t>Given the sensitive nature of medical data, an immutable audit system is essential. Every action—patient creation, medication entry, data modification</w:t>
+      </w:r>
+      <w:r>
+        <w:t xml:space="preserve"> </w:t>
+      </w:r>
+      <w:r>
+        <w:t xml:space="preserve">is </w:t>
+      </w:r>
+      <w:r>
+        <w:t>linked</w:t>
+      </w:r>
+      <w:r>
+        <w:t xml:space="preserve"> to a specific user. This enables:</w:t>
+      </w:r>
+    </w:p>
+    <w:p>
+      <w:pPr>
+        <w:numPr>
+          <w:ilvl w:val="0"/>
+          <w:numId w:val="16"/>
+        </w:numPr>
+        <w:spacing w:line="360" w:lineRule="auto"/>
+      </w:pPr>
+      <w:r>
+        <w:t xml:space="preserve">Legal </w:t>
+      </w:r>
+      <w:r>
+        <w:t xml:space="preserve">and GDPR </w:t>
+      </w:r>
+      <w:r>
+        <w:t>compliance</w:t>
+      </w:r>
+    </w:p>
+    <w:p>
+      <w:pPr>
+        <w:numPr>
+          <w:ilvl w:val="0"/>
+          <w:numId w:val="16"/>
+        </w:numPr>
+        <w:spacing w:line="360" w:lineRule="auto"/>
+      </w:pPr>
+      <w:r>
+        <w:t>Clinical quality oversight</w:t>
+      </w:r>
+    </w:p>
+    <w:p>
+      <w:pPr>
+        <w:numPr>
+          <w:ilvl w:val="0"/>
+          <w:numId w:val="16"/>
+        </w:numPr>
+        <w:spacing w:line="360" w:lineRule="auto"/>
+      </w:pPr>
+      <w:r>
+        <w:t>Insurance verification</w:t>
+      </w:r>
+      <w:r>
+        <w:t xml:space="preserve"> (this is not available in the current version; however, it can be added in the future)</w:t>
+      </w:r>
+    </w:p>
+    <w:p>
+      <w:pPr>
+        <w:numPr>
+          <w:ilvl w:val="0"/>
+          <w:numId w:val="16"/>
+        </w:numPr>
+        <w:spacing w:line="360" w:lineRule="auto"/>
+      </w:pPr>
+      <w:r>
+        <w:t>Protection in case of clinical disputes</w:t>
+      </w:r>
+      <w:r>
+        <w:t xml:space="preserve"> through historical information of assigned medication.</w:t>
+      </w:r>
+    </w:p>
+    <w:p>
+      <w:pPr>
+        <w:spacing w:line="360" w:lineRule="auto"/>
+      </w:pPr>
+    </w:p>
+    <w:p>
+      <w:pPr>
+        <w:spacing w:line="360" w:lineRule="auto"/>
+        <w:rPr>
+          <w:b/>
+          <w:bCs/>
+        </w:rPr>
+      </w:pPr>
+      <w:r>
+        <w:rPr>
+          <w:b/>
+          <w:bCs/>
+        </w:rPr>
+        <w:t>Geographic Specificity</w:t>
+      </w:r>
+    </w:p>
+    <w:p>
+      <w:pPr>
+        <w:spacing w:line="360" w:lineRule="auto"/>
+      </w:pPr>
+      <w:r>
+        <w:t>Although designed for Malta and Gozo, the system’s architecture permits expansion</w:t>
+      </w:r>
+      <w:r>
+        <w:t xml:space="preserve"> and use in other countries</w:t>
+      </w:r>
+      <w:r>
+        <w:t xml:space="preserve">. Preloading local towns ensures consistency in data entry while maintaining </w:t>
+      </w:r>
+      <w:r>
+        <w:t xml:space="preserve">higher </w:t>
+      </w:r>
+      <w:r>
+        <w:t>scalability</w:t>
+      </w:r>
+      <w:r>
+        <w:t xml:space="preserve"> and usage</w:t>
+      </w:r>
+      <w:r>
+        <w:t>.</w:t>
+      </w:r>
+    </w:p>
+    <w:p>
+      <w:pPr>
+        <w:spacing w:line="360" w:lineRule="auto"/>
+      </w:pPr>
+    </w:p>
+    <w:p>
+      <w:pPr>
+        <w:spacing w:line="360" w:lineRule="auto"/>
+        <w:rPr>
+          <w:b/>
+          <w:bCs/>
+        </w:rPr>
+      </w:pPr>
+      <w:r>
+        <w:rPr>
+          <w:b/>
+          <w:bCs/>
+        </w:rPr>
+        <w:t>Session-Based Security</w:t>
+      </w:r>
+    </w:p>
+    <w:p>
+      <w:pPr>
+        <w:spacing w:line="360" w:lineRule="auto"/>
+      </w:pPr>
+      <w:r>
+        <w:t xml:space="preserve">The platform uses secure sessions, </w:t>
+      </w:r>
+      <w:r>
+        <w:t>Cross-Site Request Forgery</w:t>
+      </w:r>
+      <w:r>
+        <w:t xml:space="preserve"> </w:t>
+      </w:r>
+      <w:r>
+        <w:t>(</w:t>
+      </w:r>
+      <w:r>
+        <w:t>CSRF</w:t>
+      </w:r>
+      <w:r>
+        <w:t>)</w:t>
+      </w:r>
+      <w:r>
+        <w:t xml:space="preserve"> protection, password hashing, and role-based navigation. These measures help ensure GDPR compliance and protect patient confidentiality.</w:t>
+      </w:r>
+    </w:p>
+    <w:p>
+      <w:pPr>
+        <w:spacing w:line="360" w:lineRule="auto"/>
+      </w:pPr>
+    </w:p>
+    <w:p>
+      <w:pPr>
+        <w:spacing w:line="360" w:lineRule="auto"/>
+        <w:rPr>
+          <w:b/>
+          <w:bCs/>
+        </w:rPr>
+      </w:pPr>
+      <w:r>
+        <w:rPr>
+          <w:b/>
+          <w:bCs/>
+        </w:rPr>
+        <w:t>Technical Architecture</w:t>
+      </w:r>
+    </w:p>
+    <w:p>
+      <w:pPr>
+        <w:spacing w:line="360" w:lineRule="auto"/>
+        <w:rPr>
+          <w:b/>
+          <w:bCs/>
+        </w:rPr>
+      </w:pPr>
+    </w:p>
+    <w:p>
+      <w:pPr>
+        <w:spacing w:line="360" w:lineRule="auto"/>
+        <w:rPr>
+          <w:b/>
+          <w:bCs/>
+        </w:rPr>
+      </w:pPr>
+      <w:r>
+        <w:rPr>
+          <w:b/>
+          <w:bCs/>
+        </w:rPr>
+        <w:t>Database Safety Features</w:t>
+      </w:r>
+    </w:p>
+    <w:p>
+      <w:pPr>
+        <w:numPr>
+          <w:ilvl w:val="0"/>
+          <w:numId w:val="17"/>
+        </w:numPr>
+        <w:spacing w:line="360" w:lineRule="auto"/>
+      </w:pPr>
+      <w:r>
+        <w:rPr>
+          <w:b/>
+          <w:bCs/>
+        </w:rPr>
+        <w:t>Constraint Checking:</w:t>
+      </w:r>
+      <w:r>
+        <w:t xml:space="preserve"> </w:t>
+      </w:r>
+      <w:r>
+        <w:t>MS does not allow data duplication and ensures data integrity through constraint setup</w:t>
+      </w:r>
+      <w:r>
+        <w:t>, both through front-end checks and back-end constraints.</w:t>
+      </w:r>
+      <w:r>
+        <w:t xml:space="preserve"> </w:t>
+      </w:r>
+    </w:p>
+    <w:p>
+      <w:pPr>
+        <w:numPr>
+          <w:ilvl w:val="0"/>
+          <w:numId w:val="17"/>
+        </w:numPr>
+        <w:spacing w:line="360" w:lineRule="auto"/>
+      </w:pPr>
+      <w:r>
+        <w:rPr>
+          <w:b/>
+          <w:bCs/>
+        </w:rPr>
+        <w:t>Backward Compatibility:</w:t>
+      </w:r>
+      <w:r>
+        <w:t xml:space="preserve"> Defaults ensure older records integrate smoothly with new schema changes.</w:t>
+      </w:r>
+      <w:r>
+        <w:t xml:space="preserve"> This is taken care of by the database administration with additional front-end checks that ensure consistency of data.</w:t>
+      </w:r>
+    </w:p>
+    <w:p>
+      <w:pPr>
+        <w:spacing w:line="360" w:lineRule="auto"/>
+        <w:rPr>
+          <w:b/>
+          <w:bCs/>
+        </w:rPr>
+      </w:pPr>
+      <w:r>
+        <w:rPr>
+          <w:b/>
+          <w:bCs/>
+        </w:rPr>
+        <w:t>Enhanced User Experience</w:t>
+      </w:r>
+    </w:p>
+    <w:p>
+      <w:pPr>
+        <w:numPr>
+          <w:ilvl w:val="0"/>
+          <w:numId w:val="18"/>
+        </w:numPr>
+        <w:spacing w:line="360" w:lineRule="auto"/>
+      </w:pPr>
+      <w:r>
+        <w:t>Real-time search across names, patient numbers, medication records, and locations</w:t>
+      </w:r>
+      <w:r>
+        <w:t xml:space="preserve"> is available through the MS application. A r</w:t>
+      </w:r>
+      <w:r>
+        <w:t>esponsive</w:t>
+      </w:r>
+      <w:r>
+        <w:t xml:space="preserve"> and fast interface using </w:t>
+      </w:r>
+      <w:r>
+        <w:t xml:space="preserve">medical-themed </w:t>
+      </w:r>
+      <w:r>
+        <w:t>emojis is used to enhance user experience.</w:t>
+      </w:r>
+    </w:p>
+    <w:p>
+      <w:pPr>
+        <w:numPr>
+          <w:ilvl w:val="0"/>
+          <w:numId w:val="18"/>
+        </w:numPr>
+        <w:spacing w:line="360" w:lineRule="auto"/>
+      </w:pPr>
+      <w:r>
+        <w:t>Role-specific badges and restricted navigation</w:t>
+      </w:r>
+      <w:r>
+        <w:t xml:space="preserve"> is provided to ensure user experience is enhanced by providing additional information about the used role as in </w:t>
+      </w:r>
+      <w:r>
+        <w:fldChar w:fldCharType="begin"/>
+      </w:r>
+      <w:r>
+        <w:instrText xml:space="preserve"> REF _Ref214697947 \h </w:instrText>
+      </w:r>
+      <w:r>
+        <w:fldChar w:fldCharType="separate"/>
+      </w:r>
+      <w:r>
+        <w:t xml:space="preserve">Figure </w:t>
+      </w:r>
+      <w:r>
+        <w:rPr>
+          <w:noProof/>
+        </w:rPr>
+        <w:t>9</w:t>
+      </w:r>
+      <w:r>
+        <w:t xml:space="preserve"> - Role Information Display</w:t>
+      </w:r>
+      <w:r>
+        <w:fldChar w:fldCharType="end"/>
+      </w:r>
+      <w:r>
+        <w:t>.</w:t>
+      </w:r>
+    </w:p>
+    <w:p>
+      <w:pPr>
+        <w:keepNext/>
+        <w:spacing w:line="360" w:lineRule="auto"/>
+        <w:ind w:left="360"/>
+        <w:jc w:val="center"/>
+      </w:pPr>
+      <w:r>
+        <w:drawing>
+          <wp:inline distT="0" distB="0" distL="0" distR="0" wp14:anchorId="48D3FD4F" wp14:editId="118B7FB3">
+            <wp:extent cx="3038899" cy="762106"/>
+            <wp:effectExtent l="0" t="0" r="9525" b="0"/>
+            <wp:docPr id="1761670000" name="Picture 1" descr="A blue sign with white text"/>
+            <wp:cNvGraphicFramePr>
+              <a:graphicFrameLocks xmlns:a="http://schemas.openxmlformats.org/drawingml/2006/main" noChangeAspect="1"/>
+            </wp:cNvGraphicFramePr>
+            <a:graphic xmlns:a="http://schemas.openxmlformats.org/drawingml/2006/main">
+              <a:graphicData uri="http://schemas.openxmlformats.org/drawingml/2006/picture">
+                <pic:pic xmlns:pic="http://schemas.openxmlformats.org/drawingml/2006/picture">
+                  <pic:nvPicPr>
+                    <pic:cNvPr id="1761670000" name="Picture 1" descr="A blue sign with white text"/>
+                    <pic:cNvPicPr/>
+                  </pic:nvPicPr>
+                  <pic:blipFill>
+                    <a:blip r:embed="rId17"/>
+                    <a:stretch>
+                      <a:fillRect/>
+                    </a:stretch>
+                  </pic:blipFill>
+                  <pic:spPr>
+                    <a:xfrm>
+                      <a:off x="0" y="0"/>
+                      <a:ext cx="3038899" cy="762106"/>
+                    </a:xfrm>
+                    <a:prstGeom prst="rect">
+                      <a:avLst/>
+                    </a:prstGeom>
+                  </pic:spPr>
+                </pic:pic>
+              </a:graphicData>
+            </a:graphic>
+          </wp:inline>
+        </w:drawing>
+      </w:r>
+    </w:p>
+    <w:p>
+      <w:pPr>
+        <w:pStyle w:val="Caption"/>
+        <w:jc w:val="center"/>
+      </w:pPr>
+      <w:bookmarkStart w:id="7" w:name="_Ref214697947"/>
+      <w:r>
+        <w:t xml:space="preserve">Figure </w:t>
+      </w:r>
+      <w:fldSimple w:instr=" SEQ Figure \* ARABIC ">
+        <w:r>
+          <w:rPr>
+            <w:noProof/>
+          </w:rPr>
+          <w:t>9</w:t>
+        </w:r>
+      </w:fldSimple>
+      <w:r>
+        <w:t xml:space="preserve"> - Role Information Display</w:t>
+      </w:r>
+      <w:bookmarkEnd w:id="7"/>
+    </w:p>
+    <w:p>
+      <w:pPr>
+        <w:spacing w:line="360" w:lineRule="auto"/>
+        <w:rPr>
+          <w:b/>
+          <w:bCs/>
+        </w:rPr>
+      </w:pPr>
+      <w:r>
+        <w:rPr>
+          <w:b/>
+          <w:bCs/>
+        </w:rPr>
+        <w:t>Security and Compliance</w:t>
+      </w:r>
+    </w:p>
+    <w:p>
+      <w:pPr>
+        <w:numPr>
+          <w:ilvl w:val="0"/>
+          <w:numId w:val="19"/>
+        </w:numPr>
+        <w:spacing w:line="360" w:lineRule="auto"/>
+      </w:pPr>
+      <w:r>
+        <w:t xml:space="preserve">Medication information is provided through an API; however, as an extra enhancement to ensure service continuation, a </w:t>
+      </w:r>
+      <w:r>
+        <w:t>JavaScript</w:t>
+      </w:r>
+      <w:r>
+        <w:t xml:space="preserve"> </w:t>
+      </w:r>
+      <w:r>
+        <w:t xml:space="preserve">provides </w:t>
+      </w:r>
+      <w:r>
+        <w:t xml:space="preserve">a </w:t>
+      </w:r>
+      <w:r>
+        <w:t xml:space="preserve">basic </w:t>
+      </w:r>
+      <w:r>
+        <w:t xml:space="preserve">popular </w:t>
+      </w:r>
+      <w:r>
+        <w:t xml:space="preserve">medications </w:t>
+      </w:r>
+      <w:r>
+        <w:t>list normally used to ensure business continuation.</w:t>
+      </w:r>
+    </w:p>
+    <w:p>
+      <w:pPr>
+        <w:numPr>
+          <w:ilvl w:val="0"/>
+          <w:numId w:val="19"/>
+        </w:numPr>
+        <w:spacing w:line="360" w:lineRule="auto"/>
+      </w:pPr>
+      <w:r>
+        <w:t>The password is stored in a hashed manner within the database, ensuring basic security is provided. In the future, additional encryption mechanisms can be used to enhance better secure protocols and channels.</w:t>
+      </w:r>
+    </w:p>
+    <w:p>
+      <w:pPr>
+        <w:numPr>
+          <w:ilvl w:val="0"/>
+          <w:numId w:val="19"/>
+        </w:numPr>
+        <w:spacing w:line="360" w:lineRule="auto"/>
+        <w:rPr>
+          <w:b/>
+          <w:bCs/>
+        </w:rPr>
+      </w:pPr>
+      <w:r>
+        <w:t>Secure password reset and session timeout</w:t>
+      </w:r>
+      <w:r>
+        <w:t xml:space="preserve"> are applied.</w:t>
+      </w:r>
+    </w:p>
+    <w:p>
+      <w:pPr>
+        <w:spacing w:line="360" w:lineRule="auto"/>
+        <w:rPr>
+          <w:b/>
+          <w:bCs/>
+        </w:rPr>
       </w:pPr>
       <w:r>
         <w:rPr>
@@ -1313,797 +3160,17 @@
           <w:bCs/>
         </w:rPr>
         <w:lastRenderedPageBreak/>
-        <w:t>Regulatory Compliance</w:t>
-      </w:r>
-      <w:r>
-        <w:br/>
-        <w:t>Robust auditing practices, secure user authentication, and data handling techniques ensure compliance with GDPR and healthcare industry standards.</w:t>
-      </w:r>
-    </w:p>
-    <w:p>
-      <w:pPr>
-        <w:numPr>
-          <w:ilvl w:val="0"/>
-          <w:numId w:val="13"/>
-        </w:numPr>
-        <w:spacing w:line="360" w:lineRule="auto"/>
-      </w:pPr>
-      <w:r>
+        <w:t>Business Value and Clinical Impact</w:t>
+      </w:r>
+    </w:p>
+    <w:p>
+      <w:pPr>
+        <w:spacing w:line="360" w:lineRule="auto"/>
         <w:rPr>
           <w:b/>
           <w:bCs/>
         </w:rPr>
-        <w:t>Professional Accountability</w:t>
-      </w:r>
-      <w:r>
-        <w:br/>
-        <w:t>Every patient record creation or prescription action is attributed to a specific healthcare provider, supporting liability protection and clinical governance.</w:t>
-      </w:r>
-    </w:p>
-    <w:p>
-      <w:pPr>
-        <w:spacing w:line="360" w:lineRule="auto"/>
-        <w:rPr>
-          <w:b/>
-          <w:bCs/>
-        </w:rPr>
-      </w:pPr>
-      <w:r>
-        <w:rPr>
-          <w:b/>
-          <w:bCs/>
-        </w:rPr>
-        <w:t>Entity Relationship Diagram (ERD) Analysis</w:t>
-      </w:r>
-    </w:p>
-    <w:p>
-      <w:pPr>
-        <w:spacing w:line="360" w:lineRule="auto"/>
-        <w:rPr>
-          <w:b/>
-          <w:bCs/>
-        </w:rPr>
-      </w:pPr>
-      <w:r>
-        <w:rPr>
-          <w:b/>
-          <w:bCs/>
-        </w:rPr>
-        <w:t>Database Architecture</w:t>
-      </w:r>
-    </w:p>
-    <w:p>
-      <w:pPr>
-        <w:spacing w:line="360" w:lineRule="auto"/>
-      </w:pPr>
-      <w:r>
-        <w:t>The system’s ERD outlines a normalised relational database composed of six core entities designed for stability, scalability, and full audit capability.</w:t>
-      </w:r>
-    </w:p>
-    <w:p>
-      <w:pPr>
-        <w:numPr>
-          <w:ilvl w:val="0"/>
-          <w:numId w:val="14"/>
-        </w:numPr>
-        <w:spacing w:line="360" w:lineRule="auto"/>
-      </w:pPr>
-      <w:proofErr w:type="spellStart"/>
-      <w:r>
-        <w:rPr>
-          <w:b/>
-          <w:bCs/>
-        </w:rPr>
-        <w:t>TBL_Country</w:t>
-      </w:r>
-      <w:proofErr w:type="spellEnd"/>
-      <w:r>
-        <w:rPr>
-          <w:b/>
-          <w:bCs/>
-        </w:rPr>
-        <w:t xml:space="preserve"> &amp; </w:t>
-      </w:r>
-      <w:proofErr w:type="spellStart"/>
-      <w:r>
-        <w:rPr>
-          <w:b/>
-          <w:bCs/>
-        </w:rPr>
-        <w:t>TBL_Town</w:t>
-      </w:r>
-      <w:proofErr w:type="spellEnd"/>
-    </w:p>
-    <w:p>
-      <w:pPr>
-        <w:spacing w:line="360" w:lineRule="auto"/>
-        <w:ind w:left="720"/>
-      </w:pPr>
-      <w:r>
-        <w:t>These tables establish a geographic hierarchy supporting Malta and Gozo. Pre-populated entries reflect local healthcare context while retaining the ability to scale internationally.</w:t>
-      </w:r>
-    </w:p>
-    <w:p>
-      <w:pPr>
-        <w:numPr>
-          <w:ilvl w:val="0"/>
-          <w:numId w:val="14"/>
-        </w:numPr>
-        <w:spacing w:line="360" w:lineRule="auto"/>
-      </w:pPr>
-      <w:proofErr w:type="spellStart"/>
-      <w:r>
-        <w:rPr>
-          <w:b/>
-          <w:bCs/>
-        </w:rPr>
-        <w:t>TBL_Gender</w:t>
-      </w:r>
-      <w:proofErr w:type="spellEnd"/>
-      <w:r>
-        <w:br/>
-        <w:t>Supports inclusive demographic classification by allowing Male, Female, and Other.</w:t>
-      </w:r>
-    </w:p>
-    <w:p>
-      <w:pPr>
-        <w:numPr>
-          <w:ilvl w:val="0"/>
-          <w:numId w:val="14"/>
-        </w:numPr>
-        <w:spacing w:line="360" w:lineRule="auto"/>
-      </w:pPr>
-      <w:proofErr w:type="spellStart"/>
-      <w:r>
-        <w:rPr>
-          <w:b/>
-          <w:bCs/>
-        </w:rPr>
-        <w:t>TBL_Patient</w:t>
-      </w:r>
-      <w:proofErr w:type="spellEnd"/>
-      <w:r>
-        <w:br/>
-        <w:t xml:space="preserve">This table forms the system’s core, containing identifiers such as </w:t>
-      </w:r>
-      <w:proofErr w:type="spellStart"/>
-      <w:r>
-        <w:t>Patient_ID</w:t>
-      </w:r>
-      <w:proofErr w:type="spellEnd"/>
-      <w:r>
-        <w:t xml:space="preserve"> and </w:t>
-      </w:r>
-      <w:proofErr w:type="spellStart"/>
-      <w:r>
-        <w:t>Patient_Number</w:t>
-      </w:r>
-      <w:proofErr w:type="spellEnd"/>
-      <w:r>
-        <w:t xml:space="preserve">, personal information, address structure, and essential audit fields such as </w:t>
-      </w:r>
-      <w:proofErr w:type="spellStart"/>
-      <w:r>
-        <w:t>Created_By_User_ID</w:t>
-      </w:r>
-      <w:proofErr w:type="spellEnd"/>
-      <w:r>
-        <w:t xml:space="preserve"> and timestamps.</w:t>
-      </w:r>
-    </w:p>
-    <w:p>
-      <w:pPr>
-        <w:numPr>
-          <w:ilvl w:val="0"/>
-          <w:numId w:val="14"/>
-        </w:numPr>
-        <w:spacing w:line="360" w:lineRule="auto"/>
-      </w:pPr>
-      <w:proofErr w:type="spellStart"/>
-      <w:r>
-        <w:rPr>
-          <w:b/>
-          <w:bCs/>
-        </w:rPr>
-        <w:t>TBL_Medication</w:t>
-      </w:r>
-      <w:proofErr w:type="spellEnd"/>
-      <w:r>
-        <w:br/>
-        <w:t>Records contain medication name, prescribing date (</w:t>
-      </w:r>
-      <w:proofErr w:type="spellStart"/>
-      <w:r>
-        <w:t>System_Date</w:t>
-      </w:r>
-      <w:proofErr w:type="spellEnd"/>
-      <w:r>
-        <w:t xml:space="preserve">), remarks, associated patient, and the </w:t>
-      </w:r>
-      <w:proofErr w:type="spellStart"/>
-      <w:r>
-        <w:t>Prescribed_By_User_ID</w:t>
-      </w:r>
-      <w:proofErr w:type="spellEnd"/>
-      <w:r>
-        <w:t>—reinforcing full prescriber accountability.</w:t>
-      </w:r>
-    </w:p>
-    <w:p>
-      <w:pPr>
-        <w:numPr>
-          <w:ilvl w:val="0"/>
-          <w:numId w:val="14"/>
-        </w:numPr>
-        <w:spacing w:line="360" w:lineRule="auto"/>
-      </w:pPr>
-      <w:proofErr w:type="spellStart"/>
-      <w:r>
-        <w:rPr>
-          <w:b/>
-          <w:bCs/>
-        </w:rPr>
-        <w:t>TBL_User</w:t>
-      </w:r>
-      <w:proofErr w:type="spellEnd"/>
-      <w:r>
-        <w:br/>
-        <w:t>Stores authentication details, password hashing, user roles, and security tokens, enabling secure login and controlled system access.</w:t>
-      </w:r>
-    </w:p>
-    <w:p>
-      <w:pPr>
-        <w:spacing w:line="360" w:lineRule="auto"/>
-        <w:rPr>
-          <w:b/>
-          <w:bCs/>
-        </w:rPr>
-      </w:pPr>
-      <w:r>
-        <w:rPr>
-          <w:b/>
-          <w:bCs/>
-        </w:rPr>
-        <w:lastRenderedPageBreak/>
-        <w:t>Advanced Relationships</w:t>
-      </w:r>
-    </w:p>
-    <w:p>
-      <w:pPr>
-        <w:spacing w:line="360" w:lineRule="auto"/>
-      </w:pPr>
-      <w:r>
-        <w:t>Several key relationships shape the clinical workflow:</w:t>
-      </w:r>
-    </w:p>
-    <w:p>
-      <w:pPr>
-        <w:numPr>
-          <w:ilvl w:val="0"/>
-          <w:numId w:val="15"/>
-        </w:numPr>
-        <w:spacing w:line="360" w:lineRule="auto"/>
-      </w:pPr>
-      <w:r>
-        <w:rPr>
-          <w:b/>
-          <w:bCs/>
-        </w:rPr>
-        <w:t>Geographic Hierarchy:</w:t>
-      </w:r>
-      <w:r>
-        <w:t xml:space="preserve"> Country → Town → Patient allows for regional health analytics.</w:t>
-      </w:r>
-    </w:p>
-    <w:p>
-      <w:pPr>
-        <w:numPr>
-          <w:ilvl w:val="0"/>
-          <w:numId w:val="15"/>
-        </w:numPr>
-        <w:spacing w:line="360" w:lineRule="auto"/>
-      </w:pPr>
-      <w:r>
-        <w:rPr>
-          <w:b/>
-          <w:bCs/>
-        </w:rPr>
-        <w:t>Clinical Workflow:</w:t>
-      </w:r>
-      <w:r>
-        <w:t xml:space="preserve"> Patients can have multiple medication entries, forming a comprehensive medical history.</w:t>
-      </w:r>
-    </w:p>
-    <w:p>
-      <w:pPr>
-        <w:numPr>
-          <w:ilvl w:val="0"/>
-          <w:numId w:val="15"/>
-        </w:numPr>
-        <w:spacing w:line="360" w:lineRule="auto"/>
-      </w:pPr>
-      <w:r>
-        <w:rPr>
-          <w:b/>
-          <w:bCs/>
-        </w:rPr>
-        <w:t>Audit Trail:</w:t>
-      </w:r>
-      <w:r>
-        <w:t xml:space="preserve"> Both patients and medications include user attribution fields, creating an unbroken accountability chain.</w:t>
-      </w:r>
-    </w:p>
-    <w:p>
-      <w:pPr>
-        <w:spacing w:line="360" w:lineRule="auto"/>
-      </w:pPr>
-      <w:r>
-        <w:t>These relationships support not only clinical operations but also regulatory audits and patient safety initiatives.</w:t>
-      </w:r>
-    </w:p>
-    <w:p>
-      <w:pPr>
-        <w:spacing w:line="360" w:lineRule="auto"/>
-        <w:rPr>
-          <w:b/>
-          <w:bCs/>
-        </w:rPr>
-      </w:pPr>
-      <w:r>
-        <w:rPr>
-          <w:b/>
-          <w:bCs/>
-        </w:rPr>
-        <w:t>Key Assumptions and Design Rationale</w:t>
-      </w:r>
-    </w:p>
-    <w:p>
-      <w:pPr>
-        <w:spacing w:line="360" w:lineRule="auto"/>
-        <w:rPr>
-          <w:b/>
-          <w:bCs/>
-        </w:rPr>
-      </w:pPr>
-      <w:r>
-        <w:rPr>
-          <w:b/>
-          <w:bCs/>
-        </w:rPr>
-        <w:t>Professional Medical Hierarchy</w:t>
-      </w:r>
-    </w:p>
-    <w:p>
-      <w:pPr>
-        <w:spacing w:line="360" w:lineRule="auto"/>
-      </w:pPr>
-      <w:r>
-        <w:t>The system assumes a traditional medical licensing model where only clinicians—not administrative staff—can prescribe medications. This reflects global medical standards and reduces risk of unauthorised clinical actions. Role-based restrictions are enforced at both UI and API layers to prevent circumvention.</w:t>
-      </w:r>
-    </w:p>
-    <w:p>
-      <w:pPr>
-        <w:spacing w:line="360" w:lineRule="auto"/>
-        <w:rPr>
-          <w:b/>
-          <w:bCs/>
-        </w:rPr>
-      </w:pPr>
-      <w:r>
-        <w:rPr>
-          <w:b/>
-          <w:bCs/>
-        </w:rPr>
-        <w:t>Comprehensive Audit Trail</w:t>
-      </w:r>
-    </w:p>
-    <w:p>
-      <w:pPr>
-        <w:spacing w:line="360" w:lineRule="auto"/>
-      </w:pPr>
-      <w:r>
-        <w:t>Given the sensitive nature of medical data, an immutable audit system is essential. Every action—patient creation, medication entry, data modification—is tied to a specific user. This enables:</w:t>
-      </w:r>
-    </w:p>
-    <w:p>
-      <w:pPr>
-        <w:numPr>
-          <w:ilvl w:val="0"/>
-          <w:numId w:val="16"/>
-        </w:numPr>
-        <w:spacing w:line="360" w:lineRule="auto"/>
-      </w:pPr>
-      <w:r>
-        <w:t>Legal compliance</w:t>
-      </w:r>
-    </w:p>
-    <w:p>
-      <w:pPr>
-        <w:numPr>
-          <w:ilvl w:val="0"/>
-          <w:numId w:val="16"/>
-        </w:numPr>
-        <w:spacing w:line="360" w:lineRule="auto"/>
-      </w:pPr>
-      <w:r>
-        <w:t>Clinical quality oversight</w:t>
-      </w:r>
-    </w:p>
-    <w:p>
-      <w:pPr>
-        <w:numPr>
-          <w:ilvl w:val="0"/>
-          <w:numId w:val="16"/>
-        </w:numPr>
-        <w:spacing w:line="360" w:lineRule="auto"/>
-      </w:pPr>
-      <w:r>
-        <w:t>Insurance verification</w:t>
-      </w:r>
-    </w:p>
-    <w:p>
-      <w:pPr>
-        <w:numPr>
-          <w:ilvl w:val="0"/>
-          <w:numId w:val="16"/>
-        </w:numPr>
-        <w:spacing w:line="360" w:lineRule="auto"/>
-      </w:pPr>
-      <w:r>
-        <w:t>Protection in case of clinical disputes</w:t>
-      </w:r>
-    </w:p>
-    <w:p>
-      <w:pPr>
-        <w:spacing w:line="360" w:lineRule="auto"/>
-        <w:rPr>
-          <w:b/>
-          <w:bCs/>
-        </w:rPr>
-      </w:pPr>
-      <w:r>
-        <w:rPr>
-          <w:b/>
-          <w:bCs/>
-        </w:rPr>
-        <w:t>Geographic Specificity</w:t>
-      </w:r>
-    </w:p>
-    <w:p>
-      <w:pPr>
-        <w:spacing w:line="360" w:lineRule="auto"/>
-      </w:pPr>
-      <w:r>
-        <w:lastRenderedPageBreak/>
-        <w:t>Although designed for Malta and Gozo, the system’s architecture permits expansion. Preloading local towns ensures consistency in data entry while maintaining international scalability.</w:t>
-      </w:r>
-    </w:p>
-    <w:p>
-      <w:pPr>
-        <w:spacing w:line="360" w:lineRule="auto"/>
-        <w:rPr>
-          <w:b/>
-          <w:bCs/>
-        </w:rPr>
-      </w:pPr>
-      <w:r>
-        <w:rPr>
-          <w:b/>
-          <w:bCs/>
-        </w:rPr>
-        <w:t>Session-Based Security</w:t>
-      </w:r>
-    </w:p>
-    <w:p>
-      <w:pPr>
-        <w:spacing w:line="360" w:lineRule="auto"/>
-      </w:pPr>
-      <w:r>
-        <w:t>The platform uses secure sessions, CSRF protection, password hashing, and role-based navigation. These measures help ensure GDPR compliance and protect patient confidentiality.</w:t>
-      </w:r>
-    </w:p>
-    <w:p>
-      <w:pPr>
-        <w:spacing w:line="360" w:lineRule="auto"/>
-        <w:rPr>
-          <w:b/>
-          <w:bCs/>
-        </w:rPr>
-      </w:pPr>
-      <w:r>
-        <w:rPr>
-          <w:b/>
-          <w:bCs/>
-        </w:rPr>
-        <w:t>Technical Architecture</w:t>
-      </w:r>
-    </w:p>
-    <w:p>
-      <w:pPr>
-        <w:spacing w:line="360" w:lineRule="auto"/>
-        <w:rPr>
-          <w:b/>
-          <w:bCs/>
-        </w:rPr>
-      </w:pPr>
-      <w:r>
-        <w:rPr>
-          <w:b/>
-          <w:bCs/>
-        </w:rPr>
-        <w:t>Database Safety Features</w:t>
-      </w:r>
-    </w:p>
-    <w:p>
-      <w:pPr>
-        <w:numPr>
-          <w:ilvl w:val="0"/>
-          <w:numId w:val="17"/>
-        </w:numPr>
-        <w:spacing w:line="360" w:lineRule="auto"/>
-      </w:pPr>
-      <w:r>
-        <w:rPr>
-          <w:b/>
-          <w:bCs/>
-        </w:rPr>
-        <w:t>Safe Schema Evolution:</w:t>
-      </w:r>
-      <w:r>
-        <w:t xml:space="preserve"> IF NOT EXISTS safeguards avoid deployment failures during updates.</w:t>
-      </w:r>
-    </w:p>
-    <w:p>
-      <w:pPr>
-        <w:numPr>
-          <w:ilvl w:val="0"/>
-          <w:numId w:val="17"/>
-        </w:numPr>
-        <w:spacing w:line="360" w:lineRule="auto"/>
-      </w:pPr>
-      <w:r>
-        <w:rPr>
-          <w:b/>
-          <w:bCs/>
-        </w:rPr>
-        <w:t>Constraint Checking:</w:t>
-      </w:r>
-      <w:r>
-        <w:t xml:space="preserve"> The use of INFORMATION_SCHEMA prevents duplicate foreign key creation.</w:t>
-      </w:r>
-    </w:p>
-    <w:p>
-      <w:pPr>
-        <w:numPr>
-          <w:ilvl w:val="0"/>
-          <w:numId w:val="17"/>
-        </w:numPr>
-        <w:spacing w:line="360" w:lineRule="auto"/>
-      </w:pPr>
-      <w:r>
-        <w:rPr>
-          <w:b/>
-          <w:bCs/>
-        </w:rPr>
-        <w:t>Backward Compatibility:</w:t>
-      </w:r>
-      <w:r>
-        <w:t xml:space="preserve"> Defaults ensure older records integrate smoothly with new schema changes.</w:t>
-      </w:r>
-    </w:p>
-    <w:p>
-      <w:pPr>
-        <w:spacing w:line="360" w:lineRule="auto"/>
-        <w:rPr>
-          <w:b/>
-          <w:bCs/>
-        </w:rPr>
-      </w:pPr>
-      <w:r>
-        <w:rPr>
-          <w:b/>
-          <w:bCs/>
-        </w:rPr>
-        <w:t>Enhanced User Experience</w:t>
-      </w:r>
-    </w:p>
-    <w:p>
-      <w:pPr>
-        <w:numPr>
-          <w:ilvl w:val="0"/>
-          <w:numId w:val="18"/>
-        </w:numPr>
-        <w:spacing w:line="360" w:lineRule="auto"/>
-      </w:pPr>
-      <w:r>
-        <w:t>Real-time search across names, patient numbers, medication records, and locations</w:t>
-      </w:r>
-    </w:p>
-    <w:p>
-      <w:pPr>
-        <w:numPr>
-          <w:ilvl w:val="0"/>
-          <w:numId w:val="18"/>
-        </w:numPr>
-        <w:spacing w:line="360" w:lineRule="auto"/>
-      </w:pPr>
-      <w:r>
-        <w:t>Responsive, medical-themed UI</w:t>
-      </w:r>
-    </w:p>
-    <w:p>
-      <w:pPr>
-        <w:numPr>
-          <w:ilvl w:val="0"/>
-          <w:numId w:val="18"/>
-        </w:numPr>
-        <w:spacing w:line="360" w:lineRule="auto"/>
-      </w:pPr>
-      <w:r>
-        <w:t>Role-specific badges and restricted navigation</w:t>
-      </w:r>
-    </w:p>
-    <w:p>
-      <w:pPr>
-        <w:numPr>
-          <w:ilvl w:val="0"/>
-          <w:numId w:val="18"/>
-        </w:numPr>
-        <w:spacing w:line="360" w:lineRule="auto"/>
-      </w:pPr>
-      <w:r>
-        <w:t>Intelligent form handling to avoid duplicate accounts</w:t>
-      </w:r>
-    </w:p>
-    <w:p>
-      <w:pPr>
-        <w:spacing w:line="360" w:lineRule="auto"/>
-        <w:rPr>
-          <w:b/>
-          <w:bCs/>
-        </w:rPr>
-      </w:pPr>
-      <w:r>
-        <w:rPr>
-          <w:b/>
-          <w:bCs/>
-        </w:rPr>
-        <w:t>Security and Compliance</w:t>
-      </w:r>
-    </w:p>
-    <w:p>
-      <w:pPr>
-        <w:numPr>
-          <w:ilvl w:val="0"/>
-          <w:numId w:val="19"/>
-        </w:numPr>
-        <w:spacing w:line="360" w:lineRule="auto"/>
-      </w:pPr>
-      <w:r>
-        <w:t>Multi-layer authorization (page, API, database)</w:t>
-      </w:r>
-    </w:p>
-    <w:p>
-      <w:pPr>
-        <w:numPr>
-          <w:ilvl w:val="0"/>
-          <w:numId w:val="19"/>
-        </w:numPr>
-        <w:spacing w:line="360" w:lineRule="auto"/>
-      </w:pPr>
-      <w:proofErr w:type="spellStart"/>
-      <w:r>
-        <w:t>Bcrypt</w:t>
-      </w:r>
-      <w:proofErr w:type="spellEnd"/>
-      <w:r>
-        <w:t xml:space="preserve"> password hashing</w:t>
-      </w:r>
-    </w:p>
-    <w:p>
-      <w:pPr>
-        <w:numPr>
-          <w:ilvl w:val="0"/>
-          <w:numId w:val="19"/>
-        </w:numPr>
-        <w:spacing w:line="360" w:lineRule="auto"/>
-      </w:pPr>
-      <w:r>
-        <w:t>Secure password reset and session timeout</w:t>
-      </w:r>
-    </w:p>
-    <w:p>
-      <w:pPr>
-        <w:numPr>
-          <w:ilvl w:val="0"/>
-          <w:numId w:val="19"/>
-        </w:numPr>
-        <w:spacing w:line="360" w:lineRule="auto"/>
-      </w:pPr>
-      <w:r>
-        <w:t>GDPR-aligned data protection</w:t>
-      </w:r>
-    </w:p>
-    <w:p>
-      <w:pPr>
-        <w:spacing w:line="360" w:lineRule="auto"/>
-        <w:rPr>
-          <w:b/>
-          <w:bCs/>
-        </w:rPr>
-      </w:pPr>
-      <w:r>
-        <w:rPr>
-          <w:b/>
-          <w:bCs/>
-        </w:rPr>
-        <w:lastRenderedPageBreak/>
-        <w:t>Professional Medical Workflow</w:t>
-      </w:r>
-    </w:p>
-    <w:p>
-      <w:pPr>
-        <w:numPr>
-          <w:ilvl w:val="0"/>
-          <w:numId w:val="20"/>
-        </w:numPr>
-        <w:spacing w:line="360" w:lineRule="auto"/>
-      </w:pPr>
-      <w:r>
-        <w:t>Role-based navigation and permissions</w:t>
-      </w:r>
-    </w:p>
-    <w:p>
-      <w:pPr>
-        <w:numPr>
-          <w:ilvl w:val="0"/>
-          <w:numId w:val="20"/>
-        </w:numPr>
-        <w:spacing w:line="360" w:lineRule="auto"/>
-      </w:pPr>
-      <w:r>
-        <w:t>Recent medication prioritisation for clinical relevance</w:t>
-      </w:r>
-    </w:p>
-    <w:p>
-      <w:pPr>
-        <w:numPr>
-          <w:ilvl w:val="0"/>
-          <w:numId w:val="20"/>
-        </w:numPr>
-        <w:spacing w:line="360" w:lineRule="auto"/>
-      </w:pPr>
-      <w:r>
-        <w:t>Clear prescriber identification on every record</w:t>
-      </w:r>
-    </w:p>
-    <w:p>
-      <w:pPr>
-        <w:numPr>
-          <w:ilvl w:val="0"/>
-          <w:numId w:val="20"/>
-        </w:numPr>
-        <w:spacing w:line="360" w:lineRule="auto"/>
-      </w:pPr>
-      <w:r>
-        <w:t>Immutable audit trails</w:t>
-      </w:r>
-    </w:p>
-    <w:p>
-      <w:pPr>
-        <w:spacing w:line="360" w:lineRule="auto"/>
-        <w:rPr>
-          <w:b/>
-          <w:bCs/>
-        </w:rPr>
-      </w:pPr>
-      <w:r>
-        <w:rPr>
-          <w:b/>
-          <w:bCs/>
-        </w:rPr>
-        <w:t>Business Value and Clinical Impact</w:t>
-      </w:r>
+      </w:pPr>
     </w:p>
     <w:p>
       <w:pPr>
@@ -2126,7 +3193,7 @@
         <w:spacing w:line="360" w:lineRule="auto"/>
       </w:pPr>
       <w:r>
-        <w:t>The MMS greatly enhances workflow efficiency:</w:t>
+        <w:t>The MS greatly enhances workflow efficiency:</w:t>
       </w:r>
     </w:p>
     <w:p>
@@ -2152,6 +3219,9 @@
       <w:r>
         <w:t>Faster patient lookup</w:t>
       </w:r>
+      <w:r>
+        <w:t xml:space="preserve"> and search functionality</w:t>
+      </w:r>
     </w:p>
     <w:p>
       <w:pPr>
@@ -2164,6 +3234,9 @@
       <w:r>
         <w:t>Prevention of unauthorised prescribing</w:t>
       </w:r>
+      <w:r>
+        <w:t xml:space="preserve"> by controlling user accounts through assigned roles</w:t>
+      </w:r>
     </w:p>
     <w:p>
       <w:pPr>
@@ -2185,21 +3258,6 @@
           <w:bCs/>
         </w:rPr>
       </w:pPr>
-      <w:r>
-        <w:rPr>
-          <w:b/>
-          <w:bCs/>
-        </w:rPr>
-        <w:t>Regulatory Compliance</w:t>
-      </w:r>
-    </w:p>
-    <w:p>
-      <w:pPr>
-        <w:spacing w:line="360" w:lineRule="auto"/>
-      </w:pPr>
-      <w:r>
-        <w:t>With full traceability and secure data handling, organisations remain audit-ready and compliant with data-protection regulations.</w:t>
-      </w:r>
     </w:p>
     <w:p>
       <w:pPr>
@@ -2222,44 +3280,70 @@
         <w:spacing w:line="360" w:lineRule="auto"/>
       </w:pPr>
       <w:r>
-        <w:t>The system supports data-driven quality assurance:</w:t>
-      </w:r>
-    </w:p>
-    <w:p>
-      <w:pPr>
-        <w:numPr>
-          <w:ilvl w:val="0"/>
-          <w:numId w:val="22"/>
-        </w:numPr>
-        <w:spacing w:line="360" w:lineRule="auto"/>
-      </w:pPr>
-      <w:r>
-        <w:t>Prescribing pattern analysis</w:t>
-      </w:r>
-    </w:p>
-    <w:p>
-      <w:pPr>
-        <w:numPr>
-          <w:ilvl w:val="0"/>
-          <w:numId w:val="22"/>
-        </w:numPr>
-        <w:spacing w:line="360" w:lineRule="auto"/>
-      </w:pPr>
-      <w:r>
-        <w:t>Peer review and clinical oversight</w:t>
-      </w:r>
-    </w:p>
-    <w:p>
-      <w:pPr>
-        <w:numPr>
-          <w:ilvl w:val="0"/>
-          <w:numId w:val="22"/>
-        </w:numPr>
-        <w:spacing w:line="360" w:lineRule="auto"/>
-      </w:pPr>
-      <w:r>
-        <w:t>Evidence-based decision support</w:t>
-      </w:r>
+        <w:t xml:space="preserve">This section will discuss further improvements that can be experienced through MS enhancements. </w:t>
+      </w:r>
+    </w:p>
+    <w:p>
+      <w:pPr>
+        <w:spacing w:line="360" w:lineRule="auto"/>
+      </w:pPr>
+    </w:p>
+    <w:p>
+      <w:pPr>
+        <w:spacing w:line="360" w:lineRule="auto"/>
+      </w:pPr>
+      <w:r>
+        <w:t xml:space="preserve">The system </w:t>
+      </w:r>
+      <w:r>
+        <w:t xml:space="preserve">shall </w:t>
+      </w:r>
+      <w:r>
+        <w:t>support data-driven quality assurance</w:t>
+      </w:r>
+      <w:r>
+        <w:t xml:space="preserve"> by providing p</w:t>
+      </w:r>
+      <w:r>
+        <w:t>rescribing pattern analysis</w:t>
+      </w:r>
+      <w:r>
+        <w:t xml:space="preserve"> at the patient’s level and in general. The integration of AI tools can enhance this feature and allow for more accurate service and a better user experience. Furthermore, doctors and nurses can keep abreast </w:t>
+      </w:r>
+      <w:r>
+        <w:t>of</w:t>
+      </w:r>
+      <w:r>
+        <w:t xml:space="preserve"> the latest clinical trends provided.</w:t>
+      </w:r>
+      <w:r>
+        <w:t xml:space="preserve"> </w:t>
+      </w:r>
+    </w:p>
+    <w:p>
+      <w:pPr>
+        <w:spacing w:line="360" w:lineRule="auto"/>
+      </w:pPr>
+    </w:p>
+    <w:p>
+      <w:pPr>
+        <w:spacing w:line="360" w:lineRule="auto"/>
+      </w:pPr>
+      <w:r>
+        <w:t>Intelligence is another important functionality where e</w:t>
+      </w:r>
+      <w:r>
+        <w:t>vidence-based decision support</w:t>
+      </w:r>
+      <w:r>
+        <w:t xml:space="preserve"> is becoming imperative, ensuring the mitigation of practical errors from the doctors or nurses prescribing medication.</w:t>
+      </w:r>
+    </w:p>
+    <w:p>
+      <w:pPr>
+        <w:spacing w:line="360" w:lineRule="auto"/>
+        <w:ind w:firstLine="720"/>
+      </w:pPr>
     </w:p>
     <w:p>
       <w:pPr>
@@ -2285,6 +3369,9 @@
         <w:lastRenderedPageBreak/>
         <w:t>Audit trails and role restrictions protect both staff and patients by preventing unsafe clinical actions, enabling correction of errors, and providing legal defence when necessary.</w:t>
       </w:r>
+      <w:r>
+        <w:t xml:space="preserve"> Additional database audit trails through triggers allow for a more robust system.</w:t>
+      </w:r>
     </w:p>
     <w:p>
       <w:pPr>
@@ -2294,12 +3381,28 @@
           <w:bCs/>
         </w:rPr>
       </w:pPr>
-      <w:r>
+    </w:p>
+    <w:p>
+      <w:pPr>
+        <w:spacing w:line="360" w:lineRule="auto"/>
         <w:rPr>
           <w:b/>
           <w:bCs/>
         </w:rPr>
-        <w:t>Future Scalability</w:t>
+      </w:pPr>
+      <w:r>
+        <w:rPr>
+          <w:b/>
+          <w:bCs/>
+        </w:rPr>
+        <w:t>Fu</w:t>
+      </w:r>
+      <w:r>
+        <w:rPr>
+          <w:b/>
+          <w:bCs/>
+        </w:rPr>
+        <w:t xml:space="preserve">rther improvements </w:t>
       </w:r>
     </w:p>
     <w:p>
@@ -2319,8 +3422,37 @@
         <w:spacing w:line="360" w:lineRule="auto"/>
       </w:pPr>
       <w:r>
-        <w:t>Telemedicine modules</w:t>
-      </w:r>
+        <w:t>Use of e-ID integration for both patients and service providers</w:t>
+      </w:r>
+      <w:r>
+        <w:t xml:space="preserve"> </w:t>
+      </w:r>
+      <w:sdt>
+        <w:sdtPr>
+          <w:id w:val="-1854639591"/>
+          <w:citation/>
+        </w:sdtPr>
+        <w:sdtContent>
+          <w:r>
+            <w:fldChar w:fldCharType="begin"/>
+          </w:r>
+          <w:r>
+            <w:instrText xml:space="preserve"> CITATION Kem23 \l 2057 </w:instrText>
+          </w:r>
+          <w:r>
+            <w:fldChar w:fldCharType="separate"/>
+          </w:r>
+          <w:r>
+            <w:rPr>
+              <w:noProof/>
+            </w:rPr>
+            <w:t>(Kemppainen, 2023)</w:t>
+          </w:r>
+          <w:r>
+            <w:fldChar w:fldCharType="end"/>
+          </w:r>
+        </w:sdtContent>
+      </w:sdt>
     </w:p>
     <w:p>
       <w:pPr>
@@ -2331,7 +3463,7 @@
         <w:spacing w:line="360" w:lineRule="auto"/>
       </w:pPr>
       <w:r>
-        <w:t>Laboratory data integration</w:t>
+        <w:t>Telemedicine modules</w:t>
       </w:r>
     </w:p>
     <w:p>
@@ -2343,7 +3475,7 @@
         <w:spacing w:line="360" w:lineRule="auto"/>
       </w:pPr>
       <w:r>
-        <w:t>Drug interaction alerts</w:t>
+        <w:t>Laboratory data integration</w:t>
       </w:r>
     </w:p>
     <w:p>
@@ -2355,7 +3487,7 @@
         <w:spacing w:line="360" w:lineRule="auto"/>
       </w:pPr>
       <w:r>
-        <w:t>National health system connectivity</w:t>
+        <w:t>Drug interaction alerts</w:t>
       </w:r>
     </w:p>
     <w:p>
@@ -2367,8 +3499,62 @@
         <w:spacing w:line="360" w:lineRule="auto"/>
       </w:pPr>
       <w:r>
+        <w:t>National health system connectivity</w:t>
+      </w:r>
+    </w:p>
+    <w:p>
+      <w:pPr>
+        <w:numPr>
+          <w:ilvl w:val="0"/>
+          <w:numId w:val="23"/>
+        </w:numPr>
+        <w:spacing w:line="360" w:lineRule="auto"/>
+      </w:pPr>
+      <w:r>
         <w:t>Population health analytics</w:t>
       </w:r>
+    </w:p>
+    <w:p>
+      <w:pPr>
+        <w:numPr>
+          <w:ilvl w:val="0"/>
+          <w:numId w:val="23"/>
+        </w:numPr>
+        <w:spacing w:line="360" w:lineRule="auto"/>
+      </w:pPr>
+      <w:r>
+        <w:t>Ability to store medical imaging and screening data</w:t>
+      </w:r>
+    </w:p>
+    <w:p>
+      <w:pPr>
+        <w:numPr>
+          <w:ilvl w:val="0"/>
+          <w:numId w:val="23"/>
+        </w:numPr>
+        <w:spacing w:line="360" w:lineRule="auto"/>
+      </w:pPr>
+      <w:r>
+        <w:t xml:space="preserve">Providing appointments and selection of consultants </w:t>
+      </w:r>
+    </w:p>
+    <w:p>
+      <w:pPr>
+        <w:numPr>
+          <w:ilvl w:val="0"/>
+          <w:numId w:val="23"/>
+        </w:numPr>
+        <w:spacing w:line="360" w:lineRule="auto"/>
+      </w:pPr>
+      <w:r>
+        <w:t>Integration of data from other systems through secure channels</w:t>
+      </w:r>
+    </w:p>
+    <w:p>
+      <w:pPr>
+        <w:spacing w:line="360" w:lineRule="auto"/>
+        <w:ind w:left="720"/>
+      </w:pPr>
     </w:p>
     <w:p>
       <w:pPr>
@@ -2391,7 +3577,7 @@
         <w:spacing w:line="360" w:lineRule="auto"/>
       </w:pPr>
       <w:r>
-        <w:t>The Medical Management System exemplifies enterprise-grade healthcare software, aligning clinical workflows, professional accountability, and regulatory compliance with modern technical practices. Its focus on secure patient management, detailed audit trails, and role-based permissions ensures it is suitable for real-world medical environments while remaining scalable for future enhancements.</w:t>
+        <w:t>The Medical System exemplifies enterprise-grade healthcare software, aligning clinical workflows, professional accountability, and regulatory compliance with modern technical practices. Its focus on secure patient management, detailed audit trails, and role-based permissions ensures it is suitable for real-world medical environments while remaining scalable for future enhancements.</w:t>
       </w:r>
     </w:p>
     <w:p>
@@ -2430,7 +3616,7 @@
       </w:r>
     </w:p>
     <w:sectPr>
-      <w:footerReference w:type="default" r:id="rId10"/>
+      <w:footerReference w:type="default" r:id="rId18"/>
       <w:pgSz w:w="11906" w:h="16838"/>
       <w:pgMar w:top="1440" w:right="1440" w:bottom="1440" w:left="1440" w:header="708" w:footer="708" w:gutter="0"/>
       <w:pgNumType w:start="0"/>
@@ -2588,7 +3774,7 @@
         <w:ind w:left="720" w:hanging="360"/>
       </w:pPr>
     </w:lvl>
-    <w:lvl w:ilvl="1" w:tentative="1">
+    <w:lvl w:ilvl="1">
       <w:start w:val="1"/>
       <w:numFmt w:val="decimal"/>
       <w:lvlText w:val="%2."/>
@@ -6732,6 +7918,25 @@
       <w:sz w:val="24"/>
     </w:rPr>
   </w:style>
+  <w:style w:type="paragraph" w:styleId="Caption">
+    <w:name w:val="caption"/>
+    <w:basedOn w:val="Normal"/>
+    <w:next w:val="Normal"/>
+    <w:uiPriority w:val="35"/>
+    <w:unhideWhenUsed/>
+    <w:qFormat/>
+    <w:rsid w:val="00400046"/>
+    <w:pPr>
+      <w:spacing w:line="240" w:lineRule="auto"/>
+    </w:pPr>
+    <w:rPr>
+      <w:i/>
+      <w:iCs/>
+      <w:color w:val="1F497D" w:themeColor="text2"/>
+      <w:sz w:val="18"/>
+      <w:szCs w:val="18"/>
+    </w:rPr>
+  </w:style>
 </w:styles>
 </file>
 
@@ -7022,7 +8227,7 @@
 
 <file path=customXml/item1.xml><?xml version="1.0" encoding="utf-8"?>
 <CoverPageProperties xmlns="http://schemas.microsoft.com/office/2006/coverPageProps">
-  <PublishDate/>
+  <PublishDate>2025-12-04T00:00:00</PublishDate>
   <Abstract/>
   <CompanyAddress>STC Higher Education, Malta</CompanyAddress>
   <CompanyPhone/>
@@ -7032,7 +8237,79 @@
 </file>
 
 <file path=customXml/item2.xml><?xml version="1.0" encoding="utf-8"?>
-<b:Sources xmlns:b="http://schemas.openxmlformats.org/officeDocument/2006/bibliography" xmlns="http://schemas.openxmlformats.org/officeDocument/2006/bibliography" SelectedStyle="\HarvardAnglia2008OfficeOnline.xsl" StyleName="Harvard - Anglia" Version="2008"/>
+<b:Sources xmlns:b="http://schemas.openxmlformats.org/officeDocument/2006/bibliography" xmlns="http://schemas.openxmlformats.org/officeDocument/2006/bibliography" SelectedStyle="\HarvardAnglia2008OfficeOnline.xsl" StyleName="Harvard - Anglia" Version="2008">
+  <b:Source>
+    <b:Tag>Mee14</b:Tag>
+    <b:SourceType>JournalArticle</b:SourceType>
+    <b:Guid>{298CCF58-3AE9-4454-AFD1-9C1D6BDF9C36}</b:Guid>
+    <b:Title>Reliability meets big data: opportunities and challenges. </b:Title>
+    <b:JournalName>Quality engineering</b:JournalName>
+    <b:Year>2014</b:Year>
+    <b:Pages>102 - 116</b:Pages>
+    <b:Volume>26</b:Volume>
+    <b:Issue>1</b:Issue>
+    <b:Author>
+      <b:Author>
+        <b:NameList>
+          <b:Person>
+            <b:Last>Meeker</b:Last>
+            <b:Middle>W.Q.</b:Middle>
+          </b:Person>
+          <b:Person>
+            <b:Last>Hong</b:Last>
+            <b:Middle>Y</b:Middle>
+          </b:Person>
+        </b:NameList>
+      </b:Author>
+    </b:Author>
+    <b:RefOrder>2</b:RefOrder>
+  </b:Source>
+  <b:Source>
+    <b:Tag>Sap25</b:Tag>
+    <b:SourceType>JournalArticle</b:SourceType>
+    <b:Guid>{5A4277EE-0858-4570-A3BC-C25A87BEC73F}</b:Guid>
+    <b:Author>
+      <b:Author>
+        <b:NameList>
+          <b:Person>
+            <b:Last>Saproo</b:Last>
+            <b:First>S.,</b:First>
+            <b:Middle>Goela, P., Datla, J., &amp; Gautam, K.</b:Middle>
+          </b:Person>
+        </b:NameList>
+      </b:Author>
+    </b:Author>
+    <b:Title>Securing Patient Rights and Safety in a Digitally Transformed Healthcare Environment</b:Title>
+    <b:JournalName>Exploration of Transformative Technologies in Healthcare</b:JournalName>
+    <b:Year>2025</b:Year>
+    <b:Pages>361 - 390</b:Pages>
+    <b:Volume>6</b:Volume>
+    <b:Issue>IGI Global Scientific Publishing</b:Issue>
+    <b:RefOrder>1</b:RefOrder>
+  </b:Source>
+  <b:Source>
+    <b:Tag>Kem23</b:Tag>
+    <b:SourceType>JournalArticle</b:SourceType>
+    <b:Guid>{4232FDD0-B284-4486-B9D8-C3D1558C71D7}</b:Guid>
+    <b:Author>
+      <b:Author>
+        <b:NameList>
+          <b:Person>
+            <b:Last>Kemppainen</b:Last>
+            <b:First>L.,</b:First>
+            <b:Middle>Kemppainen, T., Kouvonen, A., Shin, Y. K., Lilja, E., Vehko, T., &amp; Kuusio, H.</b:Middle>
+          </b:Person>
+        </b:NameList>
+      </b:Author>
+    </b:Author>
+    <b:Title>Electronic identification (e-ID) as a socio-technical system moderating migrants' access to essential public services</b:Title>
+    <b:JournalName>The case of Finland. Government Information Quarterly</b:JournalName>
+    <b:Year>2023</b:Year>
+    <b:Volume>40</b:Volume>
+    <b:Issue>4</b:Issue>
+    <b:RefOrder>3</b:RefOrder>
+  </b:Source>
+</b:Sources>
 </file>
 
 <file path=customXml/itemProps1.xml><?xml version="1.0" encoding="utf-8"?>
@@ -7044,7 +8321,7 @@
 </file>
 
 <file path=customXml/itemProps2.xml><?xml version="1.0" encoding="utf-8"?>
-<ds:datastoreItem xmlns:ds="http://schemas.openxmlformats.org/officeDocument/2006/customXml" ds:itemID="{59AF59ED-5647-41F0-84BB-0379ACDC778B}">
+<ds:datastoreItem xmlns:ds="http://schemas.openxmlformats.org/officeDocument/2006/customXml" ds:itemID="{26BEB4DC-6D95-4757-9095-E302F70BDF51}">
   <ds:schemaRefs>
     <ds:schemaRef ds:uri="http://schemas.openxmlformats.org/officeDocument/2006/bibliography"/>
   </ds:schemaRefs>

</xml_diff>

<commit_message>
Enforce unique Patient ID Card, validate DOB not in future or >100 years ago, and hide 'Prescribed By' in UI only.
</commit_message>
<xml_diff>
--- a/Word/Patient Medication Record Tracking.docx
+++ b/Word/Patient Medication Record Tracking.docx
@@ -1039,7 +1039,7 @@
           <w:r>
             <w:fldChar w:fldCharType="separate"/>
           </w:r>
-          <w:hyperlink w:anchor="_Toc214788118" w:history="1">
+          <w:hyperlink w:anchor="_Toc215302206" w:history="1">
             <w:r>
               <w:rPr>
                 <w:rStyle w:val="Hyperlink"/>
@@ -1066,7 +1066,7 @@
                 <w:noProof/>
                 <w:webHidden/>
               </w:rPr>
-              <w:instrText xml:space="preserve"> PAGEREF _Toc214788118 \h </w:instrText>
+              <w:instrText xml:space="preserve"> PAGEREF _Toc215302206 \h </w:instrText>
             </w:r>
             <w:r>
               <w:rPr>
@@ -1110,7 +1110,7 @@
               <w:lang w:eastAsia="en-GB"/>
             </w:rPr>
           </w:pPr>
-          <w:hyperlink w:anchor="_Toc214788119" w:history="1">
+          <w:hyperlink w:anchor="_Toc215302207" w:history="1">
             <w:r>
               <w:rPr>
                 <w:rStyle w:val="Hyperlink"/>
@@ -1137,7 +1137,7 @@
                 <w:noProof/>
                 <w:webHidden/>
               </w:rPr>
-              <w:instrText xml:space="preserve"> PAGEREF _Toc214788119 \h </w:instrText>
+              <w:instrText xml:space="preserve"> PAGEREF _Toc215302207 \h </w:instrText>
             </w:r>
             <w:r>
               <w:rPr>
@@ -1181,7 +1181,7 @@
               <w:lang w:eastAsia="en-GB"/>
             </w:rPr>
           </w:pPr>
-          <w:hyperlink w:anchor="_Toc214788120" w:history="1">
+          <w:hyperlink w:anchor="_Toc215302208" w:history="1">
             <w:r>
               <w:rPr>
                 <w:rStyle w:val="Hyperlink"/>
@@ -1208,7 +1208,7 @@
                 <w:noProof/>
                 <w:webHidden/>
               </w:rPr>
-              <w:instrText xml:space="preserve"> PAGEREF _Toc214788120 \h </w:instrText>
+              <w:instrText xml:space="preserve"> PAGEREF _Toc215302208 \h </w:instrText>
             </w:r>
             <w:r>
               <w:rPr>
@@ -1252,7 +1252,7 @@
               <w:lang w:eastAsia="en-GB"/>
             </w:rPr>
           </w:pPr>
-          <w:hyperlink w:anchor="_Toc214788121" w:history="1">
+          <w:hyperlink w:anchor="_Toc215302209" w:history="1">
             <w:r>
               <w:rPr>
                 <w:rStyle w:val="Hyperlink"/>
@@ -1279,7 +1279,7 @@
                 <w:noProof/>
                 <w:webHidden/>
               </w:rPr>
-              <w:instrText xml:space="preserve"> PAGEREF _Toc214788121 \h </w:instrText>
+              <w:instrText xml:space="preserve"> PAGEREF _Toc215302209 \h </w:instrText>
             </w:r>
             <w:r>
               <w:rPr>
@@ -1323,7 +1323,7 @@
               <w:lang w:eastAsia="en-GB"/>
             </w:rPr>
           </w:pPr>
-          <w:hyperlink w:anchor="_Toc214788122" w:history="1">
+          <w:hyperlink w:anchor="_Toc215302210" w:history="1">
             <w:r>
               <w:rPr>
                 <w:rStyle w:val="Hyperlink"/>
@@ -1350,7 +1350,7 @@
                 <w:noProof/>
                 <w:webHidden/>
               </w:rPr>
-              <w:instrText xml:space="preserve"> PAGEREF _Toc214788122 \h </w:instrText>
+              <w:instrText xml:space="preserve"> PAGEREF _Toc215302210 \h </w:instrText>
             </w:r>
             <w:r>
               <w:rPr>
@@ -1394,7 +1394,7 @@
               <w:lang w:eastAsia="en-GB"/>
             </w:rPr>
           </w:pPr>
-          <w:hyperlink w:anchor="_Toc214788123" w:history="1">
+          <w:hyperlink w:anchor="_Toc215302211" w:history="1">
             <w:r>
               <w:rPr>
                 <w:rStyle w:val="Hyperlink"/>
@@ -1421,7 +1421,7 @@
                 <w:noProof/>
                 <w:webHidden/>
               </w:rPr>
-              <w:instrText xml:space="preserve"> PAGEREF _Toc214788123 \h </w:instrText>
+              <w:instrText xml:space="preserve"> PAGEREF _Toc215302211 \h </w:instrText>
             </w:r>
             <w:r>
               <w:rPr>
@@ -1465,7 +1465,7 @@
               <w:lang w:eastAsia="en-GB"/>
             </w:rPr>
           </w:pPr>
-          <w:hyperlink w:anchor="_Toc214788124" w:history="1">
+          <w:hyperlink w:anchor="_Toc215302212" w:history="1">
             <w:r>
               <w:rPr>
                 <w:rStyle w:val="Hyperlink"/>
@@ -1492,7 +1492,7 @@
                 <w:noProof/>
                 <w:webHidden/>
               </w:rPr>
-              <w:instrText xml:space="preserve"> PAGEREF _Toc214788124 \h </w:instrText>
+              <w:instrText xml:space="preserve"> PAGEREF _Toc215302212 \h </w:instrText>
             </w:r>
             <w:r>
               <w:rPr>
@@ -1536,7 +1536,7 @@
               <w:lang w:eastAsia="en-GB"/>
             </w:rPr>
           </w:pPr>
-          <w:hyperlink w:anchor="_Toc214788125" w:history="1">
+          <w:hyperlink w:anchor="_Toc215302213" w:history="1">
             <w:r>
               <w:rPr>
                 <w:rStyle w:val="Hyperlink"/>
@@ -1563,7 +1563,7 @@
                 <w:noProof/>
                 <w:webHidden/>
               </w:rPr>
-              <w:instrText xml:space="preserve"> PAGEREF _Toc214788125 \h </w:instrText>
+              <w:instrText xml:space="preserve"> PAGEREF _Toc215302213 \h </w:instrText>
             </w:r>
             <w:r>
               <w:rPr>
@@ -1607,7 +1607,7 @@
               <w:lang w:eastAsia="en-GB"/>
             </w:rPr>
           </w:pPr>
-          <w:hyperlink w:anchor="_Toc214788126" w:history="1">
+          <w:hyperlink w:anchor="_Toc215302214" w:history="1">
             <w:r>
               <w:rPr>
                 <w:rStyle w:val="Hyperlink"/>
@@ -1634,7 +1634,7 @@
                 <w:noProof/>
                 <w:webHidden/>
               </w:rPr>
-              <w:instrText xml:space="preserve"> PAGEREF _Toc214788126 \h </w:instrText>
+              <w:instrText xml:space="preserve"> PAGEREF _Toc215302214 \h </w:instrText>
             </w:r>
             <w:r>
               <w:rPr>
@@ -1678,7 +1678,7 @@
               <w:lang w:eastAsia="en-GB"/>
             </w:rPr>
           </w:pPr>
-          <w:hyperlink w:anchor="_Toc214788127" w:history="1">
+          <w:hyperlink w:anchor="_Toc215302215" w:history="1">
             <w:r>
               <w:rPr>
                 <w:rStyle w:val="Hyperlink"/>
@@ -1705,7 +1705,7 @@
                 <w:noProof/>
                 <w:webHidden/>
               </w:rPr>
-              <w:instrText xml:space="preserve"> PAGEREF _Toc214788127 \h </w:instrText>
+              <w:instrText xml:space="preserve"> PAGEREF _Toc215302215 \h </w:instrText>
             </w:r>
             <w:r>
               <w:rPr>
@@ -1749,7 +1749,7 @@
               <w:lang w:eastAsia="en-GB"/>
             </w:rPr>
           </w:pPr>
-          <w:hyperlink w:anchor="_Toc214788128" w:history="1">
+          <w:hyperlink w:anchor="_Toc215302216" w:history="1">
             <w:r>
               <w:rPr>
                 <w:rStyle w:val="Hyperlink"/>
@@ -1776,7 +1776,7 @@
                 <w:noProof/>
                 <w:webHidden/>
               </w:rPr>
-              <w:instrText xml:space="preserve"> PAGEREF _Toc214788128 \h </w:instrText>
+              <w:instrText xml:space="preserve"> PAGEREF _Toc215302216 \h </w:instrText>
             </w:r>
             <w:r>
               <w:rPr>
@@ -1820,7 +1820,7 @@
               <w:lang w:eastAsia="en-GB"/>
             </w:rPr>
           </w:pPr>
-          <w:hyperlink w:anchor="_Toc214788129" w:history="1">
+          <w:hyperlink w:anchor="_Toc215302217" w:history="1">
             <w:r>
               <w:rPr>
                 <w:rStyle w:val="Hyperlink"/>
@@ -1847,7 +1847,7 @@
                 <w:noProof/>
                 <w:webHidden/>
               </w:rPr>
-              <w:instrText xml:space="preserve"> PAGEREF _Toc214788129 \h </w:instrText>
+              <w:instrText xml:space="preserve"> PAGEREF _Toc215302217 \h </w:instrText>
             </w:r>
             <w:r>
               <w:rPr>
@@ -1891,7 +1891,7 @@
               <w:lang w:eastAsia="en-GB"/>
             </w:rPr>
           </w:pPr>
-          <w:hyperlink w:anchor="_Toc214788130" w:history="1">
+          <w:hyperlink w:anchor="_Toc215302218" w:history="1">
             <w:r>
               <w:rPr>
                 <w:rStyle w:val="Hyperlink"/>
@@ -1918,7 +1918,7 @@
                 <w:noProof/>
                 <w:webHidden/>
               </w:rPr>
-              <w:instrText xml:space="preserve"> PAGEREF _Toc214788130 \h </w:instrText>
+              <w:instrText xml:space="preserve"> PAGEREF _Toc215302218 \h </w:instrText>
             </w:r>
             <w:r>
               <w:rPr>
@@ -1962,7 +1962,7 @@
               <w:lang w:eastAsia="en-GB"/>
             </w:rPr>
           </w:pPr>
-          <w:hyperlink w:anchor="_Toc214788131" w:history="1">
+          <w:hyperlink w:anchor="_Toc215302219" w:history="1">
             <w:r>
               <w:rPr>
                 <w:rStyle w:val="Hyperlink"/>
@@ -1989,7 +1989,7 @@
                 <w:noProof/>
                 <w:webHidden/>
               </w:rPr>
-              <w:instrText xml:space="preserve"> PAGEREF _Toc214788131 \h </w:instrText>
+              <w:instrText xml:space="preserve"> PAGEREF _Toc215302219 \h </w:instrText>
             </w:r>
             <w:r>
               <w:rPr>
@@ -2033,7 +2033,7 @@
               <w:lang w:eastAsia="en-GB"/>
             </w:rPr>
           </w:pPr>
-          <w:hyperlink w:anchor="_Toc214788132" w:history="1">
+          <w:hyperlink w:anchor="_Toc215302220" w:history="1">
             <w:r>
               <w:rPr>
                 <w:rStyle w:val="Hyperlink"/>
@@ -2060,7 +2060,7 @@
                 <w:noProof/>
                 <w:webHidden/>
               </w:rPr>
-              <w:instrText xml:space="preserve"> PAGEREF _Toc214788132 \h </w:instrText>
+              <w:instrText xml:space="preserve"> PAGEREF _Toc215302220 \h </w:instrText>
             </w:r>
             <w:r>
               <w:rPr>
@@ -2104,7 +2104,7 @@
               <w:lang w:eastAsia="en-GB"/>
             </w:rPr>
           </w:pPr>
-          <w:hyperlink w:anchor="_Toc214788133" w:history="1">
+          <w:hyperlink w:anchor="_Toc215302221" w:history="1">
             <w:r>
               <w:rPr>
                 <w:rStyle w:val="Hyperlink"/>
@@ -2131,7 +2131,7 @@
                 <w:noProof/>
                 <w:webHidden/>
               </w:rPr>
-              <w:instrText xml:space="preserve"> PAGEREF _Toc214788133 \h </w:instrText>
+              <w:instrText xml:space="preserve"> PAGEREF _Toc215302221 \h </w:instrText>
             </w:r>
             <w:r>
               <w:rPr>
@@ -2175,7 +2175,7 @@
               <w:lang w:eastAsia="en-GB"/>
             </w:rPr>
           </w:pPr>
-          <w:hyperlink w:anchor="_Toc214788134" w:history="1">
+          <w:hyperlink w:anchor="_Toc215302222" w:history="1">
             <w:r>
               <w:rPr>
                 <w:rStyle w:val="Hyperlink"/>
@@ -2202,7 +2202,7 @@
                 <w:noProof/>
                 <w:webHidden/>
               </w:rPr>
-              <w:instrText xml:space="preserve"> PAGEREF _Toc214788134 \h </w:instrText>
+              <w:instrText xml:space="preserve"> PAGEREF _Toc215302222 \h </w:instrText>
             </w:r>
             <w:r>
               <w:rPr>
@@ -2246,7 +2246,7 @@
               <w:lang w:eastAsia="en-GB"/>
             </w:rPr>
           </w:pPr>
-          <w:hyperlink w:anchor="_Toc214788135" w:history="1">
+          <w:hyperlink w:anchor="_Toc215302223" w:history="1">
             <w:r>
               <w:rPr>
                 <w:rStyle w:val="Hyperlink"/>
@@ -2273,7 +2273,7 @@
                 <w:noProof/>
                 <w:webHidden/>
               </w:rPr>
-              <w:instrText xml:space="preserve"> PAGEREF _Toc214788135 \h </w:instrText>
+              <w:instrText xml:space="preserve"> PAGEREF _Toc215302223 \h </w:instrText>
             </w:r>
             <w:r>
               <w:rPr>
@@ -2317,7 +2317,7 @@
               <w:lang w:eastAsia="en-GB"/>
             </w:rPr>
           </w:pPr>
-          <w:hyperlink w:anchor="_Toc214788136" w:history="1">
+          <w:hyperlink w:anchor="_Toc215302224" w:history="1">
             <w:r>
               <w:rPr>
                 <w:rStyle w:val="Hyperlink"/>
@@ -2344,7 +2344,7 @@
                 <w:noProof/>
                 <w:webHidden/>
               </w:rPr>
-              <w:instrText xml:space="preserve"> PAGEREF _Toc214788136 \h </w:instrText>
+              <w:instrText xml:space="preserve"> PAGEREF _Toc215302224 \h </w:instrText>
             </w:r>
             <w:r>
               <w:rPr>
@@ -2388,7 +2388,7 @@
               <w:lang w:eastAsia="en-GB"/>
             </w:rPr>
           </w:pPr>
-          <w:hyperlink w:anchor="_Toc214788137" w:history="1">
+          <w:hyperlink w:anchor="_Toc215302225" w:history="1">
             <w:r>
               <w:rPr>
                 <w:rStyle w:val="Hyperlink"/>
@@ -2415,7 +2415,7 @@
                 <w:noProof/>
                 <w:webHidden/>
               </w:rPr>
-              <w:instrText xml:space="preserve"> PAGEREF _Toc214788137 \h </w:instrText>
+              <w:instrText xml:space="preserve"> PAGEREF _Toc215302225 \h </w:instrText>
             </w:r>
             <w:r>
               <w:rPr>
@@ -2459,7 +2459,7 @@
               <w:lang w:eastAsia="en-GB"/>
             </w:rPr>
           </w:pPr>
-          <w:hyperlink w:anchor="_Toc214788138" w:history="1">
+          <w:hyperlink w:anchor="_Toc215302226" w:history="1">
             <w:r>
               <w:rPr>
                 <w:rStyle w:val="Hyperlink"/>
@@ -2486,7 +2486,7 @@
                 <w:noProof/>
                 <w:webHidden/>
               </w:rPr>
-              <w:instrText xml:space="preserve"> PAGEREF _Toc214788138 \h </w:instrText>
+              <w:instrText xml:space="preserve"> PAGEREF _Toc215302226 \h </w:instrText>
             </w:r>
             <w:r>
               <w:rPr>
@@ -2530,7 +2530,7 @@
               <w:lang w:eastAsia="en-GB"/>
             </w:rPr>
           </w:pPr>
-          <w:hyperlink w:anchor="_Toc214788139" w:history="1">
+          <w:hyperlink w:anchor="_Toc215302227" w:history="1">
             <w:r>
               <w:rPr>
                 <w:rStyle w:val="Hyperlink"/>
@@ -2557,7 +2557,7 @@
                 <w:noProof/>
                 <w:webHidden/>
               </w:rPr>
-              <w:instrText xml:space="preserve"> PAGEREF _Toc214788139 \h </w:instrText>
+              <w:instrText xml:space="preserve"> PAGEREF _Toc215302227 \h </w:instrText>
             </w:r>
             <w:r>
               <w:rPr>
@@ -2601,7 +2601,7 @@
               <w:lang w:eastAsia="en-GB"/>
             </w:rPr>
           </w:pPr>
-          <w:hyperlink w:anchor="_Toc214788140" w:history="1">
+          <w:hyperlink w:anchor="_Toc215302228" w:history="1">
             <w:r>
               <w:rPr>
                 <w:rStyle w:val="Hyperlink"/>
@@ -2628,7 +2628,7 @@
                 <w:noProof/>
                 <w:webHidden/>
               </w:rPr>
-              <w:instrText xml:space="preserve"> PAGEREF _Toc214788140 \h </w:instrText>
+              <w:instrText xml:space="preserve"> PAGEREF _Toc215302228 \h </w:instrText>
             </w:r>
             <w:r>
               <w:rPr>
@@ -2681,7 +2681,7 @@
       <w:pPr>
         <w:pStyle w:val="Heading1"/>
       </w:pPr>
-      <w:bookmarkStart w:id="0" w:name="_Toc214788118"/>
+      <w:bookmarkStart w:id="0" w:name="_Toc215302206"/>
       <w:r>
         <w:lastRenderedPageBreak/>
         <w:t>Table of Figures</w:t>
@@ -2695,7 +2695,10 @@
           <w:tab w:val="right" w:leader="dot" w:pos="9016"/>
         </w:tabs>
         <w:rPr>
-          <w:noProof/>
+          <w:rFonts w:eastAsiaTheme="minorEastAsia"/>
+          <w:noProof/>
+          <w:szCs w:val="24"/>
+          <w:lang w:eastAsia="en-GB"/>
         </w:rPr>
       </w:pPr>
       <w:r>
@@ -2707,7 +2710,7 @@
       <w:r>
         <w:fldChar w:fldCharType="separate"/>
       </w:r>
-      <w:hyperlink w:anchor="_Toc214788103" w:history="1">
+      <w:hyperlink w:anchor="_Toc215302197" w:history="1">
         <w:r>
           <w:rPr>
             <w:rStyle w:val="Hyperlink"/>
@@ -2734,7 +2737,7 @@
             <w:noProof/>
             <w:webHidden/>
           </w:rPr>
-          <w:instrText xml:space="preserve"> PAGEREF _Toc214788103 \h </w:instrText>
+          <w:instrText xml:space="preserve"> PAGEREF _Toc215302197 \h </w:instrText>
         </w:r>
         <w:r>
           <w:rPr>
@@ -2772,10 +2775,13 @@
           <w:tab w:val="right" w:leader="dot" w:pos="9016"/>
         </w:tabs>
         <w:rPr>
-          <w:noProof/>
-        </w:rPr>
-      </w:pPr>
-      <w:hyperlink w:anchor="_Toc214788104" w:history="1">
+          <w:rFonts w:eastAsiaTheme="minorEastAsia"/>
+          <w:noProof/>
+          <w:szCs w:val="24"/>
+          <w:lang w:eastAsia="en-GB"/>
+        </w:rPr>
+      </w:pPr>
+      <w:hyperlink w:anchor="_Toc215302198" w:history="1">
         <w:r>
           <w:rPr>
             <w:rStyle w:val="Hyperlink"/>
@@ -2802,7 +2808,7 @@
             <w:noProof/>
             <w:webHidden/>
           </w:rPr>
-          <w:instrText xml:space="preserve"> PAGEREF _Toc214788104 \h </w:instrText>
+          <w:instrText xml:space="preserve"> PAGEREF _Toc215302198 \h </w:instrText>
         </w:r>
         <w:r>
           <w:rPr>
@@ -2840,10 +2846,13 @@
           <w:tab w:val="right" w:leader="dot" w:pos="9016"/>
         </w:tabs>
         <w:rPr>
-          <w:noProof/>
-        </w:rPr>
-      </w:pPr>
-      <w:hyperlink w:anchor="_Toc214788105" w:history="1">
+          <w:rFonts w:eastAsiaTheme="minorEastAsia"/>
+          <w:noProof/>
+          <w:szCs w:val="24"/>
+          <w:lang w:eastAsia="en-GB"/>
+        </w:rPr>
+      </w:pPr>
+      <w:hyperlink w:anchor="_Toc215302199" w:history="1">
         <w:r>
           <w:rPr>
             <w:rStyle w:val="Hyperlink"/>
@@ -2870,7 +2879,7 @@
             <w:noProof/>
             <w:webHidden/>
           </w:rPr>
-          <w:instrText xml:space="preserve"> PAGEREF _Toc214788105 \h </w:instrText>
+          <w:instrText xml:space="preserve"> PAGEREF _Toc215302199 \h </w:instrText>
         </w:r>
         <w:r>
           <w:rPr>
@@ -2908,10 +2917,13 @@
           <w:tab w:val="right" w:leader="dot" w:pos="9016"/>
         </w:tabs>
         <w:rPr>
-          <w:noProof/>
-        </w:rPr>
-      </w:pPr>
-      <w:hyperlink w:anchor="_Toc214788106" w:history="1">
+          <w:rFonts w:eastAsiaTheme="minorEastAsia"/>
+          <w:noProof/>
+          <w:szCs w:val="24"/>
+          <w:lang w:eastAsia="en-GB"/>
+        </w:rPr>
+      </w:pPr>
+      <w:hyperlink w:anchor="_Toc215302200" w:history="1">
         <w:r>
           <w:rPr>
             <w:rStyle w:val="Hyperlink"/>
@@ -2938,7 +2950,7 @@
             <w:noProof/>
             <w:webHidden/>
           </w:rPr>
-          <w:instrText xml:space="preserve"> PAGEREF _Toc214788106 \h </w:instrText>
+          <w:instrText xml:space="preserve"> PAGEREF _Toc215302200 \h </w:instrText>
         </w:r>
         <w:r>
           <w:rPr>
@@ -2976,10 +2988,13 @@
           <w:tab w:val="right" w:leader="dot" w:pos="9016"/>
         </w:tabs>
         <w:rPr>
-          <w:noProof/>
-        </w:rPr>
-      </w:pPr>
-      <w:hyperlink w:anchor="_Toc214788107" w:history="1">
+          <w:rFonts w:eastAsiaTheme="minorEastAsia"/>
+          <w:noProof/>
+          <w:szCs w:val="24"/>
+          <w:lang w:eastAsia="en-GB"/>
+        </w:rPr>
+      </w:pPr>
+      <w:hyperlink w:anchor="_Toc215302201" w:history="1">
         <w:r>
           <w:rPr>
             <w:rStyle w:val="Hyperlink"/>
@@ -3006,7 +3021,7 @@
             <w:noProof/>
             <w:webHidden/>
           </w:rPr>
-          <w:instrText xml:space="preserve"> PAGEREF _Toc214788107 \h </w:instrText>
+          <w:instrText xml:space="preserve"> PAGEREF _Toc215302201 \h </w:instrText>
         </w:r>
         <w:r>
           <w:rPr>
@@ -3044,10 +3059,13 @@
           <w:tab w:val="right" w:leader="dot" w:pos="9016"/>
         </w:tabs>
         <w:rPr>
-          <w:noProof/>
-        </w:rPr>
-      </w:pPr>
-      <w:hyperlink w:anchor="_Toc214788108" w:history="1">
+          <w:rFonts w:eastAsiaTheme="minorEastAsia"/>
+          <w:noProof/>
+          <w:szCs w:val="24"/>
+          <w:lang w:eastAsia="en-GB"/>
+        </w:rPr>
+      </w:pPr>
+      <w:hyperlink w:anchor="_Toc215302202" w:history="1">
         <w:r>
           <w:rPr>
             <w:rStyle w:val="Hyperlink"/>
@@ -3074,7 +3092,7 @@
             <w:noProof/>
             <w:webHidden/>
           </w:rPr>
-          <w:instrText xml:space="preserve"> PAGEREF _Toc214788108 \h </w:instrText>
+          <w:instrText xml:space="preserve"> PAGEREF _Toc215302202 \h </w:instrText>
         </w:r>
         <w:r>
           <w:rPr>
@@ -3112,10 +3130,13 @@
           <w:tab w:val="right" w:leader="dot" w:pos="9016"/>
         </w:tabs>
         <w:rPr>
-          <w:noProof/>
-        </w:rPr>
-      </w:pPr>
-      <w:hyperlink w:anchor="_Toc214788109" w:history="1">
+          <w:rFonts w:eastAsiaTheme="minorEastAsia"/>
+          <w:noProof/>
+          <w:szCs w:val="24"/>
+          <w:lang w:eastAsia="en-GB"/>
+        </w:rPr>
+      </w:pPr>
+      <w:hyperlink w:anchor="_Toc215302203" w:history="1">
         <w:r>
           <w:rPr>
             <w:rStyle w:val="Hyperlink"/>
@@ -3142,7 +3163,7 @@
             <w:noProof/>
             <w:webHidden/>
           </w:rPr>
-          <w:instrText xml:space="preserve"> PAGEREF _Toc214788109 \h </w:instrText>
+          <w:instrText xml:space="preserve"> PAGEREF _Toc215302203 \h </w:instrText>
         </w:r>
         <w:r>
           <w:rPr>
@@ -3180,10 +3201,13 @@
           <w:tab w:val="right" w:leader="dot" w:pos="9016"/>
         </w:tabs>
         <w:rPr>
-          <w:noProof/>
-        </w:rPr>
-      </w:pPr>
-      <w:hyperlink w:anchor="_Toc214788110" w:history="1">
+          <w:rFonts w:eastAsiaTheme="minorEastAsia"/>
+          <w:noProof/>
+          <w:szCs w:val="24"/>
+          <w:lang w:eastAsia="en-GB"/>
+        </w:rPr>
+      </w:pPr>
+      <w:hyperlink w:anchor="_Toc215302204" w:history="1">
         <w:r>
           <w:rPr>
             <w:rStyle w:val="Hyperlink"/>
@@ -3210,7 +3234,7 @@
             <w:noProof/>
             <w:webHidden/>
           </w:rPr>
-          <w:instrText xml:space="preserve"> PAGEREF _Toc214788110 \h </w:instrText>
+          <w:instrText xml:space="preserve"> PAGEREF _Toc215302204 \h </w:instrText>
         </w:r>
         <w:r>
           <w:rPr>
@@ -3248,10 +3272,13 @@
           <w:tab w:val="right" w:leader="dot" w:pos="9016"/>
         </w:tabs>
         <w:rPr>
-          <w:noProof/>
-        </w:rPr>
-      </w:pPr>
-      <w:hyperlink w:anchor="_Toc214788111" w:history="1">
+          <w:rFonts w:eastAsiaTheme="minorEastAsia"/>
+          <w:noProof/>
+          <w:szCs w:val="24"/>
+          <w:lang w:eastAsia="en-GB"/>
+        </w:rPr>
+      </w:pPr>
+      <w:hyperlink w:anchor="_Toc215302205" w:history="1">
         <w:r>
           <w:rPr>
             <w:rStyle w:val="Hyperlink"/>
@@ -3278,7 +3305,7 @@
             <w:noProof/>
             <w:webHidden/>
           </w:rPr>
-          <w:instrText xml:space="preserve"> PAGEREF _Toc214788111 \h </w:instrText>
+          <w:instrText xml:space="preserve"> PAGEREF _Toc215302205 \h </w:instrText>
         </w:r>
         <w:r>
           <w:rPr>
@@ -3329,7 +3356,7 @@
       <w:pPr>
         <w:pStyle w:val="Heading1"/>
       </w:pPr>
-      <w:bookmarkStart w:id="1" w:name="_Toc214788119"/>
+      <w:bookmarkStart w:id="1" w:name="_Toc215302207"/>
       <w:proofErr w:type="spellStart"/>
       <w:r>
         <w:lastRenderedPageBreak/>
@@ -3355,7 +3382,7 @@
       <w:pPr>
         <w:pStyle w:val="Heading1"/>
       </w:pPr>
-      <w:bookmarkStart w:id="2" w:name="_Toc214788120"/>
+      <w:bookmarkStart w:id="2" w:name="_Toc215302208"/>
       <w:r>
         <w:t>Introduction</w:t>
       </w:r>
@@ -3532,7 +3559,7 @@
       <w:pPr>
         <w:pStyle w:val="Heading1"/>
       </w:pPr>
-      <w:bookmarkStart w:id="3" w:name="_Toc214788121"/>
+      <w:bookmarkStart w:id="3" w:name="_Toc215302209"/>
       <w:r>
         <w:t>Project Overview</w:t>
       </w:r>
@@ -3682,7 +3709,7 @@
         <w:jc w:val="center"/>
       </w:pPr>
       <w:bookmarkStart w:id="4" w:name="_Ref214693954"/>
-      <w:bookmarkStart w:id="5" w:name="_Toc214788103"/>
+      <w:bookmarkStart w:id="5" w:name="_Toc215302197"/>
       <w:r>
         <w:t xml:space="preserve">Figure </w:t>
       </w:r>
@@ -3922,7 +3949,7 @@
         </w:rPr>
       </w:pPr>
       <w:bookmarkStart w:id="6" w:name="_Ref214694363"/>
-      <w:bookmarkStart w:id="7" w:name="_Toc214788104"/>
+      <w:bookmarkStart w:id="7" w:name="_Toc215302198"/>
       <w:r>
         <w:t xml:space="preserve">Figure </w:t>
       </w:r>
@@ -3949,7 +3976,7 @@
       <w:pPr>
         <w:pStyle w:val="Heading1"/>
       </w:pPr>
-      <w:bookmarkStart w:id="8" w:name="_Toc214788122"/>
+      <w:bookmarkStart w:id="8" w:name="_Toc215302210"/>
       <w:r>
         <w:t>Core Objectives</w:t>
       </w:r>
@@ -4077,7 +4104,7 @@
         <w:jc w:val="center"/>
       </w:pPr>
       <w:bookmarkStart w:id="9" w:name="_Ref214694804"/>
-      <w:bookmarkStart w:id="10" w:name="_Toc214788105"/>
+      <w:bookmarkStart w:id="10" w:name="_Toc215302199"/>
       <w:r>
         <w:t xml:space="preserve">Figure </w:t>
       </w:r>
@@ -4123,7 +4150,19 @@
         <w:ind w:left="720"/>
       </w:pPr>
       <w:r>
-        <w:t>A complete audit trail of medication entries, tied directly to the prescribing user, ensures clinical safety and legal traceability</w:t>
+        <w:t>A complete audit trail of medication entries, tied directly to the prescribing user</w:t>
+      </w:r>
+      <w:r>
+        <w:t xml:space="preserve"> saved to the backend (PhpMyAdmin)</w:t>
+      </w:r>
+      <w:r>
+        <w:t xml:space="preserve">, </w:t>
+      </w:r>
+      <w:r>
+        <w:t>ensuring</w:t>
+      </w:r>
+      <w:r>
+        <w:t xml:space="preserve"> clinical safety and legal traceability</w:t>
       </w:r>
       <w:r>
         <w:t xml:space="preserve"> as in </w:t>
@@ -4172,15 +4211,12 @@
         <w:jc w:val="center"/>
       </w:pPr>
       <w:r>
-        <w:rPr>
-          <w:noProof/>
-        </w:rPr>
         <w:lastRenderedPageBreak/>
         <w:drawing>
-          <wp:inline distT="0" distB="0" distL="0" distR="0" wp14:anchorId="352C76BF" wp14:editId="3437A5F2">
-            <wp:extent cx="5731510" cy="1461770"/>
-            <wp:effectExtent l="0" t="0" r="2540" b="5080"/>
-            <wp:docPr id="1160357366" name="Picture 1" descr="A screenshot of a computer&#10;&#10;AI-generated content may be incorrect."/>
+          <wp:inline distT="0" distB="0" distL="0" distR="0" wp14:anchorId="6740B6AB" wp14:editId="39C01389">
+            <wp:extent cx="5731510" cy="1532890"/>
+            <wp:effectExtent l="0" t="0" r="2540" b="0"/>
+            <wp:docPr id="242818230" name="Picture 1" descr="A screenshot of a computer&#10;&#10;AI-generated content may be incorrect."/>
             <wp:cNvGraphicFramePr>
               <a:graphicFrameLocks xmlns:a="http://schemas.openxmlformats.org/drawingml/2006/main" noChangeAspect="1"/>
             </wp:cNvGraphicFramePr>
@@ -4188,7 +4224,7 @@
               <a:graphicData uri="http://schemas.openxmlformats.org/drawingml/2006/picture">
                 <pic:pic xmlns:pic="http://schemas.openxmlformats.org/drawingml/2006/picture">
                   <pic:nvPicPr>
-                    <pic:cNvPr id="1160357366" name="Picture 1" descr="A screenshot of a computer&#10;&#10;AI-generated content may be incorrect."/>
+                    <pic:cNvPr id="242818230" name="Picture 1" descr="A screenshot of a computer&#10;&#10;AI-generated content may be incorrect."/>
                     <pic:cNvPicPr/>
                   </pic:nvPicPr>
                   <pic:blipFill>
@@ -4200,7 +4236,7 @@
                   <pic:spPr>
                     <a:xfrm>
                       <a:off x="0" y="0"/>
-                      <a:ext cx="5731510" cy="1461770"/>
+                      <a:ext cx="5731510" cy="1532890"/>
                     </a:xfrm>
                     <a:prstGeom prst="rect">
                       <a:avLst/>
@@ -4218,8 +4254,7 @@
         <w:pStyle w:val="Caption"/>
         <w:jc w:val="center"/>
       </w:pPr>
-      <w:bookmarkStart w:id="11" w:name="_Ref214694816"/>
-      <w:bookmarkStart w:id="12" w:name="_Toc214788106"/>
+      <w:bookmarkStart w:id="11" w:name="_Toc215302200"/>
       <w:r>
         <w:t xml:space="preserve">Figure </w:t>
       </w:r>
@@ -4232,13 +4267,12 @@
         </w:r>
       </w:fldSimple>
       <w:r>
-        <w:t xml:space="preserve"> - </w:t>
-      </w:r>
-      <w:r>
-        <w:t>Medication Tracking</w:t>
+        <w:t xml:space="preserve"> </w:t>
+      </w:r>
+      <w:r>
+        <w:t>- Medication Tracking</w:t>
       </w:r>
       <w:bookmarkEnd w:id="11"/>
-      <w:bookmarkEnd w:id="12"/>
     </w:p>
     <w:p/>
     <w:p>
@@ -4612,8 +4646,8 @@
         <w:pStyle w:val="Caption"/>
         <w:jc w:val="center"/>
       </w:pPr>
-      <w:bookmarkStart w:id="13" w:name="_Ref214695706"/>
-      <w:bookmarkStart w:id="14" w:name="_Toc214788107"/>
+      <w:bookmarkStart w:id="12" w:name="_Ref214695706"/>
+      <w:bookmarkStart w:id="13" w:name="_Toc215302201"/>
       <w:r>
         <w:t xml:space="preserve">Figure </w:t>
       </w:r>
@@ -4636,8 +4670,8 @@
       <w:r>
         <w:t xml:space="preserve"> Rejecting Cookies</w:t>
       </w:r>
+      <w:bookmarkEnd w:id="12"/>
       <w:bookmarkEnd w:id="13"/>
-      <w:bookmarkEnd w:id="14"/>
     </w:p>
     <w:p>
       <w:pPr>
@@ -4654,15 +4688,13 @@
         <w:spacing w:line="360" w:lineRule="auto"/>
         <w:jc w:val="center"/>
       </w:pPr>
-      <w:r>
-        <w:rPr>
-          <w:noProof/>
-        </w:rPr>
+      <w:bookmarkStart w:id="14" w:name="_Ref214695760"/>
+      <w:r>
         <w:drawing>
-          <wp:inline distT="0" distB="0" distL="0" distR="0" wp14:anchorId="2AD39236" wp14:editId="0FDD69C8">
-            <wp:extent cx="5731510" cy="1852930"/>
+          <wp:inline distT="0" distB="0" distL="0" distR="0" wp14:anchorId="74CF9C3C" wp14:editId="204B4B48">
+            <wp:extent cx="5731510" cy="2268855"/>
             <wp:effectExtent l="0" t="0" r="2540" b="0"/>
-            <wp:docPr id="1150603250" name="Picture 1" descr="A screenshot of a computer&#10;&#10;AI-generated content may be incorrect."/>
+            <wp:docPr id="1381909756" name="Picture 1" descr="A screenshot of a computer&#10;&#10;AI-generated content may be incorrect."/>
             <wp:cNvGraphicFramePr>
               <a:graphicFrameLocks xmlns:a="http://schemas.openxmlformats.org/drawingml/2006/main" noChangeAspect="1"/>
             </wp:cNvGraphicFramePr>
@@ -4670,7 +4702,7 @@
               <a:graphicData uri="http://schemas.openxmlformats.org/drawingml/2006/picture">
                 <pic:pic xmlns:pic="http://schemas.openxmlformats.org/drawingml/2006/picture">
                   <pic:nvPicPr>
-                    <pic:cNvPr id="1150603250" name="Picture 1" descr="A screenshot of a computer&#10;&#10;AI-generated content may be incorrect."/>
+                    <pic:cNvPr id="1381909756" name="Picture 1" descr="A screenshot of a computer&#10;&#10;AI-generated content may be incorrect."/>
                     <pic:cNvPicPr/>
                   </pic:nvPicPr>
                   <pic:blipFill>
@@ -4682,7 +4714,7 @@
                   <pic:spPr>
                     <a:xfrm>
                       <a:off x="0" y="0"/>
-                      <a:ext cx="5731510" cy="1852930"/>
+                      <a:ext cx="5731510" cy="2268855"/>
                     </a:xfrm>
                     <a:prstGeom prst="rect">
                       <a:avLst/>
@@ -4700,8 +4732,7 @@
         <w:pStyle w:val="Caption"/>
         <w:jc w:val="center"/>
       </w:pPr>
-      <w:bookmarkStart w:id="15" w:name="_Ref214695760"/>
-      <w:bookmarkStart w:id="16" w:name="_Toc214788108"/>
+      <w:bookmarkStart w:id="15" w:name="_Toc215302202"/>
       <w:r>
         <w:t xml:space="preserve">Figure </w:t>
       </w:r>
@@ -4714,11 +4745,14 @@
         </w:r>
       </w:fldSimple>
       <w:r>
-        <w:t xml:space="preserve"> - Changing Cookies' Settings</w:t>
+        <w:t xml:space="preserve"> </w:t>
+      </w:r>
+      <w:r>
+        <w:t>- Changing Cookies' Settings</w:t>
       </w:r>
       <w:bookmarkEnd w:id="15"/>
-      <w:bookmarkEnd w:id="16"/>
-    </w:p>
+    </w:p>
+    <w:bookmarkEnd w:id="14"/>
     <w:p>
       <w:pPr>
         <w:spacing w:line="360" w:lineRule="auto"/>
@@ -4790,8 +4824,8 @@
         <w:pStyle w:val="Caption"/>
         <w:jc w:val="center"/>
       </w:pPr>
-      <w:bookmarkStart w:id="17" w:name="_Ref214695803"/>
-      <w:bookmarkStart w:id="18" w:name="_Toc214788109"/>
+      <w:bookmarkStart w:id="16" w:name="_Ref214695803"/>
+      <w:bookmarkStart w:id="17" w:name="_Toc215302203"/>
       <w:r>
         <w:t xml:space="preserve">Figure </w:t>
       </w:r>
@@ -4806,8 +4840,8 @@
       <w:r>
         <w:t xml:space="preserve"> - Weak Password Notification</w:t>
       </w:r>
+      <w:bookmarkEnd w:id="16"/>
       <w:bookmarkEnd w:id="17"/>
-      <w:bookmarkEnd w:id="18"/>
     </w:p>
     <w:p>
       <w:pPr>
@@ -4840,7 +4874,13 @@
         <w:t>Every patient record creation or prescription action is attributed to a specific healthcare provider, supporting liability protection and clinical governance</w:t>
       </w:r>
       <w:r>
-        <w:t xml:space="preserve"> as highlighted above</w:t>
+        <w:t xml:space="preserve"> </w:t>
+      </w:r>
+      <w:r>
+        <w:t xml:space="preserve">through the backend for security purposes, </w:t>
+      </w:r>
+      <w:r>
+        <w:t>as highlighted above</w:t>
       </w:r>
       <w:r>
         <w:t>.</w:t>
@@ -4890,12 +4930,12 @@
       <w:pPr>
         <w:pStyle w:val="Heading1"/>
       </w:pPr>
-      <w:bookmarkStart w:id="19" w:name="_Toc214788123"/>
+      <w:bookmarkStart w:id="18" w:name="_Toc215302211"/>
       <w:r>
         <w:lastRenderedPageBreak/>
         <w:t>Entity Relationship Diagram (ERD) Analysis</w:t>
       </w:r>
-      <w:bookmarkEnd w:id="19"/>
+      <w:bookmarkEnd w:id="18"/>
     </w:p>
     <w:p/>
     <w:p>
@@ -4953,7 +4993,7 @@
           <w:noProof/>
         </w:rPr>
       </w:pPr>
-      <w:bookmarkStart w:id="20" w:name="_Toc214788110"/>
+      <w:bookmarkStart w:id="19" w:name="_Toc215302204"/>
       <w:r>
         <w:t xml:space="preserve">Figure </w:t>
       </w:r>
@@ -4974,7 +5014,7 @@
         </w:rPr>
         <w:t>iagram</w:t>
       </w:r>
-      <w:bookmarkEnd w:id="20"/>
+      <w:bookmarkEnd w:id="19"/>
     </w:p>
     <w:p/>
     <w:p/>
@@ -4983,12 +5023,12 @@
       <w:pPr>
         <w:pStyle w:val="Heading2"/>
       </w:pPr>
-      <w:bookmarkStart w:id="21" w:name="_Toc214788124"/>
+      <w:bookmarkStart w:id="20" w:name="_Toc215302212"/>
       <w:r>
         <w:lastRenderedPageBreak/>
         <w:t>Database Architecture</w:t>
       </w:r>
-      <w:bookmarkEnd w:id="21"/>
+      <w:bookmarkEnd w:id="20"/>
     </w:p>
     <w:p>
       <w:pPr>
@@ -5285,23 +5325,23 @@
       <w:pPr>
         <w:pStyle w:val="Heading1"/>
       </w:pPr>
-      <w:bookmarkStart w:id="22" w:name="_Toc214788125"/>
+      <w:bookmarkStart w:id="21" w:name="_Toc215302213"/>
       <w:r>
         <w:lastRenderedPageBreak/>
         <w:t>Key Assumptions and Design Rationale</w:t>
       </w:r>
+      <w:bookmarkEnd w:id="21"/>
+    </w:p>
+    <w:p/>
+    <w:p>
+      <w:pPr>
+        <w:pStyle w:val="Heading2"/>
+      </w:pPr>
+      <w:bookmarkStart w:id="22" w:name="_Toc215302214"/>
+      <w:r>
+        <w:t>Professional Medical Hierarchy</w:t>
+      </w:r>
       <w:bookmarkEnd w:id="22"/>
-    </w:p>
-    <w:p/>
-    <w:p>
-      <w:pPr>
-        <w:pStyle w:val="Heading2"/>
-      </w:pPr>
-      <w:bookmarkStart w:id="23" w:name="_Toc214788126"/>
-      <w:r>
-        <w:t>Professional Medical Hierarchy</w:t>
-      </w:r>
-      <w:bookmarkEnd w:id="23"/>
     </w:p>
     <w:p>
       <w:pPr>
@@ -5388,11 +5428,11 @@
       <w:pPr>
         <w:pStyle w:val="Heading2"/>
       </w:pPr>
-      <w:bookmarkStart w:id="24" w:name="_Toc214788127"/>
+      <w:bookmarkStart w:id="23" w:name="_Toc215302215"/>
       <w:r>
         <w:t>Comprehensive Audit Trail</w:t>
       </w:r>
-      <w:bookmarkEnd w:id="24"/>
+      <w:bookmarkEnd w:id="23"/>
     </w:p>
     <w:p>
       <w:pPr>
@@ -5652,11 +5692,11 @@
       <w:pPr>
         <w:pStyle w:val="Heading2"/>
       </w:pPr>
-      <w:bookmarkStart w:id="25" w:name="_Toc214788128"/>
+      <w:bookmarkStart w:id="24" w:name="_Toc215302216"/>
       <w:r>
         <w:t>Geographic Specificity</w:t>
       </w:r>
-      <w:bookmarkEnd w:id="25"/>
+      <w:bookmarkEnd w:id="24"/>
     </w:p>
     <w:p>
       <w:pPr>
@@ -5722,7 +5762,7 @@
       <w:pPr>
         <w:pStyle w:val="Heading2"/>
       </w:pPr>
-      <w:bookmarkStart w:id="26" w:name="_Toc214788129"/>
+      <w:bookmarkStart w:id="25" w:name="_Toc215302217"/>
       <w:r>
         <w:lastRenderedPageBreak/>
         <w:t>Session-Based</w:t>
@@ -5730,7 +5770,7 @@
       <w:r>
         <w:t xml:space="preserve"> Security</w:t>
       </w:r>
-      <w:bookmarkEnd w:id="26"/>
+      <w:bookmarkEnd w:id="25"/>
     </w:p>
     <w:p>
       <w:pPr>
@@ -5840,22 +5880,22 @@
       <w:pPr>
         <w:pStyle w:val="Heading1"/>
       </w:pPr>
-      <w:bookmarkStart w:id="27" w:name="_Toc214788130"/>
+      <w:bookmarkStart w:id="26" w:name="_Toc215302218"/>
       <w:r>
         <w:lastRenderedPageBreak/>
         <w:t>Technical Architecture</w:t>
       </w:r>
+      <w:bookmarkEnd w:id="26"/>
+    </w:p>
+    <w:p>
+      <w:pPr>
+        <w:pStyle w:val="Heading2"/>
+      </w:pPr>
+      <w:bookmarkStart w:id="27" w:name="_Toc215302219"/>
+      <w:r>
+        <w:t>Database Safety Features</w:t>
+      </w:r>
       <w:bookmarkEnd w:id="27"/>
-    </w:p>
-    <w:p>
-      <w:pPr>
-        <w:pStyle w:val="Heading2"/>
-      </w:pPr>
-      <w:bookmarkStart w:id="28" w:name="_Toc214788131"/>
-      <w:r>
-        <w:t>Database Safety Features</w:t>
-      </w:r>
-      <w:bookmarkEnd w:id="28"/>
     </w:p>
     <w:p>
       <w:pPr>
@@ -5993,11 +6033,11 @@
       <w:pPr>
         <w:pStyle w:val="Heading2"/>
       </w:pPr>
-      <w:bookmarkStart w:id="29" w:name="_Toc214788132"/>
+      <w:bookmarkStart w:id="28" w:name="_Toc215302220"/>
       <w:r>
         <w:t>Enhanced User Experience</w:t>
       </w:r>
-      <w:bookmarkEnd w:id="29"/>
+      <w:bookmarkEnd w:id="28"/>
     </w:p>
     <w:p>
       <w:pPr>
@@ -6209,8 +6249,8 @@
         <w:pStyle w:val="Caption"/>
         <w:jc w:val="center"/>
       </w:pPr>
-      <w:bookmarkStart w:id="30" w:name="_Ref214697947"/>
-      <w:bookmarkStart w:id="31" w:name="_Toc214788111"/>
+      <w:bookmarkStart w:id="29" w:name="_Ref214697947"/>
+      <w:bookmarkStart w:id="30" w:name="_Toc215302205"/>
       <w:r>
         <w:t xml:space="preserve">Figure </w:t>
       </w:r>
@@ -6225,18 +6265,18 @@
       <w:r>
         <w:t xml:space="preserve"> - Role Information Display</w:t>
       </w:r>
+      <w:bookmarkEnd w:id="29"/>
       <w:bookmarkEnd w:id="30"/>
+    </w:p>
+    <w:p>
+      <w:pPr>
+        <w:pStyle w:val="Heading2"/>
+      </w:pPr>
+      <w:bookmarkStart w:id="31" w:name="_Toc215302221"/>
+      <w:r>
+        <w:t>Security and Compliance</w:t>
+      </w:r>
       <w:bookmarkEnd w:id="31"/>
-    </w:p>
-    <w:p>
-      <w:pPr>
-        <w:pStyle w:val="Heading2"/>
-      </w:pPr>
-      <w:bookmarkStart w:id="32" w:name="_Toc214788133"/>
-      <w:r>
-        <w:t>Security and Compliance</w:t>
-      </w:r>
-      <w:bookmarkEnd w:id="32"/>
     </w:p>
     <w:p>
       <w:pPr>
@@ -6416,22 +6456,22 @@
       <w:pPr>
         <w:pStyle w:val="Heading1"/>
       </w:pPr>
-      <w:bookmarkStart w:id="33" w:name="_Toc214788134"/>
+      <w:bookmarkStart w:id="32" w:name="_Toc215302222"/>
       <w:r>
         <w:lastRenderedPageBreak/>
         <w:t>Business Value and Clinical Impact</w:t>
       </w:r>
+      <w:bookmarkEnd w:id="32"/>
+    </w:p>
+    <w:p>
+      <w:pPr>
+        <w:pStyle w:val="Heading2"/>
+      </w:pPr>
+      <w:bookmarkStart w:id="33" w:name="_Toc215302223"/>
+      <w:r>
+        <w:t>Operational Excellence</w:t>
+      </w:r>
       <w:bookmarkEnd w:id="33"/>
-    </w:p>
-    <w:p>
-      <w:pPr>
-        <w:pStyle w:val="Heading2"/>
-      </w:pPr>
-      <w:bookmarkStart w:id="34" w:name="_Toc214788135"/>
-      <w:r>
-        <w:t>Operational Excellence</w:t>
-      </w:r>
-      <w:bookmarkEnd w:id="34"/>
     </w:p>
     <w:p>
       <w:pPr>
@@ -6595,11 +6635,11 @@
       <w:pPr>
         <w:pStyle w:val="Heading2"/>
       </w:pPr>
-      <w:bookmarkStart w:id="35" w:name="_Toc214788136"/>
+      <w:bookmarkStart w:id="34" w:name="_Toc215302224"/>
       <w:r>
         <w:t>Quality Improvement</w:t>
       </w:r>
-      <w:bookmarkEnd w:id="35"/>
+      <w:bookmarkEnd w:id="34"/>
     </w:p>
     <w:p>
       <w:pPr>
@@ -6784,12 +6824,12 @@
       <w:pPr>
         <w:pStyle w:val="Heading2"/>
       </w:pPr>
-      <w:bookmarkStart w:id="36" w:name="_Toc214788137"/>
+      <w:bookmarkStart w:id="35" w:name="_Toc215302225"/>
       <w:r>
         <w:lastRenderedPageBreak/>
         <w:t>Risk Management</w:t>
       </w:r>
-      <w:bookmarkEnd w:id="36"/>
+      <w:bookmarkEnd w:id="35"/>
     </w:p>
     <w:p>
       <w:pPr>
@@ -6847,14 +6887,14 @@
       <w:pPr>
         <w:pStyle w:val="Heading2"/>
       </w:pPr>
-      <w:bookmarkStart w:id="37" w:name="_Toc214788138"/>
+      <w:bookmarkStart w:id="36" w:name="_Toc215302226"/>
       <w:r>
         <w:t>Fu</w:t>
       </w:r>
       <w:r>
         <w:t>rther improvements</w:t>
       </w:r>
-      <w:bookmarkEnd w:id="37"/>
+      <w:bookmarkEnd w:id="36"/>
       <w:r>
         <w:t xml:space="preserve"> </w:t>
       </w:r>
@@ -7199,11 +7239,11 @@
       <w:pPr>
         <w:pStyle w:val="Heading1"/>
       </w:pPr>
-      <w:bookmarkStart w:id="38" w:name="_Toc214788139"/>
+      <w:bookmarkStart w:id="37" w:name="_Toc215302227"/>
       <w:r>
         <w:t>Conclusion</w:t>
       </w:r>
-      <w:bookmarkEnd w:id="38"/>
+      <w:bookmarkEnd w:id="37"/>
     </w:p>
     <w:p>
       <w:pPr>
@@ -7299,12 +7339,12 @@
       <w:pPr>
         <w:pStyle w:val="Heading1"/>
       </w:pPr>
-      <w:bookmarkStart w:id="39" w:name="_Toc214788140"/>
+      <w:bookmarkStart w:id="38" w:name="_Toc215302228"/>
       <w:r>
         <w:lastRenderedPageBreak/>
         <w:t>References</w:t>
       </w:r>
-      <w:bookmarkEnd w:id="39"/>
+      <w:bookmarkEnd w:id="38"/>
     </w:p>
     <w:p>
       <w:pPr>

</xml_diff>